<commit_message>
Definicion de la Nomenclatura de Item
</commit_message>
<xml_diff>
--- a/Documentos/Planes/Documentación.docx
+++ b/Documentos/Planes/Documentación.docx
@@ -810,6 +810,12 @@
     </w:p>
     <w:sdt>
       <w:sdtPr>
+        <w:rPr>
+          <w:rFonts w:ascii="Times New Roman" w:eastAsia="Times New Roman" w:hAnsi="Times New Roman" w:cs="Times New Roman"/>
+          <w:color w:val="auto"/>
+          <w:sz w:val="24"/>
+          <w:szCs w:val="24"/>
+        </w:rPr>
         <w:id w:val="1935476007"/>
         <w:docPartObj>
           <w:docPartGallery w:val="Table of Contents"/>
@@ -818,12 +824,8 @@
       </w:sdtPr>
       <w:sdtEndPr>
         <w:rPr>
-          <w:rFonts w:ascii="Times New Roman" w:eastAsia="Times New Roman" w:hAnsi="Times New Roman" w:cs="Times New Roman"/>
           <w:b/>
           <w:bCs/>
-          <w:color w:val="auto"/>
-          <w:sz w:val="24"/>
-          <w:szCs w:val="24"/>
         </w:rPr>
       </w:sdtEndPr>
       <w:sdtContent>
@@ -1823,6 +1825,60 @@
     </w:p>
     <w:p>
       <w:pPr>
+        <w:ind w:left="1440"/>
+        <w:jc w:val="both"/>
+        <w:rPr>
+          <w:lang w:val="es-MX"/>
+        </w:rPr>
+      </w:pPr>
+      <w:r>
+        <w:rPr>
+          <w:lang w:val="es-MX"/>
+        </w:rPr>
+        <w:t>En este caso, la nomenclatura se ha definido de acuerdo con el acrónimo del nombre del proyecto (</w:t>
+      </w:r>
+      <w:proofErr w:type="gramStart"/>
+      <w:r>
+        <w:rPr>
+          <w:lang w:val="es-MX"/>
+        </w:rPr>
+        <w:t>PARKING</w:t>
+      </w:r>
+      <w:proofErr w:type="gramEnd"/>
+      <w:r>
+        <w:rPr>
+          <w:lang w:val="es-MX"/>
+        </w:rPr>
+        <w:t xml:space="preserve"> SOFT) junto con el acrónimo del elemento o ítem que se manejará. Siendo así, la nomenclatura de ítem tendrá la siguiente estructura:</w:t>
+      </w:r>
+    </w:p>
+    <w:p>
+      <w:pPr>
+        <w:pStyle w:val="Prrafodelista"/>
+        <w:ind w:left="3024" w:firstLine="576"/>
+        <w:jc w:val="both"/>
+        <w:rPr>
+          <w:b/>
+          <w:bCs/>
+          <w:lang w:val="es-MX"/>
+        </w:rPr>
+      </w:pPr>
+      <w:r>
+        <w:rPr>
+          <w:b/>
+          <w:bCs/>
+          <w:lang w:val="es-MX"/>
+        </w:rPr>
+        <w:t>PS - “Acrónimo del ítem”</w:t>
+      </w:r>
+    </w:p>
+    <w:p>
+      <w:pPr>
+        <w:ind w:left="504"/>
+      </w:pPr>
+    </w:p>
+    <w:p>
+      <w:pPr>
         <w:pStyle w:val="Ttulo4"/>
         <w:numPr>
           <w:ilvl w:val="2"/>
@@ -6346,28 +6402,28 @@
 </file>
 
 <file path=customXml/item1.xml><?xml version="1.0" encoding="utf-8"?>
+<b:Sources xmlns:b="http://schemas.openxmlformats.org/officeDocument/2006/bibliography" xmlns="http://schemas.openxmlformats.org/officeDocument/2006/bibliography" SelectedStyle="\APASixthEditionOfficeOnline.xsl" StyleName="APA" Version="6"/>
+</file>
+
+<file path=customXml/item2.xml><?xml version="1.0" encoding="utf-8"?>
 <go:gDocsCustomXmlDataStorage xmlns:go="http://customooxmlschemas.google.com/" xmlns:r="http://schemas.openxmlformats.org/officeDocument/2006/relationships">
   <go:docsCustomData xmlns:go="http://customooxmlschemas.google.com/" roundtripDataSignature="AMtx7mgeLvjvUXrkGXTQ4vkPv4Euri/fLQ==">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</go:docsCustomData>
 </go:gDocsCustomXmlDataStorage>
 </file>
 
-<file path=customXml/item2.xml><?xml version="1.0" encoding="utf-8"?>
-<b:Sources xmlns:b="http://schemas.openxmlformats.org/officeDocument/2006/bibliography" xmlns="http://schemas.openxmlformats.org/officeDocument/2006/bibliography" SelectedStyle="\APASixthEditionOfficeOnline.xsl" StyleName="APA" Version="6"/>
+<file path=customXml/itemProps1.xml><?xml version="1.0" encoding="utf-8"?>
+<ds:datastoreItem xmlns:ds="http://schemas.openxmlformats.org/officeDocument/2006/customXml" ds:itemID="{CCD740B2-C1E9-4802-93EE-830B5DCA4165}">
+  <ds:schemaRefs>
+    <ds:schemaRef ds:uri="http://schemas.openxmlformats.org/officeDocument/2006/bibliography"/>
+  </ds:schemaRefs>
+</ds:datastoreItem>
 </file>
 
-<file path=customXml/itemProps1.xml><?xml version="1.0" encoding="utf-8"?>
+<file path=customXml/itemProps2.xml><?xml version="1.0" encoding="utf-8"?>
 <ds:datastoreItem xmlns:ds="http://schemas.openxmlformats.org/officeDocument/2006/customXml" ds:itemID="{11111111-1234-1234-1234-123412341234}">
   <ds:schemaRefs>
     <ds:schemaRef ds:uri="http://customooxmlschemas.google.com/"/>
     <ds:schemaRef ds:uri="http://schemas.openxmlformats.org/officeDocument/2006/relationships"/>
   </ds:schemaRefs>
 </ds:datastoreItem>
-</file>
-
-<file path=customXml/itemProps2.xml><?xml version="1.0" encoding="utf-8"?>
-<ds:datastoreItem xmlns:ds="http://schemas.openxmlformats.org/officeDocument/2006/customXml" ds:itemID="{CCD740B2-C1E9-4802-93EE-830B5DCA4165}">
-  <ds:schemaRefs>
-    <ds:schemaRef ds:uri="http://schemas.openxmlformats.org/officeDocument/2006/bibliography"/>
-  </ds:schemaRefs>
-</ds:datastoreItem>
 </file>
</xml_diff>

<commit_message>
Objetivo del Plan añadido
</commit_message>
<xml_diff>
--- a/Documentos/Planes/Documentación.docx
+++ b/Documentos/Planes/Documentación.docx
@@ -1,6 +1,6 @@
 
 <file path=word/document.xml><?xml version="1.0" encoding="utf-8"?>
-<w:document xmlns:wpc="http://schemas.microsoft.com/office/word/2010/wordprocessingCanvas" xmlns:cx="http://schemas.microsoft.com/office/drawing/2014/chartex" xmlns:cx1="http://schemas.microsoft.com/office/drawing/2015/9/8/chartex" xmlns:cx2="http://schemas.microsoft.com/office/drawing/2015/10/21/chartex" xmlns:cx3="http://schemas.microsoft.com/office/drawing/2016/5/9/chartex" xmlns:cx4="http://schemas.microsoft.com/office/drawing/2016/5/10/chartex" xmlns:cx5="http://schemas.microsoft.com/office/drawing/2016/5/11/chartex" xmlns:cx6="http://schemas.microsoft.com/office/drawing/2016/5/12/chartex" xmlns:cx7="http://schemas.microsoft.com/office/drawing/2016/5/13/chartex" xmlns:cx8="http://schemas.microsoft.com/office/drawing/2016/5/14/chartex" xmlns:mc="http://schemas.openxmlformats.org/markup-compatibility/2006" xmlns:aink="http://schemas.microsoft.com/office/drawing/2016/ink" xmlns:am3d="http://schemas.microsoft.com/office/drawing/2017/model3d" xmlns:o="urn:schemas-microsoft-com:office:office" xmlns:r="http://schemas.openxmlformats.org/officeDocument/2006/relationships" xmlns:m="http://schemas.openxmlformats.org/officeDocument/2006/math" xmlns:v="urn:schemas-microsoft-com:vml" xmlns:wp14="http://schemas.microsoft.com/office/word/2010/wordprocessingDrawing" xmlns:wp="http://schemas.openxmlformats.org/drawingml/2006/wordprocessingDrawing" xmlns:w10="urn:schemas-microsoft-com:office:word" xmlns:w="http://schemas.openxmlformats.org/wordprocessingml/2006/main" xmlns:w14="http://schemas.microsoft.com/office/word/2010/wordml" xmlns:w15="http://schemas.microsoft.com/office/word/2012/wordml" xmlns:w16cex="http://schemas.microsoft.com/office/word/2018/wordml/cex" xmlns:w16cid="http://schemas.microsoft.com/office/word/2016/wordml/cid" xmlns:w16="http://schemas.microsoft.com/office/word/2018/wordml" xmlns:w16sdtdh="http://schemas.microsoft.com/office/word/2020/wordml/sdtdatahash" xmlns:w16se="http://schemas.microsoft.com/office/word/2015/wordml/symex" xmlns:wpg="http://schemas.microsoft.com/office/word/2010/wordprocessingGroup" xmlns:wpi="http://schemas.microsoft.com/office/word/2010/wordprocessingInk" xmlns:wne="http://schemas.microsoft.com/office/word/2006/wordml" xmlns:wps="http://schemas.microsoft.com/office/word/2010/wordprocessingShape" mc:Ignorable="w14 w15 w16se w16cid w16 w16cex w16sdtdh wp14">
+<w:document xmlns:wpc="http://schemas.microsoft.com/office/word/2010/wordprocessingCanvas" xmlns:cx="http://schemas.microsoft.com/office/drawing/2014/chartex" xmlns:mc="http://schemas.openxmlformats.org/markup-compatibility/2006" xmlns:o="urn:schemas-microsoft-com:office:office" xmlns:r="http://schemas.openxmlformats.org/officeDocument/2006/relationships" xmlns:m="http://schemas.openxmlformats.org/officeDocument/2006/math" xmlns:v="urn:schemas-microsoft-com:vml" xmlns:wp14="http://schemas.microsoft.com/office/word/2010/wordprocessingDrawing" xmlns:wp="http://schemas.openxmlformats.org/drawingml/2006/wordprocessingDrawing" xmlns:w10="urn:schemas-microsoft-com:office:word" xmlns:w="http://schemas.openxmlformats.org/wordprocessingml/2006/main" xmlns:w14="http://schemas.microsoft.com/office/word/2010/wordml" xmlns:w15="http://schemas.microsoft.com/office/word/2012/wordml" xmlns:w16se="http://schemas.microsoft.com/office/word/2015/wordml/symex" xmlns:wpg="http://schemas.microsoft.com/office/word/2010/wordprocessingGroup" xmlns:wpi="http://schemas.microsoft.com/office/word/2010/wordprocessingInk" xmlns:wne="http://schemas.microsoft.com/office/word/2006/wordml" xmlns:wps="http://schemas.microsoft.com/office/word/2010/wordprocessingShape" mc:Ignorable="w14 w15 w16se wp14">
   <w:body>
     <w:p>
       <w:pPr>
@@ -157,7 +157,7 @@
         <w:rPr>
           <w:rFonts w:asciiTheme="majorHAnsi" w:hAnsiTheme="majorHAnsi" w:cstheme="majorHAnsi"/>
           <w:noProof/>
-          <w:lang w:val="es-PE"/>
+          <w:lang w:val="en-US" w:eastAsia="en-US"/>
         </w:rPr>
         <w:drawing>
           <wp:anchor distT="0" distB="0" distL="114300" distR="114300" simplePos="0" relativeHeight="251659264" behindDoc="0" locked="0" layoutInCell="1" hidden="0" allowOverlap="1" wp14:anchorId="37F8FCB2" wp14:editId="66030790">
@@ -349,7 +349,7 @@
           <w:b/>
           <w:sz w:val="28"/>
           <w:szCs w:val="28"/>
-          <w:lang w:val="es-PE"/>
+          <w:lang w:val="en-US"/>
         </w:rPr>
       </w:pPr>
       <w:r>
@@ -358,7 +358,7 @@
           <w:b/>
           <w:sz w:val="28"/>
           <w:szCs w:val="28"/>
-          <w:lang w:val="es-PE"/>
+          <w:lang w:val="en-US"/>
         </w:rPr>
         <w:t>DOCENTE</w:t>
       </w:r>
@@ -1709,6 +1709,16 @@
       <w:bookmarkEnd w:id="7"/>
     </w:p>
     <w:p>
+      <w:r>
+        <w:t xml:space="preserve">El objetivo de este documento consiste en definir los pasos o actividades los cuales describen el cómo se llevará a cabo la configuración y gestión de control de cambios en el desarrollo del proyecto, de </w:t>
+      </w:r>
+      <w:bookmarkStart w:id="8" w:name="_GoBack"/>
+      <w:bookmarkEnd w:id="8"/>
+      <w:r>
+        <w:t>modo que podamos establecer y garantizar la integridad de nuestro producto de software durante todo el proceso de desarrollo.</w:t>
+      </w:r>
+    </w:p>
+    <w:p>
       <w:pPr>
         <w:ind w:firstLine="0"/>
       </w:pPr>
@@ -1726,8 +1736,8 @@
           <w:szCs w:val="28"/>
         </w:rPr>
       </w:pPr>
-      <w:bookmarkStart w:id="8" w:name="_Toc87721815"/>
-      <w:bookmarkStart w:id="9" w:name="_Toc87721887"/>
+      <w:bookmarkStart w:id="9" w:name="_Toc87721815"/>
+      <w:bookmarkStart w:id="10" w:name="_Toc87721887"/>
       <w:r>
         <w:rPr>
           <w:rFonts w:cstheme="majorHAnsi"/>
@@ -1742,8 +1752,8 @@
         </w:rPr>
         <w:t>ctividades de la Gestión de la Configuración de Software (GCS)</w:t>
       </w:r>
-      <w:bookmarkEnd w:id="8"/>
       <w:bookmarkEnd w:id="9"/>
+      <w:bookmarkEnd w:id="10"/>
     </w:p>
     <w:p>
       <w:pPr>
@@ -1758,8 +1768,8 @@
           <w:szCs w:val="28"/>
         </w:rPr>
       </w:pPr>
-      <w:bookmarkStart w:id="10" w:name="_Toc87721816"/>
-      <w:bookmarkStart w:id="11" w:name="_Toc87721888"/>
+      <w:bookmarkStart w:id="11" w:name="_Toc87721816"/>
+      <w:bookmarkStart w:id="12" w:name="_Toc87721888"/>
       <w:r>
         <w:rPr>
           <w:rFonts w:cstheme="majorHAnsi"/>
@@ -1768,8 +1778,8 @@
         </w:rPr>
         <w:t>Identificación</w:t>
       </w:r>
-      <w:bookmarkEnd w:id="10"/>
       <w:bookmarkEnd w:id="11"/>
+      <w:bookmarkEnd w:id="12"/>
     </w:p>
     <w:p>
       <w:pPr>
@@ -1835,21 +1845,7 @@
         <w:rPr>
           <w:lang w:val="es-MX"/>
         </w:rPr>
-        <w:t>En este caso, la nomenclatura se ha definido de acuerdo con el acrónimo del nombre del proyecto (</w:t>
-      </w:r>
-      <w:proofErr w:type="gramStart"/>
-      <w:r>
-        <w:rPr>
-          <w:lang w:val="es-MX"/>
-        </w:rPr>
-        <w:t>PARKING</w:t>
-      </w:r>
-      <w:proofErr w:type="gramEnd"/>
-      <w:r>
-        <w:rPr>
-          <w:lang w:val="es-MX"/>
-        </w:rPr>
-        <w:t xml:space="preserve"> SOFT) junto con el acrónimo del elemento o ítem que se manejará. Siendo así, la nomenclatura de ítem tendrá la siguiente estructura:</w:t>
+        <w:t>En este caso, la nomenclatura se ha definido de acuerdo con el acrónimo del nombre del proyecto (PARKING SOFT) junto con el acrónimo del elemento o ítem que se manejará. Siendo así, la nomenclatura de ítem tendrá la siguiente estructura:</w:t>
       </w:r>
     </w:p>
     <w:p>
@@ -1909,7 +1905,7 @@
         <w:rPr>
           <w:rFonts w:asciiTheme="majorHAnsi" w:hAnsiTheme="majorHAnsi" w:cstheme="majorHAnsi"/>
           <w:noProof/>
-          <w:lang w:val="es-PE"/>
+          <w:lang w:val="en-US" w:eastAsia="en-US"/>
         </w:rPr>
         <w:drawing>
           <wp:anchor distT="0" distB="0" distL="114300" distR="114300" simplePos="0" relativeHeight="251661312" behindDoc="1" locked="0" layoutInCell="1" hidden="0" allowOverlap="1" wp14:anchorId="0F5E7EF0" wp14:editId="334E2264">
@@ -1976,7 +1972,7 @@
 </file>
 
 <file path=word/endnotes.xml><?xml version="1.0" encoding="utf-8"?>
-<w:endnotes xmlns:wpc="http://schemas.microsoft.com/office/word/2010/wordprocessingCanvas" xmlns:cx="http://schemas.microsoft.com/office/drawing/2014/chartex" xmlns:cx1="http://schemas.microsoft.com/office/drawing/2015/9/8/chartex" xmlns:cx2="http://schemas.microsoft.com/office/drawing/2015/10/21/chartex" xmlns:cx3="http://schemas.microsoft.com/office/drawing/2016/5/9/chartex" xmlns:cx4="http://schemas.microsoft.com/office/drawing/2016/5/10/chartex" xmlns:cx5="http://schemas.microsoft.com/office/drawing/2016/5/11/chartex" xmlns:cx6="http://schemas.microsoft.com/office/drawing/2016/5/12/chartex" xmlns:cx7="http://schemas.microsoft.com/office/drawing/2016/5/13/chartex" xmlns:cx8="http://schemas.microsoft.com/office/drawing/2016/5/14/chartex" xmlns:mc="http://schemas.openxmlformats.org/markup-compatibility/2006" xmlns:aink="http://schemas.microsoft.com/office/drawing/2016/ink" xmlns:am3d="http://schemas.microsoft.com/office/drawing/2017/model3d" xmlns:o="urn:schemas-microsoft-com:office:office" xmlns:r="http://schemas.openxmlformats.org/officeDocument/2006/relationships" xmlns:m="http://schemas.openxmlformats.org/officeDocument/2006/math" xmlns:v="urn:schemas-microsoft-com:vml" xmlns:wp14="http://schemas.microsoft.com/office/word/2010/wordprocessingDrawing" xmlns:wp="http://schemas.openxmlformats.org/drawingml/2006/wordprocessingDrawing" xmlns:w10="urn:schemas-microsoft-com:office:word" xmlns:w="http://schemas.openxmlformats.org/wordprocessingml/2006/main" xmlns:w14="http://schemas.microsoft.com/office/word/2010/wordml" xmlns:w15="http://schemas.microsoft.com/office/word/2012/wordml" xmlns:w16cex="http://schemas.microsoft.com/office/word/2018/wordml/cex" xmlns:w16cid="http://schemas.microsoft.com/office/word/2016/wordml/cid" xmlns:w16="http://schemas.microsoft.com/office/word/2018/wordml" xmlns:w16sdtdh="http://schemas.microsoft.com/office/word/2020/wordml/sdtdatahash" xmlns:w16se="http://schemas.microsoft.com/office/word/2015/wordml/symex" xmlns:wpg="http://schemas.microsoft.com/office/word/2010/wordprocessingGroup" xmlns:wpi="http://schemas.microsoft.com/office/word/2010/wordprocessingInk" xmlns:wne="http://schemas.microsoft.com/office/word/2006/wordml" xmlns:wps="http://schemas.microsoft.com/office/word/2010/wordprocessingShape" mc:Ignorable="w14 w15 w16se w16cid w16 w16cex w16sdtdh wp14">
+<w:endnotes xmlns:wpc="http://schemas.microsoft.com/office/word/2010/wordprocessingCanvas" xmlns:cx="http://schemas.microsoft.com/office/drawing/2014/chartex" xmlns:mc="http://schemas.openxmlformats.org/markup-compatibility/2006" xmlns:o="urn:schemas-microsoft-com:office:office" xmlns:r="http://schemas.openxmlformats.org/officeDocument/2006/relationships" xmlns:m="http://schemas.openxmlformats.org/officeDocument/2006/math" xmlns:v="urn:schemas-microsoft-com:vml" xmlns:wp14="http://schemas.microsoft.com/office/word/2010/wordprocessingDrawing" xmlns:wp="http://schemas.openxmlformats.org/drawingml/2006/wordprocessingDrawing" xmlns:w10="urn:schemas-microsoft-com:office:word" xmlns:w="http://schemas.openxmlformats.org/wordprocessingml/2006/main" xmlns:w14="http://schemas.microsoft.com/office/word/2010/wordml" xmlns:w15="http://schemas.microsoft.com/office/word/2012/wordml" xmlns:w16se="http://schemas.microsoft.com/office/word/2015/wordml/symex" xmlns:wpg="http://schemas.microsoft.com/office/word/2010/wordprocessingGroup" xmlns:wpi="http://schemas.microsoft.com/office/word/2010/wordprocessingInk" xmlns:wne="http://schemas.microsoft.com/office/word/2006/wordml" xmlns:wps="http://schemas.microsoft.com/office/word/2010/wordprocessingShape" mc:Ignorable="w14 w15 w16se wp14">
   <w:endnote w:type="separator" w:id="-1">
     <w:p>
       <w:pPr>
@@ -2001,7 +1997,7 @@
 </file>
 
 <file path=word/footer1.xml><?xml version="1.0" encoding="utf-8"?>
-<w:ftr xmlns:wpc="http://schemas.microsoft.com/office/word/2010/wordprocessingCanvas" xmlns:cx="http://schemas.microsoft.com/office/drawing/2014/chartex" xmlns:cx1="http://schemas.microsoft.com/office/drawing/2015/9/8/chartex" xmlns:cx2="http://schemas.microsoft.com/office/drawing/2015/10/21/chartex" xmlns:cx3="http://schemas.microsoft.com/office/drawing/2016/5/9/chartex" xmlns:cx4="http://schemas.microsoft.com/office/drawing/2016/5/10/chartex" xmlns:cx5="http://schemas.microsoft.com/office/drawing/2016/5/11/chartex" xmlns:cx6="http://schemas.microsoft.com/office/drawing/2016/5/12/chartex" xmlns:cx7="http://schemas.microsoft.com/office/drawing/2016/5/13/chartex" xmlns:cx8="http://schemas.microsoft.com/office/drawing/2016/5/14/chartex" xmlns:mc="http://schemas.openxmlformats.org/markup-compatibility/2006" xmlns:aink="http://schemas.microsoft.com/office/drawing/2016/ink" xmlns:am3d="http://schemas.microsoft.com/office/drawing/2017/model3d" xmlns:o="urn:schemas-microsoft-com:office:office" xmlns:r="http://schemas.openxmlformats.org/officeDocument/2006/relationships" xmlns:m="http://schemas.openxmlformats.org/officeDocument/2006/math" xmlns:v="urn:schemas-microsoft-com:vml" xmlns:wp14="http://schemas.microsoft.com/office/word/2010/wordprocessingDrawing" xmlns:wp="http://schemas.openxmlformats.org/drawingml/2006/wordprocessingDrawing" xmlns:w10="urn:schemas-microsoft-com:office:word" xmlns:w="http://schemas.openxmlformats.org/wordprocessingml/2006/main" xmlns:w14="http://schemas.microsoft.com/office/word/2010/wordml" xmlns:w15="http://schemas.microsoft.com/office/word/2012/wordml" xmlns:w16cex="http://schemas.microsoft.com/office/word/2018/wordml/cex" xmlns:w16cid="http://schemas.microsoft.com/office/word/2016/wordml/cid" xmlns:w16="http://schemas.microsoft.com/office/word/2018/wordml" xmlns:w16sdtdh="http://schemas.microsoft.com/office/word/2020/wordml/sdtdatahash" xmlns:w16se="http://schemas.microsoft.com/office/word/2015/wordml/symex" xmlns:wpg="http://schemas.microsoft.com/office/word/2010/wordprocessingGroup" xmlns:wpi="http://schemas.microsoft.com/office/word/2010/wordprocessingInk" xmlns:wne="http://schemas.microsoft.com/office/word/2006/wordml" xmlns:wps="http://schemas.microsoft.com/office/word/2010/wordprocessingShape" mc:Ignorable="w14 w15 w16se w16cid w16 w16cex w16sdtdh wp14">
+<w:ftr xmlns:wpc="http://schemas.microsoft.com/office/word/2010/wordprocessingCanvas" xmlns:cx="http://schemas.microsoft.com/office/drawing/2014/chartex" xmlns:mc="http://schemas.openxmlformats.org/markup-compatibility/2006" xmlns:o="urn:schemas-microsoft-com:office:office" xmlns:r="http://schemas.openxmlformats.org/officeDocument/2006/relationships" xmlns:m="http://schemas.openxmlformats.org/officeDocument/2006/math" xmlns:v="urn:schemas-microsoft-com:vml" xmlns:wp14="http://schemas.microsoft.com/office/word/2010/wordprocessingDrawing" xmlns:wp="http://schemas.openxmlformats.org/drawingml/2006/wordprocessingDrawing" xmlns:w10="urn:schemas-microsoft-com:office:word" xmlns:w="http://schemas.openxmlformats.org/wordprocessingml/2006/main" xmlns:w14="http://schemas.microsoft.com/office/word/2010/wordml" xmlns:w15="http://schemas.microsoft.com/office/word/2012/wordml" xmlns:w16se="http://schemas.microsoft.com/office/word/2015/wordml/symex" xmlns:wpg="http://schemas.microsoft.com/office/word/2010/wordprocessingGroup" xmlns:wpi="http://schemas.microsoft.com/office/word/2010/wordprocessingInk" xmlns:wne="http://schemas.microsoft.com/office/word/2006/wordml" xmlns:wps="http://schemas.microsoft.com/office/word/2010/wordprocessingShape" mc:Ignorable="w14 w15 w16se wp14">
   <w:p>
     <w:pPr>
       <w:pStyle w:val="Piedepgina"/>
@@ -2011,7 +2007,7 @@
 </file>
 
 <file path=word/footer2.xml><?xml version="1.0" encoding="utf-8"?>
-<w:ftr xmlns:wpc="http://schemas.microsoft.com/office/word/2010/wordprocessingCanvas" xmlns:cx="http://schemas.microsoft.com/office/drawing/2014/chartex" xmlns:cx1="http://schemas.microsoft.com/office/drawing/2015/9/8/chartex" xmlns:cx2="http://schemas.microsoft.com/office/drawing/2015/10/21/chartex" xmlns:cx3="http://schemas.microsoft.com/office/drawing/2016/5/9/chartex" xmlns:cx4="http://schemas.microsoft.com/office/drawing/2016/5/10/chartex" xmlns:cx5="http://schemas.microsoft.com/office/drawing/2016/5/11/chartex" xmlns:cx6="http://schemas.microsoft.com/office/drawing/2016/5/12/chartex" xmlns:cx7="http://schemas.microsoft.com/office/drawing/2016/5/13/chartex" xmlns:cx8="http://schemas.microsoft.com/office/drawing/2016/5/14/chartex" xmlns:mc="http://schemas.openxmlformats.org/markup-compatibility/2006" xmlns:aink="http://schemas.microsoft.com/office/drawing/2016/ink" xmlns:am3d="http://schemas.microsoft.com/office/drawing/2017/model3d" xmlns:o="urn:schemas-microsoft-com:office:office" xmlns:r="http://schemas.openxmlformats.org/officeDocument/2006/relationships" xmlns:m="http://schemas.openxmlformats.org/officeDocument/2006/math" xmlns:v="urn:schemas-microsoft-com:vml" xmlns:wp14="http://schemas.microsoft.com/office/word/2010/wordprocessingDrawing" xmlns:wp="http://schemas.openxmlformats.org/drawingml/2006/wordprocessingDrawing" xmlns:w10="urn:schemas-microsoft-com:office:word" xmlns:w="http://schemas.openxmlformats.org/wordprocessingml/2006/main" xmlns:w14="http://schemas.microsoft.com/office/word/2010/wordml" xmlns:w15="http://schemas.microsoft.com/office/word/2012/wordml" xmlns:w16cex="http://schemas.microsoft.com/office/word/2018/wordml/cex" xmlns:w16cid="http://schemas.microsoft.com/office/word/2016/wordml/cid" xmlns:w16="http://schemas.microsoft.com/office/word/2018/wordml" xmlns:w16sdtdh="http://schemas.microsoft.com/office/word/2020/wordml/sdtdatahash" xmlns:w16se="http://schemas.microsoft.com/office/word/2015/wordml/symex" xmlns:wpg="http://schemas.microsoft.com/office/word/2010/wordprocessingGroup" xmlns:wpi="http://schemas.microsoft.com/office/word/2010/wordprocessingInk" xmlns:wne="http://schemas.microsoft.com/office/word/2006/wordml" xmlns:wps="http://schemas.microsoft.com/office/word/2010/wordprocessingShape" mc:Ignorable="w14 w15 w16se w16cid w16 w16cex w16sdtdh wp14">
+<w:ftr xmlns:wpc="http://schemas.microsoft.com/office/word/2010/wordprocessingCanvas" xmlns:cx="http://schemas.microsoft.com/office/drawing/2014/chartex" xmlns:mc="http://schemas.openxmlformats.org/markup-compatibility/2006" xmlns:o="urn:schemas-microsoft-com:office:office" xmlns:r="http://schemas.openxmlformats.org/officeDocument/2006/relationships" xmlns:m="http://schemas.openxmlformats.org/officeDocument/2006/math" xmlns:v="urn:schemas-microsoft-com:vml" xmlns:wp14="http://schemas.microsoft.com/office/word/2010/wordprocessingDrawing" xmlns:wp="http://schemas.openxmlformats.org/drawingml/2006/wordprocessingDrawing" xmlns:w10="urn:schemas-microsoft-com:office:word" xmlns:w="http://schemas.openxmlformats.org/wordprocessingml/2006/main" xmlns:w14="http://schemas.microsoft.com/office/word/2010/wordml" xmlns:w15="http://schemas.microsoft.com/office/word/2012/wordml" xmlns:w16se="http://schemas.microsoft.com/office/word/2015/wordml/symex" xmlns:wpg="http://schemas.microsoft.com/office/word/2010/wordprocessingGroup" xmlns:wpi="http://schemas.microsoft.com/office/word/2010/wordprocessingInk" xmlns:wne="http://schemas.microsoft.com/office/word/2006/wordml" xmlns:wps="http://schemas.microsoft.com/office/word/2010/wordprocessingShape" mc:Ignorable="w14 w15 w16se wp14">
   <w:p>
     <w:pPr>
       <w:ind w:firstLine="0"/>
@@ -2030,7 +2026,7 @@
       <w:rPr>
         <w:noProof/>
       </w:rPr>
-      <w:t>2</w:t>
+      <w:t>4</w:t>
     </w:r>
     <w:r>
       <w:fldChar w:fldCharType="end"/>
@@ -2040,7 +2036,7 @@
 </file>
 
 <file path=word/footer3.xml><?xml version="1.0" encoding="utf-8"?>
-<w:ftr xmlns:wpc="http://schemas.microsoft.com/office/word/2010/wordprocessingCanvas" xmlns:cx="http://schemas.microsoft.com/office/drawing/2014/chartex" xmlns:cx1="http://schemas.microsoft.com/office/drawing/2015/9/8/chartex" xmlns:cx2="http://schemas.microsoft.com/office/drawing/2015/10/21/chartex" xmlns:cx3="http://schemas.microsoft.com/office/drawing/2016/5/9/chartex" xmlns:cx4="http://schemas.microsoft.com/office/drawing/2016/5/10/chartex" xmlns:cx5="http://schemas.microsoft.com/office/drawing/2016/5/11/chartex" xmlns:cx6="http://schemas.microsoft.com/office/drawing/2016/5/12/chartex" xmlns:cx7="http://schemas.microsoft.com/office/drawing/2016/5/13/chartex" xmlns:cx8="http://schemas.microsoft.com/office/drawing/2016/5/14/chartex" xmlns:mc="http://schemas.openxmlformats.org/markup-compatibility/2006" xmlns:aink="http://schemas.microsoft.com/office/drawing/2016/ink" xmlns:am3d="http://schemas.microsoft.com/office/drawing/2017/model3d" xmlns:o="urn:schemas-microsoft-com:office:office" xmlns:r="http://schemas.openxmlformats.org/officeDocument/2006/relationships" xmlns:m="http://schemas.openxmlformats.org/officeDocument/2006/math" xmlns:v="urn:schemas-microsoft-com:vml" xmlns:wp14="http://schemas.microsoft.com/office/word/2010/wordprocessingDrawing" xmlns:wp="http://schemas.openxmlformats.org/drawingml/2006/wordprocessingDrawing" xmlns:w10="urn:schemas-microsoft-com:office:word" xmlns:w="http://schemas.openxmlformats.org/wordprocessingml/2006/main" xmlns:w14="http://schemas.microsoft.com/office/word/2010/wordml" xmlns:w15="http://schemas.microsoft.com/office/word/2012/wordml" xmlns:w16cex="http://schemas.microsoft.com/office/word/2018/wordml/cex" xmlns:w16cid="http://schemas.microsoft.com/office/word/2016/wordml/cid" xmlns:w16="http://schemas.microsoft.com/office/word/2018/wordml" xmlns:w16sdtdh="http://schemas.microsoft.com/office/word/2020/wordml/sdtdatahash" xmlns:w16se="http://schemas.microsoft.com/office/word/2015/wordml/symex" xmlns:wpg="http://schemas.microsoft.com/office/word/2010/wordprocessingGroup" xmlns:wpi="http://schemas.microsoft.com/office/word/2010/wordprocessingInk" xmlns:wne="http://schemas.microsoft.com/office/word/2006/wordml" xmlns:wps="http://schemas.microsoft.com/office/word/2010/wordprocessingShape" mc:Ignorable="w14 w15 w16se w16cid w16 w16cex w16sdtdh wp14">
+<w:ftr xmlns:wpc="http://schemas.microsoft.com/office/word/2010/wordprocessingCanvas" xmlns:cx="http://schemas.microsoft.com/office/drawing/2014/chartex" xmlns:mc="http://schemas.openxmlformats.org/markup-compatibility/2006" xmlns:o="urn:schemas-microsoft-com:office:office" xmlns:r="http://schemas.openxmlformats.org/officeDocument/2006/relationships" xmlns:m="http://schemas.openxmlformats.org/officeDocument/2006/math" xmlns:v="urn:schemas-microsoft-com:vml" xmlns:wp14="http://schemas.microsoft.com/office/word/2010/wordprocessingDrawing" xmlns:wp="http://schemas.openxmlformats.org/drawingml/2006/wordprocessingDrawing" xmlns:w10="urn:schemas-microsoft-com:office:word" xmlns:w="http://schemas.openxmlformats.org/wordprocessingml/2006/main" xmlns:w14="http://schemas.microsoft.com/office/word/2010/wordml" xmlns:w15="http://schemas.microsoft.com/office/word/2012/wordml" xmlns:w16se="http://schemas.microsoft.com/office/word/2015/wordml/symex" xmlns:wpg="http://schemas.microsoft.com/office/word/2010/wordprocessingGroup" xmlns:wpi="http://schemas.microsoft.com/office/word/2010/wordprocessingInk" xmlns:wne="http://schemas.microsoft.com/office/word/2006/wordml" xmlns:wps="http://schemas.microsoft.com/office/word/2010/wordprocessingShape" mc:Ignorable="w14 w15 w16se wp14">
   <w:p>
     <w:pPr>
       <w:jc w:val="right"/>
@@ -2050,7 +2046,7 @@
 </file>
 
 <file path=word/footnotes.xml><?xml version="1.0" encoding="utf-8"?>
-<w:footnotes xmlns:wpc="http://schemas.microsoft.com/office/word/2010/wordprocessingCanvas" xmlns:cx="http://schemas.microsoft.com/office/drawing/2014/chartex" xmlns:cx1="http://schemas.microsoft.com/office/drawing/2015/9/8/chartex" xmlns:cx2="http://schemas.microsoft.com/office/drawing/2015/10/21/chartex" xmlns:cx3="http://schemas.microsoft.com/office/drawing/2016/5/9/chartex" xmlns:cx4="http://schemas.microsoft.com/office/drawing/2016/5/10/chartex" xmlns:cx5="http://schemas.microsoft.com/office/drawing/2016/5/11/chartex" xmlns:cx6="http://schemas.microsoft.com/office/drawing/2016/5/12/chartex" xmlns:cx7="http://schemas.microsoft.com/office/drawing/2016/5/13/chartex" xmlns:cx8="http://schemas.microsoft.com/office/drawing/2016/5/14/chartex" xmlns:mc="http://schemas.openxmlformats.org/markup-compatibility/2006" xmlns:aink="http://schemas.microsoft.com/office/drawing/2016/ink" xmlns:am3d="http://schemas.microsoft.com/office/drawing/2017/model3d" xmlns:o="urn:schemas-microsoft-com:office:office" xmlns:r="http://schemas.openxmlformats.org/officeDocument/2006/relationships" xmlns:m="http://schemas.openxmlformats.org/officeDocument/2006/math" xmlns:v="urn:schemas-microsoft-com:vml" xmlns:wp14="http://schemas.microsoft.com/office/word/2010/wordprocessingDrawing" xmlns:wp="http://schemas.openxmlformats.org/drawingml/2006/wordprocessingDrawing" xmlns:w10="urn:schemas-microsoft-com:office:word" xmlns:w="http://schemas.openxmlformats.org/wordprocessingml/2006/main" xmlns:w14="http://schemas.microsoft.com/office/word/2010/wordml" xmlns:w15="http://schemas.microsoft.com/office/word/2012/wordml" xmlns:w16cex="http://schemas.microsoft.com/office/word/2018/wordml/cex" xmlns:w16cid="http://schemas.microsoft.com/office/word/2016/wordml/cid" xmlns:w16="http://schemas.microsoft.com/office/word/2018/wordml" xmlns:w16sdtdh="http://schemas.microsoft.com/office/word/2020/wordml/sdtdatahash" xmlns:w16se="http://schemas.microsoft.com/office/word/2015/wordml/symex" xmlns:wpg="http://schemas.microsoft.com/office/word/2010/wordprocessingGroup" xmlns:wpi="http://schemas.microsoft.com/office/word/2010/wordprocessingInk" xmlns:wne="http://schemas.microsoft.com/office/word/2006/wordml" xmlns:wps="http://schemas.microsoft.com/office/word/2010/wordprocessingShape" mc:Ignorable="w14 w15 w16se w16cid w16 w16cex w16sdtdh wp14">
+<w:footnotes xmlns:wpc="http://schemas.microsoft.com/office/word/2010/wordprocessingCanvas" xmlns:cx="http://schemas.microsoft.com/office/drawing/2014/chartex" xmlns:mc="http://schemas.openxmlformats.org/markup-compatibility/2006" xmlns:o="urn:schemas-microsoft-com:office:office" xmlns:r="http://schemas.openxmlformats.org/officeDocument/2006/relationships" xmlns:m="http://schemas.openxmlformats.org/officeDocument/2006/math" xmlns:v="urn:schemas-microsoft-com:vml" xmlns:wp14="http://schemas.microsoft.com/office/word/2010/wordprocessingDrawing" xmlns:wp="http://schemas.openxmlformats.org/drawingml/2006/wordprocessingDrawing" xmlns:w10="urn:schemas-microsoft-com:office:word" xmlns:w="http://schemas.openxmlformats.org/wordprocessingml/2006/main" xmlns:w14="http://schemas.microsoft.com/office/word/2010/wordml" xmlns:w15="http://schemas.microsoft.com/office/word/2012/wordml" xmlns:w16se="http://schemas.microsoft.com/office/word/2015/wordml/symex" xmlns:wpg="http://schemas.microsoft.com/office/word/2010/wordprocessingGroup" xmlns:wpi="http://schemas.microsoft.com/office/word/2010/wordprocessingInk" xmlns:wne="http://schemas.microsoft.com/office/word/2006/wordml" xmlns:wps="http://schemas.microsoft.com/office/word/2010/wordprocessingShape" mc:Ignorable="w14 w15 w16se wp14">
   <w:footnote w:type="separator" w:id="-1">
     <w:p>
       <w:pPr>
@@ -2075,7 +2071,7 @@
 </file>
 
 <file path=word/header1.xml><?xml version="1.0" encoding="utf-8"?>
-<w:hdr xmlns:wpc="http://schemas.microsoft.com/office/word/2010/wordprocessingCanvas" xmlns:cx="http://schemas.microsoft.com/office/drawing/2014/chartex" xmlns:cx1="http://schemas.microsoft.com/office/drawing/2015/9/8/chartex" xmlns:cx2="http://schemas.microsoft.com/office/drawing/2015/10/21/chartex" xmlns:cx3="http://schemas.microsoft.com/office/drawing/2016/5/9/chartex" xmlns:cx4="http://schemas.microsoft.com/office/drawing/2016/5/10/chartex" xmlns:cx5="http://schemas.microsoft.com/office/drawing/2016/5/11/chartex" xmlns:cx6="http://schemas.microsoft.com/office/drawing/2016/5/12/chartex" xmlns:cx7="http://schemas.microsoft.com/office/drawing/2016/5/13/chartex" xmlns:cx8="http://schemas.microsoft.com/office/drawing/2016/5/14/chartex" xmlns:mc="http://schemas.openxmlformats.org/markup-compatibility/2006" xmlns:aink="http://schemas.microsoft.com/office/drawing/2016/ink" xmlns:am3d="http://schemas.microsoft.com/office/drawing/2017/model3d" xmlns:o="urn:schemas-microsoft-com:office:office" xmlns:r="http://schemas.openxmlformats.org/officeDocument/2006/relationships" xmlns:m="http://schemas.openxmlformats.org/officeDocument/2006/math" xmlns:v="urn:schemas-microsoft-com:vml" xmlns:wp14="http://schemas.microsoft.com/office/word/2010/wordprocessingDrawing" xmlns:wp="http://schemas.openxmlformats.org/drawingml/2006/wordprocessingDrawing" xmlns:w10="urn:schemas-microsoft-com:office:word" xmlns:w="http://schemas.openxmlformats.org/wordprocessingml/2006/main" xmlns:w14="http://schemas.microsoft.com/office/word/2010/wordml" xmlns:w15="http://schemas.microsoft.com/office/word/2012/wordml" xmlns:w16cex="http://schemas.microsoft.com/office/word/2018/wordml/cex" xmlns:w16cid="http://schemas.microsoft.com/office/word/2016/wordml/cid" xmlns:w16="http://schemas.microsoft.com/office/word/2018/wordml" xmlns:w16sdtdh="http://schemas.microsoft.com/office/word/2020/wordml/sdtdatahash" xmlns:w16se="http://schemas.microsoft.com/office/word/2015/wordml/symex" xmlns:wpg="http://schemas.microsoft.com/office/word/2010/wordprocessingGroup" xmlns:wpi="http://schemas.microsoft.com/office/word/2010/wordprocessingInk" xmlns:wne="http://schemas.microsoft.com/office/word/2006/wordml" xmlns:wps="http://schemas.microsoft.com/office/word/2010/wordprocessingShape" mc:Ignorable="w14 w15 w16se w16cid w16 w16cex w16sdtdh wp14">
+<w:hdr xmlns:wpc="http://schemas.microsoft.com/office/word/2010/wordprocessingCanvas" xmlns:cx="http://schemas.microsoft.com/office/drawing/2014/chartex" xmlns:mc="http://schemas.openxmlformats.org/markup-compatibility/2006" xmlns:o="urn:schemas-microsoft-com:office:office" xmlns:r="http://schemas.openxmlformats.org/officeDocument/2006/relationships" xmlns:m="http://schemas.openxmlformats.org/officeDocument/2006/math" xmlns:v="urn:schemas-microsoft-com:vml" xmlns:wp14="http://schemas.microsoft.com/office/word/2010/wordprocessingDrawing" xmlns:wp="http://schemas.openxmlformats.org/drawingml/2006/wordprocessingDrawing" xmlns:w10="urn:schemas-microsoft-com:office:word" xmlns:w="http://schemas.openxmlformats.org/wordprocessingml/2006/main" xmlns:w14="http://schemas.microsoft.com/office/word/2010/wordml" xmlns:w15="http://schemas.microsoft.com/office/word/2012/wordml" xmlns:w16se="http://schemas.microsoft.com/office/word/2015/wordml/symex" xmlns:wpg="http://schemas.microsoft.com/office/word/2010/wordprocessingGroup" xmlns:wpi="http://schemas.microsoft.com/office/word/2010/wordprocessingInk" xmlns:wne="http://schemas.microsoft.com/office/word/2006/wordml" xmlns:wps="http://schemas.microsoft.com/office/word/2010/wordprocessingShape" mc:Ignorable="w14 w15 w16se wp14">
   <w:p>
     <w:pPr>
       <w:pStyle w:val="Encabezado"/>
@@ -2085,7 +2081,7 @@
 </file>
 
 <file path=word/header2.xml><?xml version="1.0" encoding="utf-8"?>
-<w:hdr xmlns:wpc="http://schemas.microsoft.com/office/word/2010/wordprocessingCanvas" xmlns:cx="http://schemas.microsoft.com/office/drawing/2014/chartex" xmlns:cx1="http://schemas.microsoft.com/office/drawing/2015/9/8/chartex" xmlns:cx2="http://schemas.microsoft.com/office/drawing/2015/10/21/chartex" xmlns:cx3="http://schemas.microsoft.com/office/drawing/2016/5/9/chartex" xmlns:cx4="http://schemas.microsoft.com/office/drawing/2016/5/10/chartex" xmlns:cx5="http://schemas.microsoft.com/office/drawing/2016/5/11/chartex" xmlns:cx6="http://schemas.microsoft.com/office/drawing/2016/5/12/chartex" xmlns:cx7="http://schemas.microsoft.com/office/drawing/2016/5/13/chartex" xmlns:cx8="http://schemas.microsoft.com/office/drawing/2016/5/14/chartex" xmlns:mc="http://schemas.openxmlformats.org/markup-compatibility/2006" xmlns:aink="http://schemas.microsoft.com/office/drawing/2016/ink" xmlns:am3d="http://schemas.microsoft.com/office/drawing/2017/model3d" xmlns:o="urn:schemas-microsoft-com:office:office" xmlns:r="http://schemas.openxmlformats.org/officeDocument/2006/relationships" xmlns:m="http://schemas.openxmlformats.org/officeDocument/2006/math" xmlns:v="urn:schemas-microsoft-com:vml" xmlns:wp14="http://schemas.microsoft.com/office/word/2010/wordprocessingDrawing" xmlns:wp="http://schemas.openxmlformats.org/drawingml/2006/wordprocessingDrawing" xmlns:w10="urn:schemas-microsoft-com:office:word" xmlns:w="http://schemas.openxmlformats.org/wordprocessingml/2006/main" xmlns:w14="http://schemas.microsoft.com/office/word/2010/wordml" xmlns:w15="http://schemas.microsoft.com/office/word/2012/wordml" xmlns:w16cex="http://schemas.microsoft.com/office/word/2018/wordml/cex" xmlns:w16cid="http://schemas.microsoft.com/office/word/2016/wordml/cid" xmlns:w16="http://schemas.microsoft.com/office/word/2018/wordml" xmlns:w16sdtdh="http://schemas.microsoft.com/office/word/2020/wordml/sdtdatahash" xmlns:w16se="http://schemas.microsoft.com/office/word/2015/wordml/symex" xmlns:wpg="http://schemas.microsoft.com/office/word/2010/wordprocessingGroup" xmlns:wpi="http://schemas.microsoft.com/office/word/2010/wordprocessingInk" xmlns:wne="http://schemas.microsoft.com/office/word/2006/wordml" xmlns:wps="http://schemas.microsoft.com/office/word/2010/wordprocessingShape" mc:Ignorable="w14 w15 w16se w16cid w16 w16cex w16sdtdh wp14">
+<w:hdr xmlns:wpc="http://schemas.microsoft.com/office/word/2010/wordprocessingCanvas" xmlns:cx="http://schemas.microsoft.com/office/drawing/2014/chartex" xmlns:mc="http://schemas.openxmlformats.org/markup-compatibility/2006" xmlns:o="urn:schemas-microsoft-com:office:office" xmlns:r="http://schemas.openxmlformats.org/officeDocument/2006/relationships" xmlns:m="http://schemas.openxmlformats.org/officeDocument/2006/math" xmlns:v="urn:schemas-microsoft-com:vml" xmlns:wp14="http://schemas.microsoft.com/office/word/2010/wordprocessingDrawing" xmlns:wp="http://schemas.openxmlformats.org/drawingml/2006/wordprocessingDrawing" xmlns:w10="urn:schemas-microsoft-com:office:word" xmlns:w="http://schemas.openxmlformats.org/wordprocessingml/2006/main" xmlns:w14="http://schemas.microsoft.com/office/word/2010/wordml" xmlns:w15="http://schemas.microsoft.com/office/word/2012/wordml" xmlns:w16se="http://schemas.microsoft.com/office/word/2015/wordml/symex" xmlns:wpg="http://schemas.microsoft.com/office/word/2010/wordprocessingGroup" xmlns:wpi="http://schemas.microsoft.com/office/word/2010/wordprocessingInk" xmlns:wne="http://schemas.microsoft.com/office/word/2006/wordml" xmlns:wps="http://schemas.microsoft.com/office/word/2010/wordprocessingShape" mc:Ignorable="w14 w15 w16se wp14">
   <w:p>
     <w:pPr>
       <w:pBdr>
@@ -2106,7 +2102,7 @@
 </file>
 
 <file path=word/header3.xml><?xml version="1.0" encoding="utf-8"?>
-<w:hdr xmlns:wpc="http://schemas.microsoft.com/office/word/2010/wordprocessingCanvas" xmlns:cx="http://schemas.microsoft.com/office/drawing/2014/chartex" xmlns:cx1="http://schemas.microsoft.com/office/drawing/2015/9/8/chartex" xmlns:cx2="http://schemas.microsoft.com/office/drawing/2015/10/21/chartex" xmlns:cx3="http://schemas.microsoft.com/office/drawing/2016/5/9/chartex" xmlns:cx4="http://schemas.microsoft.com/office/drawing/2016/5/10/chartex" xmlns:cx5="http://schemas.microsoft.com/office/drawing/2016/5/11/chartex" xmlns:cx6="http://schemas.microsoft.com/office/drawing/2016/5/12/chartex" xmlns:cx7="http://schemas.microsoft.com/office/drawing/2016/5/13/chartex" xmlns:cx8="http://schemas.microsoft.com/office/drawing/2016/5/14/chartex" xmlns:mc="http://schemas.openxmlformats.org/markup-compatibility/2006" xmlns:aink="http://schemas.microsoft.com/office/drawing/2016/ink" xmlns:am3d="http://schemas.microsoft.com/office/drawing/2017/model3d" xmlns:o="urn:schemas-microsoft-com:office:office" xmlns:r="http://schemas.openxmlformats.org/officeDocument/2006/relationships" xmlns:m="http://schemas.openxmlformats.org/officeDocument/2006/math" xmlns:v="urn:schemas-microsoft-com:vml" xmlns:wp14="http://schemas.microsoft.com/office/word/2010/wordprocessingDrawing" xmlns:wp="http://schemas.openxmlformats.org/drawingml/2006/wordprocessingDrawing" xmlns:w10="urn:schemas-microsoft-com:office:word" xmlns:w="http://schemas.openxmlformats.org/wordprocessingml/2006/main" xmlns:w14="http://schemas.microsoft.com/office/word/2010/wordml" xmlns:w15="http://schemas.microsoft.com/office/word/2012/wordml" xmlns:w16cex="http://schemas.microsoft.com/office/word/2018/wordml/cex" xmlns:w16cid="http://schemas.microsoft.com/office/word/2016/wordml/cid" xmlns:w16="http://schemas.microsoft.com/office/word/2018/wordml" xmlns:w16sdtdh="http://schemas.microsoft.com/office/word/2020/wordml/sdtdatahash" xmlns:w16se="http://schemas.microsoft.com/office/word/2015/wordml/symex" xmlns:wpg="http://schemas.microsoft.com/office/word/2010/wordprocessingGroup" xmlns:wpi="http://schemas.microsoft.com/office/word/2010/wordprocessingInk" xmlns:wne="http://schemas.microsoft.com/office/word/2006/wordml" xmlns:wps="http://schemas.microsoft.com/office/word/2010/wordprocessingShape" mc:Ignorable="w14 w15 w16se w16cid w16 w16cex w16sdtdh wp14">
+<w:hdr xmlns:wpc="http://schemas.microsoft.com/office/word/2010/wordprocessingCanvas" xmlns:cx="http://schemas.microsoft.com/office/drawing/2014/chartex" xmlns:mc="http://schemas.openxmlformats.org/markup-compatibility/2006" xmlns:o="urn:schemas-microsoft-com:office:office" xmlns:r="http://schemas.openxmlformats.org/officeDocument/2006/relationships" xmlns:m="http://schemas.openxmlformats.org/officeDocument/2006/math" xmlns:v="urn:schemas-microsoft-com:vml" xmlns:wp14="http://schemas.microsoft.com/office/word/2010/wordprocessingDrawing" xmlns:wp="http://schemas.openxmlformats.org/drawingml/2006/wordprocessingDrawing" xmlns:w10="urn:schemas-microsoft-com:office:word" xmlns:w="http://schemas.openxmlformats.org/wordprocessingml/2006/main" xmlns:w14="http://schemas.microsoft.com/office/word/2010/wordml" xmlns:w15="http://schemas.microsoft.com/office/word/2012/wordml" xmlns:w16se="http://schemas.microsoft.com/office/word/2015/wordml/symex" xmlns:wpg="http://schemas.microsoft.com/office/word/2010/wordprocessingGroup" xmlns:wpi="http://schemas.microsoft.com/office/word/2010/wordprocessingInk" xmlns:wne="http://schemas.microsoft.com/office/word/2006/wordml" xmlns:wps="http://schemas.microsoft.com/office/word/2010/wordprocessingShape" mc:Ignorable="w14 w15 w16se wp14">
   <w:p>
     <w:pPr>
       <w:pStyle w:val="Encabezado"/>
@@ -2116,7 +2112,7 @@
 </file>
 
 <file path=word/numbering.xml><?xml version="1.0" encoding="utf-8"?>
-<w:numbering xmlns:wpc="http://schemas.microsoft.com/office/word/2010/wordprocessingCanvas" xmlns:cx="http://schemas.microsoft.com/office/drawing/2014/chartex" xmlns:cx1="http://schemas.microsoft.com/office/drawing/2015/9/8/chartex" xmlns:cx2="http://schemas.microsoft.com/office/drawing/2015/10/21/chartex" xmlns:cx3="http://schemas.microsoft.com/office/drawing/2016/5/9/chartex" xmlns:cx4="http://schemas.microsoft.com/office/drawing/2016/5/10/chartex" xmlns:cx5="http://schemas.microsoft.com/office/drawing/2016/5/11/chartex" xmlns:cx6="http://schemas.microsoft.com/office/drawing/2016/5/12/chartex" xmlns:cx7="http://schemas.microsoft.com/office/drawing/2016/5/13/chartex" xmlns:cx8="http://schemas.microsoft.com/office/drawing/2016/5/14/chartex" xmlns:mc="http://schemas.openxmlformats.org/markup-compatibility/2006" xmlns:aink="http://schemas.microsoft.com/office/drawing/2016/ink" xmlns:am3d="http://schemas.microsoft.com/office/drawing/2017/model3d" xmlns:o="urn:schemas-microsoft-com:office:office" xmlns:r="http://schemas.openxmlformats.org/officeDocument/2006/relationships" xmlns:m="http://schemas.openxmlformats.org/officeDocument/2006/math" xmlns:v="urn:schemas-microsoft-com:vml" xmlns:wp14="http://schemas.microsoft.com/office/word/2010/wordprocessingDrawing" xmlns:wp="http://schemas.openxmlformats.org/drawingml/2006/wordprocessingDrawing" xmlns:w10="urn:schemas-microsoft-com:office:word" xmlns:w="http://schemas.openxmlformats.org/wordprocessingml/2006/main" xmlns:w14="http://schemas.microsoft.com/office/word/2010/wordml" xmlns:w15="http://schemas.microsoft.com/office/word/2012/wordml" xmlns:w16cex="http://schemas.microsoft.com/office/word/2018/wordml/cex" xmlns:w16cid="http://schemas.microsoft.com/office/word/2016/wordml/cid" xmlns:w16="http://schemas.microsoft.com/office/word/2018/wordml" xmlns:w16sdtdh="http://schemas.microsoft.com/office/word/2020/wordml/sdtdatahash" xmlns:w16se="http://schemas.microsoft.com/office/word/2015/wordml/symex" xmlns:wpg="http://schemas.microsoft.com/office/word/2010/wordprocessingGroup" xmlns:wpi="http://schemas.microsoft.com/office/word/2010/wordprocessingInk" xmlns:wne="http://schemas.microsoft.com/office/word/2006/wordml" xmlns:wps="http://schemas.microsoft.com/office/word/2010/wordprocessingShape" mc:Ignorable="w14 w15 w16se w16cid w16 w16cex w16sdtdh wp14">
+<w:numbering xmlns:wpc="http://schemas.microsoft.com/office/word/2010/wordprocessingCanvas" xmlns:cx="http://schemas.microsoft.com/office/drawing/2014/chartex" xmlns:mc="http://schemas.openxmlformats.org/markup-compatibility/2006" xmlns:o="urn:schemas-microsoft-com:office:office" xmlns:r="http://schemas.openxmlformats.org/officeDocument/2006/relationships" xmlns:m="http://schemas.openxmlformats.org/officeDocument/2006/math" xmlns:v="urn:schemas-microsoft-com:vml" xmlns:wp14="http://schemas.microsoft.com/office/word/2010/wordprocessingDrawing" xmlns:wp="http://schemas.openxmlformats.org/drawingml/2006/wordprocessingDrawing" xmlns:w10="urn:schemas-microsoft-com:office:word" xmlns:w="http://schemas.openxmlformats.org/wordprocessingml/2006/main" xmlns:w14="http://schemas.microsoft.com/office/word/2010/wordml" xmlns:w15="http://schemas.microsoft.com/office/word/2012/wordml" xmlns:w16se="http://schemas.microsoft.com/office/word/2015/wordml/symex" xmlns:wpg="http://schemas.microsoft.com/office/word/2010/wordprocessingGroup" xmlns:wpi="http://schemas.microsoft.com/office/word/2010/wordprocessingInk" xmlns:wne="http://schemas.microsoft.com/office/word/2006/wordml" xmlns:wps="http://schemas.microsoft.com/office/word/2010/wordprocessingShape" mc:Ignorable="w14 w15 w16se wp14">
   <w:abstractNum w:abstractNumId="0" w15:restartNumberingAfterBreak="0">
     <w:nsid w:val="1EAD19DE"/>
     <w:multiLevelType w:val="multilevel"/>
@@ -3683,7 +3679,7 @@
 </file>
 
 <file path=word/styles.xml><?xml version="1.0" encoding="utf-8"?>
-<w:styles xmlns:mc="http://schemas.openxmlformats.org/markup-compatibility/2006" xmlns:r="http://schemas.openxmlformats.org/officeDocument/2006/relationships" xmlns:w="http://schemas.openxmlformats.org/wordprocessingml/2006/main" xmlns:w14="http://schemas.microsoft.com/office/word/2010/wordml" xmlns:w15="http://schemas.microsoft.com/office/word/2012/wordml" xmlns:w16cex="http://schemas.microsoft.com/office/word/2018/wordml/cex" xmlns:w16cid="http://schemas.microsoft.com/office/word/2016/wordml/cid" xmlns:w16="http://schemas.microsoft.com/office/word/2018/wordml" xmlns:w16sdtdh="http://schemas.microsoft.com/office/word/2020/wordml/sdtdatahash" xmlns:w16se="http://schemas.microsoft.com/office/word/2015/wordml/symex" mc:Ignorable="w14 w15 w16se w16cid w16 w16cex w16sdtdh">
+<w:styles xmlns:mc="http://schemas.openxmlformats.org/markup-compatibility/2006" xmlns:r="http://schemas.openxmlformats.org/officeDocument/2006/relationships" xmlns:w="http://schemas.openxmlformats.org/wordprocessingml/2006/main" xmlns:w14="http://schemas.microsoft.com/office/word/2010/wordml" xmlns:w15="http://schemas.microsoft.com/office/word/2012/wordml" xmlns:w16se="http://schemas.microsoft.com/office/word/2015/wordml/symex" mc:Ignorable="w14 w15 w16se">
   <w:docDefaults>
     <w:rPrDefault>
       <w:rPr>
@@ -3700,7 +3696,7 @@
       </w:pPr>
     </w:pPrDefault>
   </w:docDefaults>
-  <w:latentStyles w:defLockedState="0" w:defUIPriority="99" w:defSemiHidden="0" w:defUnhideWhenUsed="0" w:defQFormat="0" w:count="376">
+  <w:latentStyles w:defLockedState="0" w:defUIPriority="99" w:defSemiHidden="0" w:defUnhideWhenUsed="0" w:defQFormat="0" w:count="371">
     <w:lsdException w:name="Normal" w:uiPriority="0" w:qFormat="1"/>
     <w:lsdException w:name="heading 1" w:uiPriority="9" w:qFormat="1"/>
     <w:lsdException w:name="heading 2" w:semiHidden="1" w:uiPriority="9" w:unhideWhenUsed="1" w:qFormat="1"/>
@@ -4072,11 +4068,6 @@
     <w:lsdException w:name="List Table 5 Dark Accent 6" w:uiPriority="50"/>
     <w:lsdException w:name="List Table 6 Colorful Accent 6" w:uiPriority="51"/>
     <w:lsdException w:name="List Table 7 Colorful Accent 6" w:uiPriority="52"/>
-    <w:lsdException w:name="Mention" w:semiHidden="1" w:unhideWhenUsed="1"/>
-    <w:lsdException w:name="Smart Hyperlink" w:semiHidden="1" w:unhideWhenUsed="1"/>
-    <w:lsdException w:name="Hashtag" w:semiHidden="1" w:unhideWhenUsed="1"/>
-    <w:lsdException w:name="Unresolved Mention" w:semiHidden="1" w:unhideWhenUsed="1"/>
-    <w:lsdException w:name="Smart Link" w:semiHidden="1" w:unhideWhenUsed="1"/>
   </w:latentStyles>
   <w:style w:type="paragraph" w:default="1" w:styleId="Normal">
     <w:name w:val="Normal"/>
@@ -4892,7 +4883,7 @@
       </w:tblBorders>
     </w:tblPr>
   </w:style>
-  <w:style w:type="table" w:styleId="Tablaconcuadrculaclara">
+  <w:style w:type="table" w:styleId="Cuadrculadetablaclara">
     <w:name w:val="Grid Table Light"/>
     <w:basedOn w:val="Tablanormal"/>
     <w:uiPriority w:val="40"/>
@@ -5988,7 +5979,7 @@
       <w:color w:val="6E6E6E" w:themeColor="accent1" w:themeShade="80"/>
     </w:rPr>
   </w:style>
-  <w:style w:type="table" w:styleId="Tablaconcuadrcula4-nfasis4">
+  <w:style w:type="table" w:styleId="Tabladecuadrcula4-nfasis4">
     <w:name w:val="Grid Table 4 Accent 4"/>
     <w:basedOn w:val="Tablanormal"/>
     <w:uiPriority w:val="49"/>
@@ -6402,28 +6393,28 @@
 </file>
 
 <file path=customXml/item1.xml><?xml version="1.0" encoding="utf-8"?>
-<b:Sources xmlns:b="http://schemas.openxmlformats.org/officeDocument/2006/bibliography" xmlns="http://schemas.openxmlformats.org/officeDocument/2006/bibliography" SelectedStyle="\APASixthEditionOfficeOnline.xsl" StyleName="APA" Version="6"/>
-</file>
-
-<file path=customXml/item2.xml><?xml version="1.0" encoding="utf-8"?>
 <go:gDocsCustomXmlDataStorage xmlns:go="http://customooxmlschemas.google.com/" xmlns:r="http://schemas.openxmlformats.org/officeDocument/2006/relationships">
   <go:docsCustomData xmlns:go="http://customooxmlschemas.google.com/" roundtripDataSignature="AMtx7mgeLvjvUXrkGXTQ4vkPv4Euri/fLQ==">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</go:docsCustomData>
 </go:gDocsCustomXmlDataStorage>
 </file>
 
-<file path=customXml/itemProps1.xml><?xml version="1.0" encoding="utf-8"?>
-<ds:datastoreItem xmlns:ds="http://schemas.openxmlformats.org/officeDocument/2006/customXml" ds:itemID="{CCD740B2-C1E9-4802-93EE-830B5DCA4165}">
-  <ds:schemaRefs>
-    <ds:schemaRef ds:uri="http://schemas.openxmlformats.org/officeDocument/2006/bibliography"/>
-  </ds:schemaRefs>
-</ds:datastoreItem>
+<file path=customXml/item2.xml><?xml version="1.0" encoding="utf-8"?>
+<b:Sources xmlns:b="http://schemas.openxmlformats.org/officeDocument/2006/bibliography" xmlns="http://schemas.openxmlformats.org/officeDocument/2006/bibliography" SelectedStyle="\APASixthEditionOfficeOnline.xsl" StyleName="APA" Version="6"/>
 </file>
 
-<file path=customXml/itemProps2.xml><?xml version="1.0" encoding="utf-8"?>
+<file path=customXml/itemProps1.xml><?xml version="1.0" encoding="utf-8"?>
 <ds:datastoreItem xmlns:ds="http://schemas.openxmlformats.org/officeDocument/2006/customXml" ds:itemID="{11111111-1234-1234-1234-123412341234}">
   <ds:schemaRefs>
     <ds:schemaRef ds:uri="http://customooxmlschemas.google.com/"/>
     <ds:schemaRef ds:uri="http://schemas.openxmlformats.org/officeDocument/2006/relationships"/>
   </ds:schemaRefs>
 </ds:datastoreItem>
+</file>
+
+<file path=customXml/itemProps2.xml><?xml version="1.0" encoding="utf-8"?>
+<ds:datastoreItem xmlns:ds="http://schemas.openxmlformats.org/officeDocument/2006/customXml" ds:itemID="{B27E3AFD-0FEC-48C1-BE11-B6879C9E2854}">
+  <ds:schemaRefs>
+    <ds:schemaRef ds:uri="http://schemas.openxmlformats.org/officeDocument/2006/bibliography"/>
+  </ds:schemaRefs>
+</ds:datastoreItem>
 </file>
</xml_diff>

<commit_message>
Agregando Lista de Items
</commit_message>
<xml_diff>
--- a/Documentos/Planes/Documentación.docx
+++ b/Documentos/Planes/Documentación.docx
@@ -1,6 +1,6 @@
 
 <file path=word/document.xml><?xml version="1.0" encoding="utf-8"?>
-<w:document xmlns:wpc="http://schemas.microsoft.com/office/word/2010/wordprocessingCanvas" xmlns:cx="http://schemas.microsoft.com/office/drawing/2014/chartex" xmlns:mc="http://schemas.openxmlformats.org/markup-compatibility/2006" xmlns:o="urn:schemas-microsoft-com:office:office" xmlns:r="http://schemas.openxmlformats.org/officeDocument/2006/relationships" xmlns:m="http://schemas.openxmlformats.org/officeDocument/2006/math" xmlns:v="urn:schemas-microsoft-com:vml" xmlns:wp14="http://schemas.microsoft.com/office/word/2010/wordprocessingDrawing" xmlns:wp="http://schemas.openxmlformats.org/drawingml/2006/wordprocessingDrawing" xmlns:w10="urn:schemas-microsoft-com:office:word" xmlns:w="http://schemas.openxmlformats.org/wordprocessingml/2006/main" xmlns:w14="http://schemas.microsoft.com/office/word/2010/wordml" xmlns:w15="http://schemas.microsoft.com/office/word/2012/wordml" xmlns:w16se="http://schemas.microsoft.com/office/word/2015/wordml/symex" xmlns:wpg="http://schemas.microsoft.com/office/word/2010/wordprocessingGroup" xmlns:wpi="http://schemas.microsoft.com/office/word/2010/wordprocessingInk" xmlns:wne="http://schemas.microsoft.com/office/word/2006/wordml" xmlns:wps="http://schemas.microsoft.com/office/word/2010/wordprocessingShape" mc:Ignorable="w14 w15 w16se wp14">
+<w:document xmlns:wpc="http://schemas.microsoft.com/office/word/2010/wordprocessingCanvas" xmlns:cx="http://schemas.microsoft.com/office/drawing/2014/chartex" xmlns:cx1="http://schemas.microsoft.com/office/drawing/2015/9/8/chartex" xmlns:cx2="http://schemas.microsoft.com/office/drawing/2015/10/21/chartex" xmlns:cx3="http://schemas.microsoft.com/office/drawing/2016/5/9/chartex" xmlns:cx4="http://schemas.microsoft.com/office/drawing/2016/5/10/chartex" xmlns:cx5="http://schemas.microsoft.com/office/drawing/2016/5/11/chartex" xmlns:cx6="http://schemas.microsoft.com/office/drawing/2016/5/12/chartex" xmlns:cx7="http://schemas.microsoft.com/office/drawing/2016/5/13/chartex" xmlns:cx8="http://schemas.microsoft.com/office/drawing/2016/5/14/chartex" xmlns:mc="http://schemas.openxmlformats.org/markup-compatibility/2006" xmlns:aink="http://schemas.microsoft.com/office/drawing/2016/ink" xmlns:am3d="http://schemas.microsoft.com/office/drawing/2017/model3d" xmlns:o="urn:schemas-microsoft-com:office:office" xmlns:r="http://schemas.openxmlformats.org/officeDocument/2006/relationships" xmlns:m="http://schemas.openxmlformats.org/officeDocument/2006/math" xmlns:v="urn:schemas-microsoft-com:vml" xmlns:wp14="http://schemas.microsoft.com/office/word/2010/wordprocessingDrawing" xmlns:wp="http://schemas.openxmlformats.org/drawingml/2006/wordprocessingDrawing" xmlns:w10="urn:schemas-microsoft-com:office:word" xmlns:w="http://schemas.openxmlformats.org/wordprocessingml/2006/main" xmlns:w14="http://schemas.microsoft.com/office/word/2010/wordml" xmlns:w15="http://schemas.microsoft.com/office/word/2012/wordml" xmlns:w16cex="http://schemas.microsoft.com/office/word/2018/wordml/cex" xmlns:w16cid="http://schemas.microsoft.com/office/word/2016/wordml/cid" xmlns:w16="http://schemas.microsoft.com/office/word/2018/wordml" xmlns:w16sdtdh="http://schemas.microsoft.com/office/word/2020/wordml/sdtdatahash" xmlns:w16se="http://schemas.microsoft.com/office/word/2015/wordml/symex" xmlns:wpg="http://schemas.microsoft.com/office/word/2010/wordprocessingGroup" xmlns:wpi="http://schemas.microsoft.com/office/word/2010/wordprocessingInk" xmlns:wne="http://schemas.microsoft.com/office/word/2006/wordml" xmlns:wps="http://schemas.microsoft.com/office/word/2010/wordprocessingShape" mc:Ignorable="w14 w15 w16se w16cid w16 w16cex w16sdtdh wp14">
   <w:body>
     <w:p>
       <w:pPr>
@@ -1710,12 +1710,7 @@
     </w:p>
     <w:p>
       <w:r>
-        <w:t xml:space="preserve">El objetivo de este documento consiste en definir los pasos o actividades los cuales describen el cómo se llevará a cabo la configuración y gestión de control de cambios en el desarrollo del proyecto, de </w:t>
-      </w:r>
-      <w:bookmarkStart w:id="8" w:name="_GoBack"/>
-      <w:bookmarkEnd w:id="8"/>
-      <w:r>
-        <w:t>modo que podamos establecer y garantizar la integridad de nuestro producto de software durante todo el proceso de desarrollo.</w:t>
+        <w:t>El objetivo de este documento consiste en definir los pasos o actividades los cuales describen el cómo se llevará a cabo la configuración y gestión de control de cambios en el desarrollo del proyecto, de modo que podamos establecer y garantizar la integridad de nuestro producto de software durante todo el proceso de desarrollo.</w:t>
       </w:r>
     </w:p>
     <w:p>
@@ -1736,8 +1731,8 @@
           <w:szCs w:val="28"/>
         </w:rPr>
       </w:pPr>
-      <w:bookmarkStart w:id="9" w:name="_Toc87721815"/>
-      <w:bookmarkStart w:id="10" w:name="_Toc87721887"/>
+      <w:bookmarkStart w:id="8" w:name="_Toc87721815"/>
+      <w:bookmarkStart w:id="9" w:name="_Toc87721887"/>
       <w:r>
         <w:rPr>
           <w:rFonts w:cstheme="majorHAnsi"/>
@@ -1752,8 +1747,8 @@
         </w:rPr>
         <w:t>ctividades de la Gestión de la Configuración de Software (GCS)</w:t>
       </w:r>
+      <w:bookmarkEnd w:id="8"/>
       <w:bookmarkEnd w:id="9"/>
-      <w:bookmarkEnd w:id="10"/>
     </w:p>
     <w:p>
       <w:pPr>
@@ -1768,8 +1763,8 @@
           <w:szCs w:val="28"/>
         </w:rPr>
       </w:pPr>
-      <w:bookmarkStart w:id="11" w:name="_Toc87721816"/>
-      <w:bookmarkStart w:id="12" w:name="_Toc87721888"/>
+      <w:bookmarkStart w:id="10" w:name="_Toc87721816"/>
+      <w:bookmarkStart w:id="11" w:name="_Toc87721888"/>
       <w:r>
         <w:rPr>
           <w:rFonts w:cstheme="majorHAnsi"/>
@@ -1778,8 +1773,8 @@
         </w:rPr>
         <w:t>Identificación</w:t>
       </w:r>
+      <w:bookmarkEnd w:id="10"/>
       <w:bookmarkEnd w:id="11"/>
-      <w:bookmarkEnd w:id="12"/>
     </w:p>
     <w:p>
       <w:pPr>
@@ -1875,6 +1870,26 @@
     </w:p>
     <w:p>
       <w:pPr>
+        <w:ind w:left="504"/>
+      </w:pPr>
+    </w:p>
+    <w:p>
+      <w:pPr>
+        <w:ind w:left="504"/>
+      </w:pPr>
+    </w:p>
+    <w:p>
+      <w:pPr>
+        <w:ind w:left="504"/>
+      </w:pPr>
+    </w:p>
+    <w:p>
+      <w:pPr>
+        <w:ind w:left="504"/>
+      </w:pPr>
+    </w:p>
+    <w:p>
+      <w:pPr>
         <w:pStyle w:val="Ttulo4"/>
         <w:numPr>
           <w:ilvl w:val="2"/>
@@ -1896,9 +1911,1414 @@
           <w:sz w:val="28"/>
           <w:szCs w:val="28"/>
         </w:rPr>
+        <w:lastRenderedPageBreak/>
         <w:t>Lista de ítem con la nomenclatura</w:t>
       </w:r>
     </w:p>
+    <w:tbl>
+      <w:tblPr>
+        <w:tblW w:w="8909" w:type="dxa"/>
+        <w:tblCellMar>
+          <w:left w:w="0" w:type="dxa"/>
+          <w:right w:w="0" w:type="dxa"/>
+        </w:tblCellMar>
+        <w:tblLook w:val="04A0" w:firstRow="1" w:lastRow="0" w:firstColumn="1" w:lastColumn="0" w:noHBand="0" w:noVBand="1"/>
+      </w:tblPr>
+      <w:tblGrid>
+        <w:gridCol w:w="6175"/>
+        <w:gridCol w:w="2734"/>
+      </w:tblGrid>
+      <w:tr>
+        <w:trPr>
+          <w:trHeight w:val="565"/>
+        </w:trPr>
+        <w:tc>
+          <w:tcPr>
+            <w:tcW w:w="0" w:type="auto"/>
+            <w:tcBorders>
+              <w:top w:val="single" w:sz="6" w:space="0" w:color="000000"/>
+              <w:left w:val="single" w:sz="6" w:space="0" w:color="000000"/>
+              <w:bottom w:val="single" w:sz="6" w:space="0" w:color="000000"/>
+              <w:right w:val="single" w:sz="6" w:space="0" w:color="000000"/>
+            </w:tcBorders>
+            <w:shd w:val="clear" w:color="auto" w:fill="B6D7A8"/>
+            <w:tcMar>
+              <w:top w:w="30" w:type="dxa"/>
+              <w:left w:w="45" w:type="dxa"/>
+              <w:bottom w:w="30" w:type="dxa"/>
+              <w:right w:w="45" w:type="dxa"/>
+            </w:tcMar>
+            <w:vAlign w:val="center"/>
+            <w:hideMark/>
+          </w:tcPr>
+          <w:p>
+            <w:pPr>
+              <w:spacing w:line="240" w:lineRule="auto"/>
+              <w:ind w:firstLine="0"/>
+              <w:jc w:val="center"/>
+              <w:rPr>
+                <w:rFonts w:ascii="Calibri" w:hAnsi="Calibri" w:cs="Calibri"/>
+                <w:b/>
+                <w:bCs/>
+                <w:sz w:val="22"/>
+                <w:szCs w:val="22"/>
+                <w:lang w:val="es-PE"/>
+              </w:rPr>
+            </w:pPr>
+            <w:proofErr w:type="spellStart"/>
+            <w:r>
+              <w:rPr>
+                <w:rFonts w:ascii="Calibri" w:hAnsi="Calibri" w:cs="Calibri"/>
+                <w:b/>
+                <w:bCs/>
+                <w:sz w:val="22"/>
+                <w:szCs w:val="22"/>
+                <w:lang w:val="es-PE"/>
+              </w:rPr>
+              <w:t>Item</w:t>
+            </w:r>
+            <w:proofErr w:type="spellEnd"/>
+          </w:p>
+        </w:tc>
+        <w:tc>
+          <w:tcPr>
+            <w:tcW w:w="0" w:type="auto"/>
+            <w:tcBorders>
+              <w:top w:val="single" w:sz="6" w:space="0" w:color="000000"/>
+              <w:left w:val="single" w:sz="6" w:space="0" w:color="CCCCCC"/>
+              <w:bottom w:val="single" w:sz="6" w:space="0" w:color="000000"/>
+              <w:right w:val="single" w:sz="6" w:space="0" w:color="000000"/>
+            </w:tcBorders>
+            <w:shd w:val="clear" w:color="auto" w:fill="B6D7A8"/>
+            <w:tcMar>
+              <w:top w:w="30" w:type="dxa"/>
+              <w:left w:w="45" w:type="dxa"/>
+              <w:bottom w:w="30" w:type="dxa"/>
+              <w:right w:w="45" w:type="dxa"/>
+            </w:tcMar>
+            <w:vAlign w:val="center"/>
+            <w:hideMark/>
+          </w:tcPr>
+          <w:p>
+            <w:pPr>
+              <w:spacing w:line="240" w:lineRule="auto"/>
+              <w:ind w:firstLine="0"/>
+              <w:jc w:val="center"/>
+              <w:rPr>
+                <w:rFonts w:ascii="Calibri" w:hAnsi="Calibri" w:cs="Calibri"/>
+                <w:b/>
+                <w:bCs/>
+                <w:sz w:val="22"/>
+                <w:szCs w:val="22"/>
+                <w:lang w:val="es-PE"/>
+              </w:rPr>
+            </w:pPr>
+            <w:r>
+              <w:rPr>
+                <w:rFonts w:ascii="Calibri" w:hAnsi="Calibri" w:cs="Calibri"/>
+                <w:b/>
+                <w:bCs/>
+                <w:sz w:val="22"/>
+                <w:szCs w:val="22"/>
+                <w:lang w:val="es-PE"/>
+              </w:rPr>
+              <w:t>Nomenclatura</w:t>
+            </w:r>
+          </w:p>
+        </w:tc>
+      </w:tr>
+      <w:tr>
+        <w:trPr>
+          <w:trHeight w:val="565"/>
+        </w:trPr>
+        <w:tc>
+          <w:tcPr>
+            <w:tcW w:w="0" w:type="auto"/>
+            <w:tcBorders>
+              <w:top w:val="single" w:sz="6" w:space="0" w:color="CCCCCC"/>
+              <w:left w:val="single" w:sz="6" w:space="0" w:color="000000"/>
+              <w:bottom w:val="single" w:sz="6" w:space="0" w:color="000000"/>
+              <w:right w:val="single" w:sz="6" w:space="0" w:color="000000"/>
+            </w:tcBorders>
+            <w:tcMar>
+              <w:top w:w="30" w:type="dxa"/>
+              <w:left w:w="45" w:type="dxa"/>
+              <w:bottom w:w="30" w:type="dxa"/>
+              <w:right w:w="45" w:type="dxa"/>
+            </w:tcMar>
+            <w:vAlign w:val="center"/>
+            <w:hideMark/>
+          </w:tcPr>
+          <w:p>
+            <w:pPr>
+              <w:spacing w:line="240" w:lineRule="auto"/>
+              <w:ind w:firstLine="0"/>
+              <w:rPr>
+                <w:rFonts w:ascii="Calibri" w:hAnsi="Calibri" w:cs="Calibri"/>
+                <w:sz w:val="22"/>
+                <w:szCs w:val="22"/>
+                <w:lang w:val="es-PE"/>
+              </w:rPr>
+            </w:pPr>
+            <w:r>
+              <w:rPr>
+                <w:rFonts w:ascii="Calibri" w:hAnsi="Calibri" w:cs="Calibri"/>
+                <w:sz w:val="22"/>
+                <w:szCs w:val="22"/>
+                <w:lang w:val="es-PE"/>
+              </w:rPr>
+              <w:t>Cronograma</w:t>
+            </w:r>
+          </w:p>
+        </w:tc>
+        <w:tc>
+          <w:tcPr>
+            <w:tcW w:w="0" w:type="auto"/>
+            <w:tcBorders>
+              <w:top w:val="single" w:sz="6" w:space="0" w:color="CCCCCC"/>
+              <w:left w:val="single" w:sz="6" w:space="0" w:color="CCCCCC"/>
+              <w:bottom w:val="single" w:sz="6" w:space="0" w:color="000000"/>
+              <w:right w:val="single" w:sz="6" w:space="0" w:color="000000"/>
+            </w:tcBorders>
+            <w:tcMar>
+              <w:top w:w="30" w:type="dxa"/>
+              <w:left w:w="45" w:type="dxa"/>
+              <w:bottom w:w="30" w:type="dxa"/>
+              <w:right w:w="45" w:type="dxa"/>
+            </w:tcMar>
+            <w:vAlign w:val="center"/>
+            <w:hideMark/>
+          </w:tcPr>
+          <w:p>
+            <w:pPr>
+              <w:spacing w:line="240" w:lineRule="auto"/>
+              <w:ind w:firstLine="0"/>
+              <w:rPr>
+                <w:rFonts w:ascii="Calibri" w:hAnsi="Calibri" w:cs="Calibri"/>
+                <w:sz w:val="22"/>
+                <w:szCs w:val="22"/>
+                <w:lang w:val="es-PE"/>
+              </w:rPr>
+            </w:pPr>
+            <w:r>
+              <w:rPr>
+                <w:rFonts w:ascii="Calibri" w:hAnsi="Calibri" w:cs="Calibri"/>
+                <w:sz w:val="22"/>
+                <w:szCs w:val="22"/>
+                <w:lang w:val="es-PE"/>
+              </w:rPr>
+              <w:t>PKS-C.XLSX</w:t>
+            </w:r>
+          </w:p>
+        </w:tc>
+      </w:tr>
+      <w:tr>
+        <w:trPr>
+          <w:trHeight w:val="565"/>
+        </w:trPr>
+        <w:tc>
+          <w:tcPr>
+            <w:tcW w:w="0" w:type="auto"/>
+            <w:tcBorders>
+              <w:top w:val="single" w:sz="6" w:space="0" w:color="CCCCCC"/>
+              <w:left w:val="single" w:sz="6" w:space="0" w:color="000000"/>
+              <w:bottom w:val="single" w:sz="6" w:space="0" w:color="000000"/>
+              <w:right w:val="single" w:sz="6" w:space="0" w:color="000000"/>
+            </w:tcBorders>
+            <w:tcMar>
+              <w:top w:w="30" w:type="dxa"/>
+              <w:left w:w="45" w:type="dxa"/>
+              <w:bottom w:w="30" w:type="dxa"/>
+              <w:right w:w="45" w:type="dxa"/>
+            </w:tcMar>
+            <w:vAlign w:val="center"/>
+            <w:hideMark/>
+          </w:tcPr>
+          <w:p>
+            <w:pPr>
+              <w:spacing w:line="240" w:lineRule="auto"/>
+              <w:ind w:firstLine="0"/>
+              <w:rPr>
+                <w:rFonts w:ascii="Calibri" w:hAnsi="Calibri" w:cs="Calibri"/>
+                <w:sz w:val="22"/>
+                <w:szCs w:val="22"/>
+                <w:lang w:val="es-PE"/>
+              </w:rPr>
+            </w:pPr>
+            <w:r>
+              <w:rPr>
+                <w:rFonts w:ascii="Calibri" w:hAnsi="Calibri" w:cs="Calibri"/>
+                <w:sz w:val="22"/>
+                <w:szCs w:val="22"/>
+                <w:lang w:val="es-PE"/>
+              </w:rPr>
+              <w:t>Documento de Requisitos</w:t>
+            </w:r>
+          </w:p>
+        </w:tc>
+        <w:tc>
+          <w:tcPr>
+            <w:tcW w:w="0" w:type="auto"/>
+            <w:tcBorders>
+              <w:top w:val="single" w:sz="6" w:space="0" w:color="CCCCCC"/>
+              <w:left w:val="single" w:sz="6" w:space="0" w:color="CCCCCC"/>
+              <w:bottom w:val="single" w:sz="6" w:space="0" w:color="000000"/>
+              <w:right w:val="single" w:sz="6" w:space="0" w:color="000000"/>
+            </w:tcBorders>
+            <w:tcMar>
+              <w:top w:w="30" w:type="dxa"/>
+              <w:left w:w="45" w:type="dxa"/>
+              <w:bottom w:w="30" w:type="dxa"/>
+              <w:right w:w="45" w:type="dxa"/>
+            </w:tcMar>
+            <w:vAlign w:val="center"/>
+            <w:hideMark/>
+          </w:tcPr>
+          <w:p>
+            <w:pPr>
+              <w:spacing w:line="240" w:lineRule="auto"/>
+              <w:ind w:firstLine="0"/>
+              <w:rPr>
+                <w:rFonts w:ascii="Calibri" w:hAnsi="Calibri" w:cs="Calibri"/>
+                <w:sz w:val="22"/>
+                <w:szCs w:val="22"/>
+                <w:lang w:val="es-PE"/>
+              </w:rPr>
+            </w:pPr>
+            <w:r>
+              <w:rPr>
+                <w:rFonts w:ascii="Calibri" w:hAnsi="Calibri" w:cs="Calibri"/>
+                <w:sz w:val="22"/>
+                <w:szCs w:val="22"/>
+                <w:lang w:val="es-PE"/>
+              </w:rPr>
+              <w:t>PKS-DR.DOCX</w:t>
+            </w:r>
+          </w:p>
+        </w:tc>
+      </w:tr>
+      <w:tr>
+        <w:trPr>
+          <w:trHeight w:val="565"/>
+        </w:trPr>
+        <w:tc>
+          <w:tcPr>
+            <w:tcW w:w="0" w:type="auto"/>
+            <w:tcBorders>
+              <w:top w:val="single" w:sz="6" w:space="0" w:color="CCCCCC"/>
+              <w:left w:val="single" w:sz="6" w:space="0" w:color="000000"/>
+              <w:bottom w:val="single" w:sz="6" w:space="0" w:color="000000"/>
+              <w:right w:val="single" w:sz="6" w:space="0" w:color="000000"/>
+            </w:tcBorders>
+            <w:tcMar>
+              <w:top w:w="30" w:type="dxa"/>
+              <w:left w:w="45" w:type="dxa"/>
+              <w:bottom w:w="30" w:type="dxa"/>
+              <w:right w:w="45" w:type="dxa"/>
+            </w:tcMar>
+            <w:vAlign w:val="center"/>
+            <w:hideMark/>
+          </w:tcPr>
+          <w:p>
+            <w:pPr>
+              <w:spacing w:line="240" w:lineRule="auto"/>
+              <w:ind w:firstLine="0"/>
+              <w:rPr>
+                <w:rFonts w:ascii="Calibri" w:hAnsi="Calibri" w:cs="Calibri"/>
+                <w:sz w:val="22"/>
+                <w:szCs w:val="22"/>
+                <w:lang w:val="es-PE"/>
+              </w:rPr>
+            </w:pPr>
+            <w:r>
+              <w:rPr>
+                <w:rFonts w:ascii="Calibri" w:hAnsi="Calibri" w:cs="Calibri"/>
+                <w:sz w:val="22"/>
+                <w:szCs w:val="22"/>
+                <w:lang w:val="es-PE"/>
+              </w:rPr>
+              <w:t>Plan de Proyecto</w:t>
+            </w:r>
+          </w:p>
+        </w:tc>
+        <w:tc>
+          <w:tcPr>
+            <w:tcW w:w="0" w:type="auto"/>
+            <w:tcBorders>
+              <w:top w:val="single" w:sz="6" w:space="0" w:color="CCCCCC"/>
+              <w:left w:val="single" w:sz="6" w:space="0" w:color="CCCCCC"/>
+              <w:bottom w:val="single" w:sz="6" w:space="0" w:color="000000"/>
+              <w:right w:val="single" w:sz="6" w:space="0" w:color="000000"/>
+            </w:tcBorders>
+            <w:tcMar>
+              <w:top w:w="30" w:type="dxa"/>
+              <w:left w:w="45" w:type="dxa"/>
+              <w:bottom w:w="30" w:type="dxa"/>
+              <w:right w:w="45" w:type="dxa"/>
+            </w:tcMar>
+            <w:vAlign w:val="center"/>
+            <w:hideMark/>
+          </w:tcPr>
+          <w:p>
+            <w:pPr>
+              <w:spacing w:line="240" w:lineRule="auto"/>
+              <w:ind w:firstLine="0"/>
+              <w:rPr>
+                <w:rFonts w:ascii="Calibri" w:hAnsi="Calibri" w:cs="Calibri"/>
+                <w:sz w:val="22"/>
+                <w:szCs w:val="22"/>
+                <w:lang w:val="es-PE"/>
+              </w:rPr>
+            </w:pPr>
+            <w:r>
+              <w:rPr>
+                <w:rFonts w:ascii="Calibri" w:hAnsi="Calibri" w:cs="Calibri"/>
+                <w:sz w:val="22"/>
+                <w:szCs w:val="22"/>
+                <w:lang w:val="es-PE"/>
+              </w:rPr>
+              <w:t>PKS-PP.DOCX</w:t>
+            </w:r>
+          </w:p>
+        </w:tc>
+      </w:tr>
+      <w:tr>
+        <w:trPr>
+          <w:trHeight w:val="565"/>
+        </w:trPr>
+        <w:tc>
+          <w:tcPr>
+            <w:tcW w:w="0" w:type="auto"/>
+            <w:tcBorders>
+              <w:top w:val="single" w:sz="6" w:space="0" w:color="CCCCCC"/>
+              <w:left w:val="single" w:sz="6" w:space="0" w:color="000000"/>
+              <w:bottom w:val="single" w:sz="6" w:space="0" w:color="000000"/>
+              <w:right w:val="single" w:sz="6" w:space="0" w:color="000000"/>
+            </w:tcBorders>
+            <w:tcMar>
+              <w:top w:w="30" w:type="dxa"/>
+              <w:left w:w="45" w:type="dxa"/>
+              <w:bottom w:w="30" w:type="dxa"/>
+              <w:right w:w="45" w:type="dxa"/>
+            </w:tcMar>
+            <w:vAlign w:val="center"/>
+            <w:hideMark/>
+          </w:tcPr>
+          <w:p>
+            <w:pPr>
+              <w:spacing w:line="240" w:lineRule="auto"/>
+              <w:ind w:firstLine="0"/>
+              <w:rPr>
+                <w:rFonts w:ascii="Calibri" w:hAnsi="Calibri" w:cs="Calibri"/>
+                <w:sz w:val="22"/>
+                <w:szCs w:val="22"/>
+                <w:lang w:val="es-PE"/>
+              </w:rPr>
+            </w:pPr>
+            <w:r>
+              <w:rPr>
+                <w:rFonts w:ascii="Calibri" w:hAnsi="Calibri" w:cs="Calibri"/>
+                <w:sz w:val="22"/>
+                <w:szCs w:val="22"/>
+                <w:lang w:val="es-PE"/>
+              </w:rPr>
+              <w:t>Documento de Historias de Usuario</w:t>
+            </w:r>
+          </w:p>
+        </w:tc>
+        <w:tc>
+          <w:tcPr>
+            <w:tcW w:w="0" w:type="auto"/>
+            <w:tcBorders>
+              <w:top w:val="single" w:sz="6" w:space="0" w:color="CCCCCC"/>
+              <w:left w:val="single" w:sz="6" w:space="0" w:color="CCCCCC"/>
+              <w:bottom w:val="single" w:sz="6" w:space="0" w:color="000000"/>
+              <w:right w:val="single" w:sz="6" w:space="0" w:color="000000"/>
+            </w:tcBorders>
+            <w:tcMar>
+              <w:top w:w="30" w:type="dxa"/>
+              <w:left w:w="45" w:type="dxa"/>
+              <w:bottom w:w="30" w:type="dxa"/>
+              <w:right w:w="45" w:type="dxa"/>
+            </w:tcMar>
+            <w:vAlign w:val="center"/>
+            <w:hideMark/>
+          </w:tcPr>
+          <w:p>
+            <w:pPr>
+              <w:spacing w:line="240" w:lineRule="auto"/>
+              <w:ind w:firstLine="0"/>
+              <w:rPr>
+                <w:rFonts w:ascii="Calibri" w:hAnsi="Calibri" w:cs="Calibri"/>
+                <w:sz w:val="22"/>
+                <w:szCs w:val="22"/>
+                <w:lang w:val="es-PE"/>
+              </w:rPr>
+            </w:pPr>
+            <w:r>
+              <w:rPr>
+                <w:rFonts w:ascii="Calibri" w:hAnsi="Calibri" w:cs="Calibri"/>
+                <w:sz w:val="22"/>
+                <w:szCs w:val="22"/>
+                <w:lang w:val="es-PE"/>
+              </w:rPr>
+              <w:t>PKS-DHU.XLSX</w:t>
+            </w:r>
+          </w:p>
+        </w:tc>
+      </w:tr>
+      <w:tr>
+        <w:trPr>
+          <w:trHeight w:val="565"/>
+        </w:trPr>
+        <w:tc>
+          <w:tcPr>
+            <w:tcW w:w="0" w:type="auto"/>
+            <w:tcBorders>
+              <w:top w:val="single" w:sz="6" w:space="0" w:color="CCCCCC"/>
+              <w:left w:val="single" w:sz="6" w:space="0" w:color="000000"/>
+              <w:bottom w:val="single" w:sz="6" w:space="0" w:color="000000"/>
+              <w:right w:val="single" w:sz="6" w:space="0" w:color="000000"/>
+            </w:tcBorders>
+            <w:tcMar>
+              <w:top w:w="30" w:type="dxa"/>
+              <w:left w:w="45" w:type="dxa"/>
+              <w:bottom w:w="30" w:type="dxa"/>
+              <w:right w:w="45" w:type="dxa"/>
+            </w:tcMar>
+            <w:vAlign w:val="center"/>
+            <w:hideMark/>
+          </w:tcPr>
+          <w:p>
+            <w:pPr>
+              <w:spacing w:line="240" w:lineRule="auto"/>
+              <w:ind w:firstLine="0"/>
+              <w:rPr>
+                <w:rFonts w:ascii="Calibri" w:hAnsi="Calibri" w:cs="Calibri"/>
+                <w:sz w:val="22"/>
+                <w:szCs w:val="22"/>
+                <w:lang w:val="es-PE"/>
+              </w:rPr>
+            </w:pPr>
+            <w:r>
+              <w:rPr>
+                <w:rFonts w:ascii="Calibri" w:hAnsi="Calibri" w:cs="Calibri"/>
+                <w:sz w:val="22"/>
+                <w:szCs w:val="22"/>
+                <w:lang w:val="es-PE"/>
+              </w:rPr>
+              <w:t>Documento de Base de Datos</w:t>
+            </w:r>
+          </w:p>
+        </w:tc>
+        <w:tc>
+          <w:tcPr>
+            <w:tcW w:w="0" w:type="auto"/>
+            <w:tcBorders>
+              <w:top w:val="single" w:sz="6" w:space="0" w:color="CCCCCC"/>
+              <w:left w:val="single" w:sz="6" w:space="0" w:color="CCCCCC"/>
+              <w:bottom w:val="single" w:sz="6" w:space="0" w:color="000000"/>
+              <w:right w:val="single" w:sz="6" w:space="0" w:color="000000"/>
+            </w:tcBorders>
+            <w:tcMar>
+              <w:top w:w="30" w:type="dxa"/>
+              <w:left w:w="45" w:type="dxa"/>
+              <w:bottom w:w="30" w:type="dxa"/>
+              <w:right w:w="45" w:type="dxa"/>
+            </w:tcMar>
+            <w:vAlign w:val="center"/>
+            <w:hideMark/>
+          </w:tcPr>
+          <w:p>
+            <w:pPr>
+              <w:spacing w:line="240" w:lineRule="auto"/>
+              <w:ind w:firstLine="0"/>
+              <w:rPr>
+                <w:rFonts w:ascii="Calibri" w:hAnsi="Calibri" w:cs="Calibri"/>
+                <w:sz w:val="22"/>
+                <w:szCs w:val="22"/>
+                <w:lang w:val="es-PE"/>
+              </w:rPr>
+            </w:pPr>
+            <w:r>
+              <w:rPr>
+                <w:rFonts w:ascii="Calibri" w:hAnsi="Calibri" w:cs="Calibri"/>
+                <w:sz w:val="22"/>
+                <w:szCs w:val="22"/>
+                <w:lang w:val="es-PE"/>
+              </w:rPr>
+              <w:t>PKS-DBD.DOCX</w:t>
+            </w:r>
+          </w:p>
+        </w:tc>
+      </w:tr>
+      <w:tr>
+        <w:trPr>
+          <w:trHeight w:val="565"/>
+        </w:trPr>
+        <w:tc>
+          <w:tcPr>
+            <w:tcW w:w="0" w:type="auto"/>
+            <w:tcBorders>
+              <w:top w:val="single" w:sz="6" w:space="0" w:color="CCCCCC"/>
+              <w:left w:val="single" w:sz="6" w:space="0" w:color="000000"/>
+              <w:bottom w:val="single" w:sz="6" w:space="0" w:color="000000"/>
+              <w:right w:val="single" w:sz="6" w:space="0" w:color="000000"/>
+            </w:tcBorders>
+            <w:tcMar>
+              <w:top w:w="30" w:type="dxa"/>
+              <w:left w:w="45" w:type="dxa"/>
+              <w:bottom w:w="30" w:type="dxa"/>
+              <w:right w:w="45" w:type="dxa"/>
+            </w:tcMar>
+            <w:vAlign w:val="center"/>
+            <w:hideMark/>
+          </w:tcPr>
+          <w:p>
+            <w:pPr>
+              <w:spacing w:line="240" w:lineRule="auto"/>
+              <w:ind w:firstLine="0"/>
+              <w:rPr>
+                <w:rFonts w:ascii="Calibri" w:hAnsi="Calibri" w:cs="Calibri"/>
+                <w:sz w:val="22"/>
+                <w:szCs w:val="22"/>
+                <w:lang w:val="es-PE"/>
+              </w:rPr>
+            </w:pPr>
+            <w:r>
+              <w:rPr>
+                <w:rFonts w:ascii="Calibri" w:hAnsi="Calibri" w:cs="Calibri"/>
+                <w:sz w:val="22"/>
+                <w:szCs w:val="22"/>
+                <w:lang w:val="es-PE"/>
+              </w:rPr>
+              <w:t xml:space="preserve">Documento de Diseño de </w:t>
+            </w:r>
+            <w:proofErr w:type="gramStart"/>
+            <w:r>
+              <w:rPr>
+                <w:rFonts w:ascii="Calibri" w:hAnsi="Calibri" w:cs="Calibri"/>
+                <w:sz w:val="22"/>
+                <w:szCs w:val="22"/>
+                <w:lang w:val="es-PE"/>
+              </w:rPr>
+              <w:t>Interface</w:t>
+            </w:r>
+            <w:proofErr w:type="gramEnd"/>
+          </w:p>
+        </w:tc>
+        <w:tc>
+          <w:tcPr>
+            <w:tcW w:w="0" w:type="auto"/>
+            <w:tcBorders>
+              <w:top w:val="single" w:sz="6" w:space="0" w:color="CCCCCC"/>
+              <w:left w:val="single" w:sz="6" w:space="0" w:color="CCCCCC"/>
+              <w:bottom w:val="single" w:sz="6" w:space="0" w:color="000000"/>
+              <w:right w:val="single" w:sz="6" w:space="0" w:color="000000"/>
+            </w:tcBorders>
+            <w:tcMar>
+              <w:top w:w="30" w:type="dxa"/>
+              <w:left w:w="45" w:type="dxa"/>
+              <w:bottom w:w="30" w:type="dxa"/>
+              <w:right w:w="45" w:type="dxa"/>
+            </w:tcMar>
+            <w:vAlign w:val="center"/>
+            <w:hideMark/>
+          </w:tcPr>
+          <w:p>
+            <w:pPr>
+              <w:spacing w:line="240" w:lineRule="auto"/>
+              <w:ind w:firstLine="0"/>
+              <w:rPr>
+                <w:rFonts w:ascii="Calibri" w:hAnsi="Calibri" w:cs="Calibri"/>
+                <w:sz w:val="22"/>
+                <w:szCs w:val="22"/>
+                <w:lang w:val="es-PE"/>
+              </w:rPr>
+            </w:pPr>
+            <w:r>
+              <w:rPr>
+                <w:rFonts w:ascii="Calibri" w:hAnsi="Calibri" w:cs="Calibri"/>
+                <w:sz w:val="22"/>
+                <w:szCs w:val="22"/>
+                <w:lang w:val="es-PE"/>
+              </w:rPr>
+              <w:t>PKS-DDI.PDF</w:t>
+            </w:r>
+          </w:p>
+        </w:tc>
+      </w:tr>
+      <w:tr>
+        <w:trPr>
+          <w:trHeight w:val="565"/>
+        </w:trPr>
+        <w:tc>
+          <w:tcPr>
+            <w:tcW w:w="0" w:type="auto"/>
+            <w:tcBorders>
+              <w:top w:val="single" w:sz="6" w:space="0" w:color="CCCCCC"/>
+              <w:left w:val="single" w:sz="6" w:space="0" w:color="000000"/>
+              <w:bottom w:val="single" w:sz="6" w:space="0" w:color="000000"/>
+              <w:right w:val="single" w:sz="6" w:space="0" w:color="000000"/>
+            </w:tcBorders>
+            <w:tcMar>
+              <w:top w:w="30" w:type="dxa"/>
+              <w:left w:w="45" w:type="dxa"/>
+              <w:bottom w:w="30" w:type="dxa"/>
+              <w:right w:w="45" w:type="dxa"/>
+            </w:tcMar>
+            <w:vAlign w:val="center"/>
+            <w:hideMark/>
+          </w:tcPr>
+          <w:p>
+            <w:pPr>
+              <w:spacing w:line="240" w:lineRule="auto"/>
+              <w:ind w:firstLine="0"/>
+              <w:rPr>
+                <w:rFonts w:ascii="Calibri" w:hAnsi="Calibri" w:cs="Calibri"/>
+                <w:sz w:val="22"/>
+                <w:szCs w:val="22"/>
+                <w:lang w:val="es-PE"/>
+              </w:rPr>
+            </w:pPr>
+            <w:r>
+              <w:rPr>
+                <w:rFonts w:ascii="Calibri" w:hAnsi="Calibri" w:cs="Calibri"/>
+                <w:sz w:val="22"/>
+                <w:szCs w:val="22"/>
+                <w:lang w:val="es-PE"/>
+              </w:rPr>
+              <w:t>Documento de Diseño de Software</w:t>
+            </w:r>
+          </w:p>
+        </w:tc>
+        <w:tc>
+          <w:tcPr>
+            <w:tcW w:w="0" w:type="auto"/>
+            <w:tcBorders>
+              <w:top w:val="single" w:sz="6" w:space="0" w:color="CCCCCC"/>
+              <w:left w:val="single" w:sz="6" w:space="0" w:color="CCCCCC"/>
+              <w:bottom w:val="single" w:sz="6" w:space="0" w:color="000000"/>
+              <w:right w:val="single" w:sz="6" w:space="0" w:color="000000"/>
+            </w:tcBorders>
+            <w:tcMar>
+              <w:top w:w="30" w:type="dxa"/>
+              <w:left w:w="45" w:type="dxa"/>
+              <w:bottom w:w="30" w:type="dxa"/>
+              <w:right w:w="45" w:type="dxa"/>
+            </w:tcMar>
+            <w:vAlign w:val="center"/>
+            <w:hideMark/>
+          </w:tcPr>
+          <w:p>
+            <w:pPr>
+              <w:spacing w:line="240" w:lineRule="auto"/>
+              <w:ind w:firstLine="0"/>
+              <w:rPr>
+                <w:rFonts w:ascii="Calibri" w:hAnsi="Calibri" w:cs="Calibri"/>
+                <w:sz w:val="22"/>
+                <w:szCs w:val="22"/>
+                <w:lang w:val="es-PE"/>
+              </w:rPr>
+            </w:pPr>
+            <w:r>
+              <w:rPr>
+                <w:rFonts w:ascii="Calibri" w:hAnsi="Calibri" w:cs="Calibri"/>
+                <w:sz w:val="22"/>
+                <w:szCs w:val="22"/>
+                <w:lang w:val="es-PE"/>
+              </w:rPr>
+              <w:t>PKS-DDS.DOCX</w:t>
+            </w:r>
+          </w:p>
+        </w:tc>
+      </w:tr>
+      <w:tr>
+        <w:trPr>
+          <w:trHeight w:val="565"/>
+        </w:trPr>
+        <w:tc>
+          <w:tcPr>
+            <w:tcW w:w="0" w:type="auto"/>
+            <w:tcBorders>
+              <w:top w:val="single" w:sz="6" w:space="0" w:color="CCCCCC"/>
+              <w:left w:val="single" w:sz="6" w:space="0" w:color="000000"/>
+              <w:bottom w:val="single" w:sz="6" w:space="0" w:color="000000"/>
+              <w:right w:val="single" w:sz="6" w:space="0" w:color="000000"/>
+            </w:tcBorders>
+            <w:tcMar>
+              <w:top w:w="30" w:type="dxa"/>
+              <w:left w:w="45" w:type="dxa"/>
+              <w:bottom w:w="30" w:type="dxa"/>
+              <w:right w:w="45" w:type="dxa"/>
+            </w:tcMar>
+            <w:vAlign w:val="center"/>
+            <w:hideMark/>
+          </w:tcPr>
+          <w:p>
+            <w:pPr>
+              <w:spacing w:line="240" w:lineRule="auto"/>
+              <w:ind w:firstLine="0"/>
+              <w:rPr>
+                <w:rFonts w:ascii="Calibri" w:hAnsi="Calibri" w:cs="Calibri"/>
+                <w:sz w:val="22"/>
+                <w:szCs w:val="22"/>
+                <w:lang w:val="es-PE"/>
+              </w:rPr>
+            </w:pPr>
+            <w:r>
+              <w:rPr>
+                <w:rFonts w:ascii="Calibri" w:hAnsi="Calibri" w:cs="Calibri"/>
+                <w:sz w:val="22"/>
+                <w:szCs w:val="22"/>
+                <w:lang w:val="es-PE"/>
+              </w:rPr>
+              <w:t>Manual de Configuración</w:t>
+            </w:r>
+          </w:p>
+        </w:tc>
+        <w:tc>
+          <w:tcPr>
+            <w:tcW w:w="0" w:type="auto"/>
+            <w:tcBorders>
+              <w:top w:val="single" w:sz="6" w:space="0" w:color="CCCCCC"/>
+              <w:left w:val="single" w:sz="6" w:space="0" w:color="CCCCCC"/>
+              <w:bottom w:val="single" w:sz="6" w:space="0" w:color="000000"/>
+              <w:right w:val="single" w:sz="6" w:space="0" w:color="000000"/>
+            </w:tcBorders>
+            <w:tcMar>
+              <w:top w:w="30" w:type="dxa"/>
+              <w:left w:w="45" w:type="dxa"/>
+              <w:bottom w:w="30" w:type="dxa"/>
+              <w:right w:w="45" w:type="dxa"/>
+            </w:tcMar>
+            <w:vAlign w:val="center"/>
+            <w:hideMark/>
+          </w:tcPr>
+          <w:p>
+            <w:pPr>
+              <w:spacing w:line="240" w:lineRule="auto"/>
+              <w:ind w:firstLine="0"/>
+              <w:rPr>
+                <w:rFonts w:ascii="Calibri" w:hAnsi="Calibri" w:cs="Calibri"/>
+                <w:sz w:val="22"/>
+                <w:szCs w:val="22"/>
+                <w:lang w:val="es-PE"/>
+              </w:rPr>
+            </w:pPr>
+            <w:r>
+              <w:rPr>
+                <w:rFonts w:ascii="Calibri" w:hAnsi="Calibri" w:cs="Calibri"/>
+                <w:sz w:val="22"/>
+                <w:szCs w:val="22"/>
+                <w:lang w:val="es-PE"/>
+              </w:rPr>
+              <w:t>PKS-MC.DOCX</w:t>
+            </w:r>
+          </w:p>
+        </w:tc>
+      </w:tr>
+      <w:tr>
+        <w:trPr>
+          <w:trHeight w:val="565"/>
+        </w:trPr>
+        <w:tc>
+          <w:tcPr>
+            <w:tcW w:w="0" w:type="auto"/>
+            <w:tcBorders>
+              <w:top w:val="single" w:sz="6" w:space="0" w:color="CCCCCC"/>
+              <w:left w:val="single" w:sz="6" w:space="0" w:color="000000"/>
+              <w:bottom w:val="single" w:sz="6" w:space="0" w:color="000000"/>
+              <w:right w:val="single" w:sz="6" w:space="0" w:color="000000"/>
+            </w:tcBorders>
+            <w:tcMar>
+              <w:top w:w="30" w:type="dxa"/>
+              <w:left w:w="45" w:type="dxa"/>
+              <w:bottom w:w="30" w:type="dxa"/>
+              <w:right w:w="45" w:type="dxa"/>
+            </w:tcMar>
+            <w:vAlign w:val="center"/>
+            <w:hideMark/>
+          </w:tcPr>
+          <w:p>
+            <w:pPr>
+              <w:spacing w:line="240" w:lineRule="auto"/>
+              <w:ind w:firstLine="0"/>
+              <w:rPr>
+                <w:rFonts w:ascii="Calibri" w:hAnsi="Calibri" w:cs="Calibri"/>
+                <w:sz w:val="22"/>
+                <w:szCs w:val="22"/>
+                <w:lang w:val="es-PE"/>
+              </w:rPr>
+            </w:pPr>
+            <w:r>
+              <w:rPr>
+                <w:rFonts w:ascii="Calibri" w:hAnsi="Calibri" w:cs="Calibri"/>
+                <w:sz w:val="22"/>
+                <w:szCs w:val="22"/>
+                <w:lang w:val="es-PE"/>
+              </w:rPr>
+              <w:t>Guía de Estilos</w:t>
+            </w:r>
+          </w:p>
+        </w:tc>
+        <w:tc>
+          <w:tcPr>
+            <w:tcW w:w="0" w:type="auto"/>
+            <w:tcBorders>
+              <w:top w:val="single" w:sz="6" w:space="0" w:color="CCCCCC"/>
+              <w:left w:val="single" w:sz="6" w:space="0" w:color="CCCCCC"/>
+              <w:bottom w:val="single" w:sz="6" w:space="0" w:color="000000"/>
+              <w:right w:val="single" w:sz="6" w:space="0" w:color="000000"/>
+            </w:tcBorders>
+            <w:tcMar>
+              <w:top w:w="30" w:type="dxa"/>
+              <w:left w:w="45" w:type="dxa"/>
+              <w:bottom w:w="30" w:type="dxa"/>
+              <w:right w:w="45" w:type="dxa"/>
+            </w:tcMar>
+            <w:vAlign w:val="center"/>
+            <w:hideMark/>
+          </w:tcPr>
+          <w:p>
+            <w:pPr>
+              <w:spacing w:line="240" w:lineRule="auto"/>
+              <w:ind w:firstLine="0"/>
+              <w:rPr>
+                <w:rFonts w:ascii="Calibri" w:hAnsi="Calibri" w:cs="Calibri"/>
+                <w:sz w:val="22"/>
+                <w:szCs w:val="22"/>
+                <w:lang w:val="es-PE"/>
+              </w:rPr>
+            </w:pPr>
+            <w:r>
+              <w:rPr>
+                <w:rFonts w:ascii="Calibri" w:hAnsi="Calibri" w:cs="Calibri"/>
+                <w:sz w:val="22"/>
+                <w:szCs w:val="22"/>
+                <w:lang w:val="es-PE"/>
+              </w:rPr>
+              <w:t>PKS-GE.DOCX</w:t>
+            </w:r>
+          </w:p>
+        </w:tc>
+      </w:tr>
+      <w:tr>
+        <w:trPr>
+          <w:trHeight w:val="565"/>
+        </w:trPr>
+        <w:tc>
+          <w:tcPr>
+            <w:tcW w:w="0" w:type="auto"/>
+            <w:tcBorders>
+              <w:top w:val="single" w:sz="6" w:space="0" w:color="CCCCCC"/>
+              <w:left w:val="single" w:sz="6" w:space="0" w:color="000000"/>
+              <w:bottom w:val="single" w:sz="6" w:space="0" w:color="000000"/>
+              <w:right w:val="single" w:sz="6" w:space="0" w:color="000000"/>
+            </w:tcBorders>
+            <w:tcMar>
+              <w:top w:w="30" w:type="dxa"/>
+              <w:left w:w="45" w:type="dxa"/>
+              <w:bottom w:w="30" w:type="dxa"/>
+              <w:right w:w="45" w:type="dxa"/>
+            </w:tcMar>
+            <w:vAlign w:val="center"/>
+            <w:hideMark/>
+          </w:tcPr>
+          <w:p>
+            <w:pPr>
+              <w:spacing w:line="240" w:lineRule="auto"/>
+              <w:ind w:firstLine="0"/>
+              <w:rPr>
+                <w:rFonts w:ascii="Calibri" w:hAnsi="Calibri" w:cs="Calibri"/>
+                <w:sz w:val="22"/>
+                <w:szCs w:val="22"/>
+                <w:lang w:val="es-PE"/>
+              </w:rPr>
+            </w:pPr>
+            <w:r>
+              <w:rPr>
+                <w:rFonts w:ascii="Calibri" w:hAnsi="Calibri" w:cs="Calibri"/>
+                <w:sz w:val="22"/>
+                <w:szCs w:val="22"/>
+                <w:lang w:val="es-PE"/>
+              </w:rPr>
+              <w:t>Módulo Empleado</w:t>
+            </w:r>
+          </w:p>
+        </w:tc>
+        <w:tc>
+          <w:tcPr>
+            <w:tcW w:w="0" w:type="auto"/>
+            <w:tcBorders>
+              <w:top w:val="single" w:sz="6" w:space="0" w:color="CCCCCC"/>
+              <w:left w:val="single" w:sz="6" w:space="0" w:color="CCCCCC"/>
+              <w:bottom w:val="single" w:sz="6" w:space="0" w:color="000000"/>
+              <w:right w:val="single" w:sz="6" w:space="0" w:color="000000"/>
+            </w:tcBorders>
+            <w:tcMar>
+              <w:top w:w="30" w:type="dxa"/>
+              <w:left w:w="45" w:type="dxa"/>
+              <w:bottom w:w="30" w:type="dxa"/>
+              <w:right w:w="45" w:type="dxa"/>
+            </w:tcMar>
+            <w:vAlign w:val="center"/>
+            <w:hideMark/>
+          </w:tcPr>
+          <w:p>
+            <w:pPr>
+              <w:spacing w:line="240" w:lineRule="auto"/>
+              <w:ind w:firstLine="0"/>
+              <w:rPr>
+                <w:rFonts w:ascii="Calibri" w:hAnsi="Calibri" w:cs="Calibri"/>
+                <w:sz w:val="22"/>
+                <w:szCs w:val="22"/>
+                <w:lang w:val="es-PE"/>
+              </w:rPr>
+            </w:pPr>
+            <w:r>
+              <w:rPr>
+                <w:rFonts w:ascii="Calibri" w:hAnsi="Calibri" w:cs="Calibri"/>
+                <w:sz w:val="22"/>
+                <w:szCs w:val="22"/>
+                <w:lang w:val="es-PE"/>
+              </w:rPr>
+              <w:t>PKS-ME</w:t>
+            </w:r>
+          </w:p>
+        </w:tc>
+      </w:tr>
+      <w:tr>
+        <w:trPr>
+          <w:trHeight w:val="565"/>
+        </w:trPr>
+        <w:tc>
+          <w:tcPr>
+            <w:tcW w:w="0" w:type="auto"/>
+            <w:tcBorders>
+              <w:top w:val="single" w:sz="6" w:space="0" w:color="CCCCCC"/>
+              <w:left w:val="single" w:sz="6" w:space="0" w:color="000000"/>
+              <w:bottom w:val="single" w:sz="6" w:space="0" w:color="000000"/>
+              <w:right w:val="single" w:sz="6" w:space="0" w:color="000000"/>
+            </w:tcBorders>
+            <w:tcMar>
+              <w:top w:w="30" w:type="dxa"/>
+              <w:left w:w="45" w:type="dxa"/>
+              <w:bottom w:w="30" w:type="dxa"/>
+              <w:right w:w="45" w:type="dxa"/>
+            </w:tcMar>
+            <w:vAlign w:val="center"/>
+            <w:hideMark/>
+          </w:tcPr>
+          <w:p>
+            <w:pPr>
+              <w:spacing w:line="240" w:lineRule="auto"/>
+              <w:ind w:firstLine="0"/>
+              <w:rPr>
+                <w:rFonts w:ascii="Calibri" w:hAnsi="Calibri" w:cs="Calibri"/>
+                <w:sz w:val="22"/>
+                <w:szCs w:val="22"/>
+                <w:lang w:val="es-PE"/>
+              </w:rPr>
+            </w:pPr>
+            <w:r>
+              <w:rPr>
+                <w:rFonts w:ascii="Calibri" w:hAnsi="Calibri" w:cs="Calibri"/>
+                <w:sz w:val="22"/>
+                <w:szCs w:val="22"/>
+                <w:lang w:val="es-PE"/>
+              </w:rPr>
+              <w:t>Módulo Cliente</w:t>
+            </w:r>
+          </w:p>
+        </w:tc>
+        <w:tc>
+          <w:tcPr>
+            <w:tcW w:w="0" w:type="auto"/>
+            <w:tcBorders>
+              <w:top w:val="single" w:sz="6" w:space="0" w:color="CCCCCC"/>
+              <w:left w:val="single" w:sz="6" w:space="0" w:color="CCCCCC"/>
+              <w:bottom w:val="single" w:sz="6" w:space="0" w:color="000000"/>
+              <w:right w:val="single" w:sz="6" w:space="0" w:color="000000"/>
+            </w:tcBorders>
+            <w:tcMar>
+              <w:top w:w="30" w:type="dxa"/>
+              <w:left w:w="45" w:type="dxa"/>
+              <w:bottom w:w="30" w:type="dxa"/>
+              <w:right w:w="45" w:type="dxa"/>
+            </w:tcMar>
+            <w:vAlign w:val="center"/>
+            <w:hideMark/>
+          </w:tcPr>
+          <w:p>
+            <w:pPr>
+              <w:spacing w:line="240" w:lineRule="auto"/>
+              <w:ind w:firstLine="0"/>
+              <w:rPr>
+                <w:rFonts w:ascii="Calibri" w:hAnsi="Calibri" w:cs="Calibri"/>
+                <w:sz w:val="22"/>
+                <w:szCs w:val="22"/>
+                <w:lang w:val="es-PE"/>
+              </w:rPr>
+            </w:pPr>
+            <w:r>
+              <w:rPr>
+                <w:rFonts w:ascii="Calibri" w:hAnsi="Calibri" w:cs="Calibri"/>
+                <w:sz w:val="22"/>
+                <w:szCs w:val="22"/>
+                <w:lang w:val="es-PE"/>
+              </w:rPr>
+              <w:t>PKS-MC</w:t>
+            </w:r>
+          </w:p>
+        </w:tc>
+      </w:tr>
+      <w:tr>
+        <w:trPr>
+          <w:trHeight w:val="565"/>
+        </w:trPr>
+        <w:tc>
+          <w:tcPr>
+            <w:tcW w:w="0" w:type="auto"/>
+            <w:tcBorders>
+              <w:top w:val="single" w:sz="6" w:space="0" w:color="CCCCCC"/>
+              <w:left w:val="single" w:sz="6" w:space="0" w:color="000000"/>
+              <w:bottom w:val="single" w:sz="6" w:space="0" w:color="000000"/>
+              <w:right w:val="single" w:sz="6" w:space="0" w:color="000000"/>
+            </w:tcBorders>
+            <w:tcMar>
+              <w:top w:w="30" w:type="dxa"/>
+              <w:left w:w="45" w:type="dxa"/>
+              <w:bottom w:w="30" w:type="dxa"/>
+              <w:right w:w="45" w:type="dxa"/>
+            </w:tcMar>
+            <w:vAlign w:val="center"/>
+            <w:hideMark/>
+          </w:tcPr>
+          <w:p>
+            <w:pPr>
+              <w:spacing w:line="240" w:lineRule="auto"/>
+              <w:ind w:firstLine="0"/>
+              <w:rPr>
+                <w:rFonts w:ascii="Calibri" w:hAnsi="Calibri" w:cs="Calibri"/>
+                <w:sz w:val="22"/>
+                <w:szCs w:val="22"/>
+                <w:lang w:val="es-PE"/>
+              </w:rPr>
+            </w:pPr>
+            <w:r>
+              <w:rPr>
+                <w:rFonts w:ascii="Calibri" w:hAnsi="Calibri" w:cs="Calibri"/>
+                <w:sz w:val="22"/>
+                <w:szCs w:val="22"/>
+                <w:lang w:val="es-PE"/>
+              </w:rPr>
+              <w:t>Módulo Administrador</w:t>
+            </w:r>
+          </w:p>
+        </w:tc>
+        <w:tc>
+          <w:tcPr>
+            <w:tcW w:w="0" w:type="auto"/>
+            <w:tcBorders>
+              <w:top w:val="single" w:sz="6" w:space="0" w:color="CCCCCC"/>
+              <w:left w:val="single" w:sz="6" w:space="0" w:color="CCCCCC"/>
+              <w:bottom w:val="single" w:sz="6" w:space="0" w:color="000000"/>
+              <w:right w:val="single" w:sz="6" w:space="0" w:color="000000"/>
+            </w:tcBorders>
+            <w:tcMar>
+              <w:top w:w="30" w:type="dxa"/>
+              <w:left w:w="45" w:type="dxa"/>
+              <w:bottom w:w="30" w:type="dxa"/>
+              <w:right w:w="45" w:type="dxa"/>
+            </w:tcMar>
+            <w:vAlign w:val="center"/>
+            <w:hideMark/>
+          </w:tcPr>
+          <w:p>
+            <w:pPr>
+              <w:spacing w:line="240" w:lineRule="auto"/>
+              <w:ind w:firstLine="0"/>
+              <w:rPr>
+                <w:rFonts w:ascii="Calibri" w:hAnsi="Calibri" w:cs="Calibri"/>
+                <w:sz w:val="22"/>
+                <w:szCs w:val="22"/>
+                <w:lang w:val="es-PE"/>
+              </w:rPr>
+            </w:pPr>
+            <w:r>
+              <w:rPr>
+                <w:rFonts w:ascii="Calibri" w:hAnsi="Calibri" w:cs="Calibri"/>
+                <w:sz w:val="22"/>
+                <w:szCs w:val="22"/>
+                <w:lang w:val="es-PE"/>
+              </w:rPr>
+              <w:t>PKS-MA</w:t>
+            </w:r>
+          </w:p>
+        </w:tc>
+      </w:tr>
+      <w:tr>
+        <w:trPr>
+          <w:trHeight w:val="565"/>
+        </w:trPr>
+        <w:tc>
+          <w:tcPr>
+            <w:tcW w:w="0" w:type="auto"/>
+            <w:tcBorders>
+              <w:top w:val="single" w:sz="6" w:space="0" w:color="CCCCCC"/>
+              <w:left w:val="single" w:sz="6" w:space="0" w:color="000000"/>
+              <w:bottom w:val="single" w:sz="6" w:space="0" w:color="000000"/>
+              <w:right w:val="single" w:sz="6" w:space="0" w:color="000000"/>
+            </w:tcBorders>
+            <w:tcMar>
+              <w:top w:w="30" w:type="dxa"/>
+              <w:left w:w="45" w:type="dxa"/>
+              <w:bottom w:w="30" w:type="dxa"/>
+              <w:right w:w="45" w:type="dxa"/>
+            </w:tcMar>
+            <w:vAlign w:val="center"/>
+            <w:hideMark/>
+          </w:tcPr>
+          <w:p>
+            <w:pPr>
+              <w:spacing w:line="240" w:lineRule="auto"/>
+              <w:ind w:firstLine="0"/>
+              <w:rPr>
+                <w:rFonts w:ascii="Calibri" w:hAnsi="Calibri" w:cs="Calibri"/>
+                <w:sz w:val="22"/>
+                <w:szCs w:val="22"/>
+                <w:lang w:val="es-PE"/>
+              </w:rPr>
+            </w:pPr>
+            <w:r>
+              <w:rPr>
+                <w:rFonts w:ascii="Calibri" w:hAnsi="Calibri" w:cs="Calibri"/>
+                <w:sz w:val="22"/>
+                <w:szCs w:val="22"/>
+                <w:lang w:val="es-PE"/>
+              </w:rPr>
+              <w:t>Módulo Registro</w:t>
+            </w:r>
+          </w:p>
+        </w:tc>
+        <w:tc>
+          <w:tcPr>
+            <w:tcW w:w="0" w:type="auto"/>
+            <w:tcBorders>
+              <w:top w:val="single" w:sz="6" w:space="0" w:color="CCCCCC"/>
+              <w:left w:val="single" w:sz="6" w:space="0" w:color="CCCCCC"/>
+              <w:bottom w:val="single" w:sz="6" w:space="0" w:color="000000"/>
+              <w:right w:val="single" w:sz="6" w:space="0" w:color="000000"/>
+            </w:tcBorders>
+            <w:tcMar>
+              <w:top w:w="30" w:type="dxa"/>
+              <w:left w:w="45" w:type="dxa"/>
+              <w:bottom w:w="30" w:type="dxa"/>
+              <w:right w:w="45" w:type="dxa"/>
+            </w:tcMar>
+            <w:vAlign w:val="center"/>
+            <w:hideMark/>
+          </w:tcPr>
+          <w:p>
+            <w:pPr>
+              <w:spacing w:line="240" w:lineRule="auto"/>
+              <w:ind w:firstLine="0"/>
+              <w:rPr>
+                <w:rFonts w:ascii="Calibri" w:hAnsi="Calibri" w:cs="Calibri"/>
+                <w:sz w:val="22"/>
+                <w:szCs w:val="22"/>
+                <w:lang w:val="es-PE"/>
+              </w:rPr>
+            </w:pPr>
+            <w:r>
+              <w:rPr>
+                <w:rFonts w:ascii="Calibri" w:hAnsi="Calibri" w:cs="Calibri"/>
+                <w:sz w:val="22"/>
+                <w:szCs w:val="22"/>
+                <w:lang w:val="es-PE"/>
+              </w:rPr>
+              <w:t>PKS-MR</w:t>
+            </w:r>
+          </w:p>
+        </w:tc>
+      </w:tr>
+      <w:tr>
+        <w:trPr>
+          <w:trHeight w:val="565"/>
+        </w:trPr>
+        <w:tc>
+          <w:tcPr>
+            <w:tcW w:w="0" w:type="auto"/>
+            <w:tcBorders>
+              <w:top w:val="single" w:sz="6" w:space="0" w:color="CCCCCC"/>
+              <w:left w:val="single" w:sz="6" w:space="0" w:color="000000"/>
+              <w:bottom w:val="single" w:sz="6" w:space="0" w:color="000000"/>
+              <w:right w:val="single" w:sz="6" w:space="0" w:color="000000"/>
+            </w:tcBorders>
+            <w:tcMar>
+              <w:top w:w="30" w:type="dxa"/>
+              <w:left w:w="45" w:type="dxa"/>
+              <w:bottom w:w="30" w:type="dxa"/>
+              <w:right w:w="45" w:type="dxa"/>
+            </w:tcMar>
+            <w:vAlign w:val="center"/>
+            <w:hideMark/>
+          </w:tcPr>
+          <w:p>
+            <w:pPr>
+              <w:spacing w:line="240" w:lineRule="auto"/>
+              <w:ind w:firstLine="0"/>
+              <w:rPr>
+                <w:rFonts w:ascii="Calibri" w:hAnsi="Calibri" w:cs="Calibri"/>
+                <w:sz w:val="22"/>
+                <w:szCs w:val="22"/>
+                <w:lang w:val="es-PE"/>
+              </w:rPr>
+            </w:pPr>
+            <w:r>
+              <w:rPr>
+                <w:rFonts w:ascii="Calibri" w:hAnsi="Calibri" w:cs="Calibri"/>
+                <w:sz w:val="22"/>
+                <w:szCs w:val="22"/>
+                <w:lang w:val="es-PE"/>
+              </w:rPr>
+              <w:t>Manual de instalación</w:t>
+            </w:r>
+          </w:p>
+        </w:tc>
+        <w:tc>
+          <w:tcPr>
+            <w:tcW w:w="0" w:type="auto"/>
+            <w:tcBorders>
+              <w:top w:val="single" w:sz="6" w:space="0" w:color="CCCCCC"/>
+              <w:left w:val="single" w:sz="6" w:space="0" w:color="CCCCCC"/>
+              <w:bottom w:val="single" w:sz="6" w:space="0" w:color="000000"/>
+              <w:right w:val="single" w:sz="6" w:space="0" w:color="000000"/>
+            </w:tcBorders>
+            <w:tcMar>
+              <w:top w:w="30" w:type="dxa"/>
+              <w:left w:w="45" w:type="dxa"/>
+              <w:bottom w:w="30" w:type="dxa"/>
+              <w:right w:w="45" w:type="dxa"/>
+            </w:tcMar>
+            <w:vAlign w:val="center"/>
+            <w:hideMark/>
+          </w:tcPr>
+          <w:p>
+            <w:pPr>
+              <w:spacing w:line="240" w:lineRule="auto"/>
+              <w:ind w:firstLine="0"/>
+              <w:rPr>
+                <w:rFonts w:ascii="Calibri" w:hAnsi="Calibri" w:cs="Calibri"/>
+                <w:sz w:val="22"/>
+                <w:szCs w:val="22"/>
+                <w:lang w:val="es-PE"/>
+              </w:rPr>
+            </w:pPr>
+            <w:r>
+              <w:rPr>
+                <w:rFonts w:ascii="Calibri" w:hAnsi="Calibri" w:cs="Calibri"/>
+                <w:sz w:val="22"/>
+                <w:szCs w:val="22"/>
+                <w:lang w:val="es-PE"/>
+              </w:rPr>
+              <w:t>PKS-MI.PDF</w:t>
+            </w:r>
+          </w:p>
+        </w:tc>
+      </w:tr>
+      <w:tr>
+        <w:trPr>
+          <w:trHeight w:val="565"/>
+        </w:trPr>
+        <w:tc>
+          <w:tcPr>
+            <w:tcW w:w="0" w:type="auto"/>
+            <w:tcBorders>
+              <w:top w:val="single" w:sz="6" w:space="0" w:color="CCCCCC"/>
+              <w:left w:val="single" w:sz="6" w:space="0" w:color="000000"/>
+              <w:bottom w:val="single" w:sz="6" w:space="0" w:color="000000"/>
+              <w:right w:val="single" w:sz="6" w:space="0" w:color="000000"/>
+            </w:tcBorders>
+            <w:tcMar>
+              <w:top w:w="30" w:type="dxa"/>
+              <w:left w:w="45" w:type="dxa"/>
+              <w:bottom w:w="30" w:type="dxa"/>
+              <w:right w:w="45" w:type="dxa"/>
+            </w:tcMar>
+            <w:vAlign w:val="center"/>
+            <w:hideMark/>
+          </w:tcPr>
+          <w:p>
+            <w:pPr>
+              <w:spacing w:line="240" w:lineRule="auto"/>
+              <w:ind w:firstLine="0"/>
+              <w:rPr>
+                <w:rFonts w:ascii="Calibri" w:hAnsi="Calibri" w:cs="Calibri"/>
+                <w:sz w:val="22"/>
+                <w:szCs w:val="22"/>
+                <w:lang w:val="es-PE"/>
+              </w:rPr>
+            </w:pPr>
+            <w:r>
+              <w:rPr>
+                <w:rFonts w:ascii="Calibri" w:hAnsi="Calibri" w:cs="Calibri"/>
+                <w:sz w:val="22"/>
+                <w:szCs w:val="22"/>
+                <w:lang w:val="es-PE"/>
+              </w:rPr>
+              <w:t>Manual de usuario</w:t>
+            </w:r>
+          </w:p>
+        </w:tc>
+        <w:tc>
+          <w:tcPr>
+            <w:tcW w:w="0" w:type="auto"/>
+            <w:tcBorders>
+              <w:top w:val="single" w:sz="6" w:space="0" w:color="CCCCCC"/>
+              <w:left w:val="single" w:sz="6" w:space="0" w:color="CCCCCC"/>
+              <w:bottom w:val="single" w:sz="6" w:space="0" w:color="000000"/>
+              <w:right w:val="single" w:sz="6" w:space="0" w:color="000000"/>
+            </w:tcBorders>
+            <w:tcMar>
+              <w:top w:w="30" w:type="dxa"/>
+              <w:left w:w="45" w:type="dxa"/>
+              <w:bottom w:w="30" w:type="dxa"/>
+              <w:right w:w="45" w:type="dxa"/>
+            </w:tcMar>
+            <w:vAlign w:val="center"/>
+            <w:hideMark/>
+          </w:tcPr>
+          <w:p>
+            <w:pPr>
+              <w:spacing w:line="240" w:lineRule="auto"/>
+              <w:ind w:firstLine="0"/>
+              <w:rPr>
+                <w:rFonts w:ascii="Calibri" w:hAnsi="Calibri" w:cs="Calibri"/>
+                <w:sz w:val="22"/>
+                <w:szCs w:val="22"/>
+                <w:lang w:val="es-PE"/>
+              </w:rPr>
+            </w:pPr>
+            <w:r>
+              <w:rPr>
+                <w:rFonts w:ascii="Calibri" w:hAnsi="Calibri" w:cs="Calibri"/>
+                <w:sz w:val="22"/>
+                <w:szCs w:val="22"/>
+                <w:lang w:val="es-PE"/>
+              </w:rPr>
+              <w:t>PKS-MU.PDF</w:t>
+            </w:r>
+          </w:p>
+        </w:tc>
+      </w:tr>
+    </w:tbl>
+    <w:p/>
+    <w:p/>
+    <w:p/>
+    <w:p/>
+    <w:p/>
     <w:p/>
     <w:p>
       <w:r>
@@ -1907,6 +3327,7 @@
           <w:noProof/>
           <w:lang w:val="en-US" w:eastAsia="en-US"/>
         </w:rPr>
+        <w:lastRenderedPageBreak/>
         <w:drawing>
           <wp:anchor distT="0" distB="0" distL="114300" distR="114300" simplePos="0" relativeHeight="251661312" behindDoc="1" locked="0" layoutInCell="1" hidden="0" allowOverlap="1" wp14:anchorId="0F5E7EF0" wp14:editId="334E2264">
             <wp:simplePos x="0" y="0"/>
@@ -1972,7 +3393,7 @@
 </file>
 
 <file path=word/endnotes.xml><?xml version="1.0" encoding="utf-8"?>
-<w:endnotes xmlns:wpc="http://schemas.microsoft.com/office/word/2010/wordprocessingCanvas" xmlns:cx="http://schemas.microsoft.com/office/drawing/2014/chartex" xmlns:mc="http://schemas.openxmlformats.org/markup-compatibility/2006" xmlns:o="urn:schemas-microsoft-com:office:office" xmlns:r="http://schemas.openxmlformats.org/officeDocument/2006/relationships" xmlns:m="http://schemas.openxmlformats.org/officeDocument/2006/math" xmlns:v="urn:schemas-microsoft-com:vml" xmlns:wp14="http://schemas.microsoft.com/office/word/2010/wordprocessingDrawing" xmlns:wp="http://schemas.openxmlformats.org/drawingml/2006/wordprocessingDrawing" xmlns:w10="urn:schemas-microsoft-com:office:word" xmlns:w="http://schemas.openxmlformats.org/wordprocessingml/2006/main" xmlns:w14="http://schemas.microsoft.com/office/word/2010/wordml" xmlns:w15="http://schemas.microsoft.com/office/word/2012/wordml" xmlns:w16se="http://schemas.microsoft.com/office/word/2015/wordml/symex" xmlns:wpg="http://schemas.microsoft.com/office/word/2010/wordprocessingGroup" xmlns:wpi="http://schemas.microsoft.com/office/word/2010/wordprocessingInk" xmlns:wne="http://schemas.microsoft.com/office/word/2006/wordml" xmlns:wps="http://schemas.microsoft.com/office/word/2010/wordprocessingShape" mc:Ignorable="w14 w15 w16se wp14">
+<w:endnotes xmlns:wpc="http://schemas.microsoft.com/office/word/2010/wordprocessingCanvas" xmlns:cx="http://schemas.microsoft.com/office/drawing/2014/chartex" xmlns:cx1="http://schemas.microsoft.com/office/drawing/2015/9/8/chartex" xmlns:cx2="http://schemas.microsoft.com/office/drawing/2015/10/21/chartex" xmlns:cx3="http://schemas.microsoft.com/office/drawing/2016/5/9/chartex" xmlns:cx4="http://schemas.microsoft.com/office/drawing/2016/5/10/chartex" xmlns:cx5="http://schemas.microsoft.com/office/drawing/2016/5/11/chartex" xmlns:cx6="http://schemas.microsoft.com/office/drawing/2016/5/12/chartex" xmlns:cx7="http://schemas.microsoft.com/office/drawing/2016/5/13/chartex" xmlns:cx8="http://schemas.microsoft.com/office/drawing/2016/5/14/chartex" xmlns:mc="http://schemas.openxmlformats.org/markup-compatibility/2006" xmlns:aink="http://schemas.microsoft.com/office/drawing/2016/ink" xmlns:am3d="http://schemas.microsoft.com/office/drawing/2017/model3d" xmlns:o="urn:schemas-microsoft-com:office:office" xmlns:r="http://schemas.openxmlformats.org/officeDocument/2006/relationships" xmlns:m="http://schemas.openxmlformats.org/officeDocument/2006/math" xmlns:v="urn:schemas-microsoft-com:vml" xmlns:wp14="http://schemas.microsoft.com/office/word/2010/wordprocessingDrawing" xmlns:wp="http://schemas.openxmlformats.org/drawingml/2006/wordprocessingDrawing" xmlns:w10="urn:schemas-microsoft-com:office:word" xmlns:w="http://schemas.openxmlformats.org/wordprocessingml/2006/main" xmlns:w14="http://schemas.microsoft.com/office/word/2010/wordml" xmlns:w15="http://schemas.microsoft.com/office/word/2012/wordml" xmlns:w16cex="http://schemas.microsoft.com/office/word/2018/wordml/cex" xmlns:w16cid="http://schemas.microsoft.com/office/word/2016/wordml/cid" xmlns:w16="http://schemas.microsoft.com/office/word/2018/wordml" xmlns:w16sdtdh="http://schemas.microsoft.com/office/word/2020/wordml/sdtdatahash" xmlns:w16se="http://schemas.microsoft.com/office/word/2015/wordml/symex" xmlns:wpg="http://schemas.microsoft.com/office/word/2010/wordprocessingGroup" xmlns:wpi="http://schemas.microsoft.com/office/word/2010/wordprocessingInk" xmlns:wne="http://schemas.microsoft.com/office/word/2006/wordml" xmlns:wps="http://schemas.microsoft.com/office/word/2010/wordprocessingShape" mc:Ignorable="w14 w15 w16se w16cid w16 w16cex w16sdtdh wp14">
   <w:endnote w:type="separator" w:id="-1">
     <w:p>
       <w:pPr>
@@ -1997,7 +3418,7 @@
 </file>
 
 <file path=word/footer1.xml><?xml version="1.0" encoding="utf-8"?>
-<w:ftr xmlns:wpc="http://schemas.microsoft.com/office/word/2010/wordprocessingCanvas" xmlns:cx="http://schemas.microsoft.com/office/drawing/2014/chartex" xmlns:mc="http://schemas.openxmlformats.org/markup-compatibility/2006" xmlns:o="urn:schemas-microsoft-com:office:office" xmlns:r="http://schemas.openxmlformats.org/officeDocument/2006/relationships" xmlns:m="http://schemas.openxmlformats.org/officeDocument/2006/math" xmlns:v="urn:schemas-microsoft-com:vml" xmlns:wp14="http://schemas.microsoft.com/office/word/2010/wordprocessingDrawing" xmlns:wp="http://schemas.openxmlformats.org/drawingml/2006/wordprocessingDrawing" xmlns:w10="urn:schemas-microsoft-com:office:word" xmlns:w="http://schemas.openxmlformats.org/wordprocessingml/2006/main" xmlns:w14="http://schemas.microsoft.com/office/word/2010/wordml" xmlns:w15="http://schemas.microsoft.com/office/word/2012/wordml" xmlns:w16se="http://schemas.microsoft.com/office/word/2015/wordml/symex" xmlns:wpg="http://schemas.microsoft.com/office/word/2010/wordprocessingGroup" xmlns:wpi="http://schemas.microsoft.com/office/word/2010/wordprocessingInk" xmlns:wne="http://schemas.microsoft.com/office/word/2006/wordml" xmlns:wps="http://schemas.microsoft.com/office/word/2010/wordprocessingShape" mc:Ignorable="w14 w15 w16se wp14">
+<w:ftr xmlns:wpc="http://schemas.microsoft.com/office/word/2010/wordprocessingCanvas" xmlns:cx="http://schemas.microsoft.com/office/drawing/2014/chartex" xmlns:cx1="http://schemas.microsoft.com/office/drawing/2015/9/8/chartex" xmlns:cx2="http://schemas.microsoft.com/office/drawing/2015/10/21/chartex" xmlns:cx3="http://schemas.microsoft.com/office/drawing/2016/5/9/chartex" xmlns:cx4="http://schemas.microsoft.com/office/drawing/2016/5/10/chartex" xmlns:cx5="http://schemas.microsoft.com/office/drawing/2016/5/11/chartex" xmlns:cx6="http://schemas.microsoft.com/office/drawing/2016/5/12/chartex" xmlns:cx7="http://schemas.microsoft.com/office/drawing/2016/5/13/chartex" xmlns:cx8="http://schemas.microsoft.com/office/drawing/2016/5/14/chartex" xmlns:mc="http://schemas.openxmlformats.org/markup-compatibility/2006" xmlns:aink="http://schemas.microsoft.com/office/drawing/2016/ink" xmlns:am3d="http://schemas.microsoft.com/office/drawing/2017/model3d" xmlns:o="urn:schemas-microsoft-com:office:office" xmlns:r="http://schemas.openxmlformats.org/officeDocument/2006/relationships" xmlns:m="http://schemas.openxmlformats.org/officeDocument/2006/math" xmlns:v="urn:schemas-microsoft-com:vml" xmlns:wp14="http://schemas.microsoft.com/office/word/2010/wordprocessingDrawing" xmlns:wp="http://schemas.openxmlformats.org/drawingml/2006/wordprocessingDrawing" xmlns:w10="urn:schemas-microsoft-com:office:word" xmlns:w="http://schemas.openxmlformats.org/wordprocessingml/2006/main" xmlns:w14="http://schemas.microsoft.com/office/word/2010/wordml" xmlns:w15="http://schemas.microsoft.com/office/word/2012/wordml" xmlns:w16cex="http://schemas.microsoft.com/office/word/2018/wordml/cex" xmlns:w16cid="http://schemas.microsoft.com/office/word/2016/wordml/cid" xmlns:w16="http://schemas.microsoft.com/office/word/2018/wordml" xmlns:w16sdtdh="http://schemas.microsoft.com/office/word/2020/wordml/sdtdatahash" xmlns:w16se="http://schemas.microsoft.com/office/word/2015/wordml/symex" xmlns:wpg="http://schemas.microsoft.com/office/word/2010/wordprocessingGroup" xmlns:wpi="http://schemas.microsoft.com/office/word/2010/wordprocessingInk" xmlns:wne="http://schemas.microsoft.com/office/word/2006/wordml" xmlns:wps="http://schemas.microsoft.com/office/word/2010/wordprocessingShape" mc:Ignorable="w14 w15 w16se w16cid w16 w16cex w16sdtdh wp14">
   <w:p>
     <w:pPr>
       <w:pStyle w:val="Piedepgina"/>
@@ -2007,7 +3428,7 @@
 </file>
 
 <file path=word/footer2.xml><?xml version="1.0" encoding="utf-8"?>
-<w:ftr xmlns:wpc="http://schemas.microsoft.com/office/word/2010/wordprocessingCanvas" xmlns:cx="http://schemas.microsoft.com/office/drawing/2014/chartex" xmlns:mc="http://schemas.openxmlformats.org/markup-compatibility/2006" xmlns:o="urn:schemas-microsoft-com:office:office" xmlns:r="http://schemas.openxmlformats.org/officeDocument/2006/relationships" xmlns:m="http://schemas.openxmlformats.org/officeDocument/2006/math" xmlns:v="urn:schemas-microsoft-com:vml" xmlns:wp14="http://schemas.microsoft.com/office/word/2010/wordprocessingDrawing" xmlns:wp="http://schemas.openxmlformats.org/drawingml/2006/wordprocessingDrawing" xmlns:w10="urn:schemas-microsoft-com:office:word" xmlns:w="http://schemas.openxmlformats.org/wordprocessingml/2006/main" xmlns:w14="http://schemas.microsoft.com/office/word/2010/wordml" xmlns:w15="http://schemas.microsoft.com/office/word/2012/wordml" xmlns:w16se="http://schemas.microsoft.com/office/word/2015/wordml/symex" xmlns:wpg="http://schemas.microsoft.com/office/word/2010/wordprocessingGroup" xmlns:wpi="http://schemas.microsoft.com/office/word/2010/wordprocessingInk" xmlns:wne="http://schemas.microsoft.com/office/word/2006/wordml" xmlns:wps="http://schemas.microsoft.com/office/word/2010/wordprocessingShape" mc:Ignorable="w14 w15 w16se wp14">
+<w:ftr xmlns:wpc="http://schemas.microsoft.com/office/word/2010/wordprocessingCanvas" xmlns:cx="http://schemas.microsoft.com/office/drawing/2014/chartex" xmlns:cx1="http://schemas.microsoft.com/office/drawing/2015/9/8/chartex" xmlns:cx2="http://schemas.microsoft.com/office/drawing/2015/10/21/chartex" xmlns:cx3="http://schemas.microsoft.com/office/drawing/2016/5/9/chartex" xmlns:cx4="http://schemas.microsoft.com/office/drawing/2016/5/10/chartex" xmlns:cx5="http://schemas.microsoft.com/office/drawing/2016/5/11/chartex" xmlns:cx6="http://schemas.microsoft.com/office/drawing/2016/5/12/chartex" xmlns:cx7="http://schemas.microsoft.com/office/drawing/2016/5/13/chartex" xmlns:cx8="http://schemas.microsoft.com/office/drawing/2016/5/14/chartex" xmlns:mc="http://schemas.openxmlformats.org/markup-compatibility/2006" xmlns:aink="http://schemas.microsoft.com/office/drawing/2016/ink" xmlns:am3d="http://schemas.microsoft.com/office/drawing/2017/model3d" xmlns:o="urn:schemas-microsoft-com:office:office" xmlns:r="http://schemas.openxmlformats.org/officeDocument/2006/relationships" xmlns:m="http://schemas.openxmlformats.org/officeDocument/2006/math" xmlns:v="urn:schemas-microsoft-com:vml" xmlns:wp14="http://schemas.microsoft.com/office/word/2010/wordprocessingDrawing" xmlns:wp="http://schemas.openxmlformats.org/drawingml/2006/wordprocessingDrawing" xmlns:w10="urn:schemas-microsoft-com:office:word" xmlns:w="http://schemas.openxmlformats.org/wordprocessingml/2006/main" xmlns:w14="http://schemas.microsoft.com/office/word/2010/wordml" xmlns:w15="http://schemas.microsoft.com/office/word/2012/wordml" xmlns:w16cex="http://schemas.microsoft.com/office/word/2018/wordml/cex" xmlns:w16cid="http://schemas.microsoft.com/office/word/2016/wordml/cid" xmlns:w16="http://schemas.microsoft.com/office/word/2018/wordml" xmlns:w16sdtdh="http://schemas.microsoft.com/office/word/2020/wordml/sdtdatahash" xmlns:w16se="http://schemas.microsoft.com/office/word/2015/wordml/symex" xmlns:wpg="http://schemas.microsoft.com/office/word/2010/wordprocessingGroup" xmlns:wpi="http://schemas.microsoft.com/office/word/2010/wordprocessingInk" xmlns:wne="http://schemas.microsoft.com/office/word/2006/wordml" xmlns:wps="http://schemas.microsoft.com/office/word/2010/wordprocessingShape" mc:Ignorable="w14 w15 w16se w16cid w16 w16cex w16sdtdh wp14">
   <w:p>
     <w:pPr>
       <w:ind w:firstLine="0"/>
@@ -2036,7 +3457,7 @@
 </file>
 
 <file path=word/footer3.xml><?xml version="1.0" encoding="utf-8"?>
-<w:ftr xmlns:wpc="http://schemas.microsoft.com/office/word/2010/wordprocessingCanvas" xmlns:cx="http://schemas.microsoft.com/office/drawing/2014/chartex" xmlns:mc="http://schemas.openxmlformats.org/markup-compatibility/2006" xmlns:o="urn:schemas-microsoft-com:office:office" xmlns:r="http://schemas.openxmlformats.org/officeDocument/2006/relationships" xmlns:m="http://schemas.openxmlformats.org/officeDocument/2006/math" xmlns:v="urn:schemas-microsoft-com:vml" xmlns:wp14="http://schemas.microsoft.com/office/word/2010/wordprocessingDrawing" xmlns:wp="http://schemas.openxmlformats.org/drawingml/2006/wordprocessingDrawing" xmlns:w10="urn:schemas-microsoft-com:office:word" xmlns:w="http://schemas.openxmlformats.org/wordprocessingml/2006/main" xmlns:w14="http://schemas.microsoft.com/office/word/2010/wordml" xmlns:w15="http://schemas.microsoft.com/office/word/2012/wordml" xmlns:w16se="http://schemas.microsoft.com/office/word/2015/wordml/symex" xmlns:wpg="http://schemas.microsoft.com/office/word/2010/wordprocessingGroup" xmlns:wpi="http://schemas.microsoft.com/office/word/2010/wordprocessingInk" xmlns:wne="http://schemas.microsoft.com/office/word/2006/wordml" xmlns:wps="http://schemas.microsoft.com/office/word/2010/wordprocessingShape" mc:Ignorable="w14 w15 w16se wp14">
+<w:ftr xmlns:wpc="http://schemas.microsoft.com/office/word/2010/wordprocessingCanvas" xmlns:cx="http://schemas.microsoft.com/office/drawing/2014/chartex" xmlns:cx1="http://schemas.microsoft.com/office/drawing/2015/9/8/chartex" xmlns:cx2="http://schemas.microsoft.com/office/drawing/2015/10/21/chartex" xmlns:cx3="http://schemas.microsoft.com/office/drawing/2016/5/9/chartex" xmlns:cx4="http://schemas.microsoft.com/office/drawing/2016/5/10/chartex" xmlns:cx5="http://schemas.microsoft.com/office/drawing/2016/5/11/chartex" xmlns:cx6="http://schemas.microsoft.com/office/drawing/2016/5/12/chartex" xmlns:cx7="http://schemas.microsoft.com/office/drawing/2016/5/13/chartex" xmlns:cx8="http://schemas.microsoft.com/office/drawing/2016/5/14/chartex" xmlns:mc="http://schemas.openxmlformats.org/markup-compatibility/2006" xmlns:aink="http://schemas.microsoft.com/office/drawing/2016/ink" xmlns:am3d="http://schemas.microsoft.com/office/drawing/2017/model3d" xmlns:o="urn:schemas-microsoft-com:office:office" xmlns:r="http://schemas.openxmlformats.org/officeDocument/2006/relationships" xmlns:m="http://schemas.openxmlformats.org/officeDocument/2006/math" xmlns:v="urn:schemas-microsoft-com:vml" xmlns:wp14="http://schemas.microsoft.com/office/word/2010/wordprocessingDrawing" xmlns:wp="http://schemas.openxmlformats.org/drawingml/2006/wordprocessingDrawing" xmlns:w10="urn:schemas-microsoft-com:office:word" xmlns:w="http://schemas.openxmlformats.org/wordprocessingml/2006/main" xmlns:w14="http://schemas.microsoft.com/office/word/2010/wordml" xmlns:w15="http://schemas.microsoft.com/office/word/2012/wordml" xmlns:w16cex="http://schemas.microsoft.com/office/word/2018/wordml/cex" xmlns:w16cid="http://schemas.microsoft.com/office/word/2016/wordml/cid" xmlns:w16="http://schemas.microsoft.com/office/word/2018/wordml" xmlns:w16sdtdh="http://schemas.microsoft.com/office/word/2020/wordml/sdtdatahash" xmlns:w16se="http://schemas.microsoft.com/office/word/2015/wordml/symex" xmlns:wpg="http://schemas.microsoft.com/office/word/2010/wordprocessingGroup" xmlns:wpi="http://schemas.microsoft.com/office/word/2010/wordprocessingInk" xmlns:wne="http://schemas.microsoft.com/office/word/2006/wordml" xmlns:wps="http://schemas.microsoft.com/office/word/2010/wordprocessingShape" mc:Ignorable="w14 w15 w16se w16cid w16 w16cex w16sdtdh wp14">
   <w:p>
     <w:pPr>
       <w:jc w:val="right"/>
@@ -2046,7 +3467,7 @@
 </file>
 
 <file path=word/footnotes.xml><?xml version="1.0" encoding="utf-8"?>
-<w:footnotes xmlns:wpc="http://schemas.microsoft.com/office/word/2010/wordprocessingCanvas" xmlns:cx="http://schemas.microsoft.com/office/drawing/2014/chartex" xmlns:mc="http://schemas.openxmlformats.org/markup-compatibility/2006" xmlns:o="urn:schemas-microsoft-com:office:office" xmlns:r="http://schemas.openxmlformats.org/officeDocument/2006/relationships" xmlns:m="http://schemas.openxmlformats.org/officeDocument/2006/math" xmlns:v="urn:schemas-microsoft-com:vml" xmlns:wp14="http://schemas.microsoft.com/office/word/2010/wordprocessingDrawing" xmlns:wp="http://schemas.openxmlformats.org/drawingml/2006/wordprocessingDrawing" xmlns:w10="urn:schemas-microsoft-com:office:word" xmlns:w="http://schemas.openxmlformats.org/wordprocessingml/2006/main" xmlns:w14="http://schemas.microsoft.com/office/word/2010/wordml" xmlns:w15="http://schemas.microsoft.com/office/word/2012/wordml" xmlns:w16se="http://schemas.microsoft.com/office/word/2015/wordml/symex" xmlns:wpg="http://schemas.microsoft.com/office/word/2010/wordprocessingGroup" xmlns:wpi="http://schemas.microsoft.com/office/word/2010/wordprocessingInk" xmlns:wne="http://schemas.microsoft.com/office/word/2006/wordml" xmlns:wps="http://schemas.microsoft.com/office/word/2010/wordprocessingShape" mc:Ignorable="w14 w15 w16se wp14">
+<w:footnotes xmlns:wpc="http://schemas.microsoft.com/office/word/2010/wordprocessingCanvas" xmlns:cx="http://schemas.microsoft.com/office/drawing/2014/chartex" xmlns:cx1="http://schemas.microsoft.com/office/drawing/2015/9/8/chartex" xmlns:cx2="http://schemas.microsoft.com/office/drawing/2015/10/21/chartex" xmlns:cx3="http://schemas.microsoft.com/office/drawing/2016/5/9/chartex" xmlns:cx4="http://schemas.microsoft.com/office/drawing/2016/5/10/chartex" xmlns:cx5="http://schemas.microsoft.com/office/drawing/2016/5/11/chartex" xmlns:cx6="http://schemas.microsoft.com/office/drawing/2016/5/12/chartex" xmlns:cx7="http://schemas.microsoft.com/office/drawing/2016/5/13/chartex" xmlns:cx8="http://schemas.microsoft.com/office/drawing/2016/5/14/chartex" xmlns:mc="http://schemas.openxmlformats.org/markup-compatibility/2006" xmlns:aink="http://schemas.microsoft.com/office/drawing/2016/ink" xmlns:am3d="http://schemas.microsoft.com/office/drawing/2017/model3d" xmlns:o="urn:schemas-microsoft-com:office:office" xmlns:r="http://schemas.openxmlformats.org/officeDocument/2006/relationships" xmlns:m="http://schemas.openxmlformats.org/officeDocument/2006/math" xmlns:v="urn:schemas-microsoft-com:vml" xmlns:wp14="http://schemas.microsoft.com/office/word/2010/wordprocessingDrawing" xmlns:wp="http://schemas.openxmlformats.org/drawingml/2006/wordprocessingDrawing" xmlns:w10="urn:schemas-microsoft-com:office:word" xmlns:w="http://schemas.openxmlformats.org/wordprocessingml/2006/main" xmlns:w14="http://schemas.microsoft.com/office/word/2010/wordml" xmlns:w15="http://schemas.microsoft.com/office/word/2012/wordml" xmlns:w16cex="http://schemas.microsoft.com/office/word/2018/wordml/cex" xmlns:w16cid="http://schemas.microsoft.com/office/word/2016/wordml/cid" xmlns:w16="http://schemas.microsoft.com/office/word/2018/wordml" xmlns:w16sdtdh="http://schemas.microsoft.com/office/word/2020/wordml/sdtdatahash" xmlns:w16se="http://schemas.microsoft.com/office/word/2015/wordml/symex" xmlns:wpg="http://schemas.microsoft.com/office/word/2010/wordprocessingGroup" xmlns:wpi="http://schemas.microsoft.com/office/word/2010/wordprocessingInk" xmlns:wne="http://schemas.microsoft.com/office/word/2006/wordml" xmlns:wps="http://schemas.microsoft.com/office/word/2010/wordprocessingShape" mc:Ignorable="w14 w15 w16se w16cid w16 w16cex w16sdtdh wp14">
   <w:footnote w:type="separator" w:id="-1">
     <w:p>
       <w:pPr>
@@ -2071,7 +3492,7 @@
 </file>
 
 <file path=word/header1.xml><?xml version="1.0" encoding="utf-8"?>
-<w:hdr xmlns:wpc="http://schemas.microsoft.com/office/word/2010/wordprocessingCanvas" xmlns:cx="http://schemas.microsoft.com/office/drawing/2014/chartex" xmlns:mc="http://schemas.openxmlformats.org/markup-compatibility/2006" xmlns:o="urn:schemas-microsoft-com:office:office" xmlns:r="http://schemas.openxmlformats.org/officeDocument/2006/relationships" xmlns:m="http://schemas.openxmlformats.org/officeDocument/2006/math" xmlns:v="urn:schemas-microsoft-com:vml" xmlns:wp14="http://schemas.microsoft.com/office/word/2010/wordprocessingDrawing" xmlns:wp="http://schemas.openxmlformats.org/drawingml/2006/wordprocessingDrawing" xmlns:w10="urn:schemas-microsoft-com:office:word" xmlns:w="http://schemas.openxmlformats.org/wordprocessingml/2006/main" xmlns:w14="http://schemas.microsoft.com/office/word/2010/wordml" xmlns:w15="http://schemas.microsoft.com/office/word/2012/wordml" xmlns:w16se="http://schemas.microsoft.com/office/word/2015/wordml/symex" xmlns:wpg="http://schemas.microsoft.com/office/word/2010/wordprocessingGroup" xmlns:wpi="http://schemas.microsoft.com/office/word/2010/wordprocessingInk" xmlns:wne="http://schemas.microsoft.com/office/word/2006/wordml" xmlns:wps="http://schemas.microsoft.com/office/word/2010/wordprocessingShape" mc:Ignorable="w14 w15 w16se wp14">
+<w:hdr xmlns:wpc="http://schemas.microsoft.com/office/word/2010/wordprocessingCanvas" xmlns:cx="http://schemas.microsoft.com/office/drawing/2014/chartex" xmlns:cx1="http://schemas.microsoft.com/office/drawing/2015/9/8/chartex" xmlns:cx2="http://schemas.microsoft.com/office/drawing/2015/10/21/chartex" xmlns:cx3="http://schemas.microsoft.com/office/drawing/2016/5/9/chartex" xmlns:cx4="http://schemas.microsoft.com/office/drawing/2016/5/10/chartex" xmlns:cx5="http://schemas.microsoft.com/office/drawing/2016/5/11/chartex" xmlns:cx6="http://schemas.microsoft.com/office/drawing/2016/5/12/chartex" xmlns:cx7="http://schemas.microsoft.com/office/drawing/2016/5/13/chartex" xmlns:cx8="http://schemas.microsoft.com/office/drawing/2016/5/14/chartex" xmlns:mc="http://schemas.openxmlformats.org/markup-compatibility/2006" xmlns:aink="http://schemas.microsoft.com/office/drawing/2016/ink" xmlns:am3d="http://schemas.microsoft.com/office/drawing/2017/model3d" xmlns:o="urn:schemas-microsoft-com:office:office" xmlns:r="http://schemas.openxmlformats.org/officeDocument/2006/relationships" xmlns:m="http://schemas.openxmlformats.org/officeDocument/2006/math" xmlns:v="urn:schemas-microsoft-com:vml" xmlns:wp14="http://schemas.microsoft.com/office/word/2010/wordprocessingDrawing" xmlns:wp="http://schemas.openxmlformats.org/drawingml/2006/wordprocessingDrawing" xmlns:w10="urn:schemas-microsoft-com:office:word" xmlns:w="http://schemas.openxmlformats.org/wordprocessingml/2006/main" xmlns:w14="http://schemas.microsoft.com/office/word/2010/wordml" xmlns:w15="http://schemas.microsoft.com/office/word/2012/wordml" xmlns:w16cex="http://schemas.microsoft.com/office/word/2018/wordml/cex" xmlns:w16cid="http://schemas.microsoft.com/office/word/2016/wordml/cid" xmlns:w16="http://schemas.microsoft.com/office/word/2018/wordml" xmlns:w16sdtdh="http://schemas.microsoft.com/office/word/2020/wordml/sdtdatahash" xmlns:w16se="http://schemas.microsoft.com/office/word/2015/wordml/symex" xmlns:wpg="http://schemas.microsoft.com/office/word/2010/wordprocessingGroup" xmlns:wpi="http://schemas.microsoft.com/office/word/2010/wordprocessingInk" xmlns:wne="http://schemas.microsoft.com/office/word/2006/wordml" xmlns:wps="http://schemas.microsoft.com/office/word/2010/wordprocessingShape" mc:Ignorable="w14 w15 w16se w16cid w16 w16cex w16sdtdh wp14">
   <w:p>
     <w:pPr>
       <w:pStyle w:val="Encabezado"/>
@@ -2081,7 +3502,7 @@
 </file>
 
 <file path=word/header2.xml><?xml version="1.0" encoding="utf-8"?>
-<w:hdr xmlns:wpc="http://schemas.microsoft.com/office/word/2010/wordprocessingCanvas" xmlns:cx="http://schemas.microsoft.com/office/drawing/2014/chartex" xmlns:mc="http://schemas.openxmlformats.org/markup-compatibility/2006" xmlns:o="urn:schemas-microsoft-com:office:office" xmlns:r="http://schemas.openxmlformats.org/officeDocument/2006/relationships" xmlns:m="http://schemas.openxmlformats.org/officeDocument/2006/math" xmlns:v="urn:schemas-microsoft-com:vml" xmlns:wp14="http://schemas.microsoft.com/office/word/2010/wordprocessingDrawing" xmlns:wp="http://schemas.openxmlformats.org/drawingml/2006/wordprocessingDrawing" xmlns:w10="urn:schemas-microsoft-com:office:word" xmlns:w="http://schemas.openxmlformats.org/wordprocessingml/2006/main" xmlns:w14="http://schemas.microsoft.com/office/word/2010/wordml" xmlns:w15="http://schemas.microsoft.com/office/word/2012/wordml" xmlns:w16se="http://schemas.microsoft.com/office/word/2015/wordml/symex" xmlns:wpg="http://schemas.microsoft.com/office/word/2010/wordprocessingGroup" xmlns:wpi="http://schemas.microsoft.com/office/word/2010/wordprocessingInk" xmlns:wne="http://schemas.microsoft.com/office/word/2006/wordml" xmlns:wps="http://schemas.microsoft.com/office/word/2010/wordprocessingShape" mc:Ignorable="w14 w15 w16se wp14">
+<w:hdr xmlns:wpc="http://schemas.microsoft.com/office/word/2010/wordprocessingCanvas" xmlns:cx="http://schemas.microsoft.com/office/drawing/2014/chartex" xmlns:cx1="http://schemas.microsoft.com/office/drawing/2015/9/8/chartex" xmlns:cx2="http://schemas.microsoft.com/office/drawing/2015/10/21/chartex" xmlns:cx3="http://schemas.microsoft.com/office/drawing/2016/5/9/chartex" xmlns:cx4="http://schemas.microsoft.com/office/drawing/2016/5/10/chartex" xmlns:cx5="http://schemas.microsoft.com/office/drawing/2016/5/11/chartex" xmlns:cx6="http://schemas.microsoft.com/office/drawing/2016/5/12/chartex" xmlns:cx7="http://schemas.microsoft.com/office/drawing/2016/5/13/chartex" xmlns:cx8="http://schemas.microsoft.com/office/drawing/2016/5/14/chartex" xmlns:mc="http://schemas.openxmlformats.org/markup-compatibility/2006" xmlns:aink="http://schemas.microsoft.com/office/drawing/2016/ink" xmlns:am3d="http://schemas.microsoft.com/office/drawing/2017/model3d" xmlns:o="urn:schemas-microsoft-com:office:office" xmlns:r="http://schemas.openxmlformats.org/officeDocument/2006/relationships" xmlns:m="http://schemas.openxmlformats.org/officeDocument/2006/math" xmlns:v="urn:schemas-microsoft-com:vml" xmlns:wp14="http://schemas.microsoft.com/office/word/2010/wordprocessingDrawing" xmlns:wp="http://schemas.openxmlformats.org/drawingml/2006/wordprocessingDrawing" xmlns:w10="urn:schemas-microsoft-com:office:word" xmlns:w="http://schemas.openxmlformats.org/wordprocessingml/2006/main" xmlns:w14="http://schemas.microsoft.com/office/word/2010/wordml" xmlns:w15="http://schemas.microsoft.com/office/word/2012/wordml" xmlns:w16cex="http://schemas.microsoft.com/office/word/2018/wordml/cex" xmlns:w16cid="http://schemas.microsoft.com/office/word/2016/wordml/cid" xmlns:w16="http://schemas.microsoft.com/office/word/2018/wordml" xmlns:w16sdtdh="http://schemas.microsoft.com/office/word/2020/wordml/sdtdatahash" xmlns:w16se="http://schemas.microsoft.com/office/word/2015/wordml/symex" xmlns:wpg="http://schemas.microsoft.com/office/word/2010/wordprocessingGroup" xmlns:wpi="http://schemas.microsoft.com/office/word/2010/wordprocessingInk" xmlns:wne="http://schemas.microsoft.com/office/word/2006/wordml" xmlns:wps="http://schemas.microsoft.com/office/word/2010/wordprocessingShape" mc:Ignorable="w14 w15 w16se w16cid w16 w16cex w16sdtdh wp14">
   <w:p>
     <w:pPr>
       <w:pBdr>
@@ -2102,7 +3523,7 @@
 </file>
 
 <file path=word/header3.xml><?xml version="1.0" encoding="utf-8"?>
-<w:hdr xmlns:wpc="http://schemas.microsoft.com/office/word/2010/wordprocessingCanvas" xmlns:cx="http://schemas.microsoft.com/office/drawing/2014/chartex" xmlns:mc="http://schemas.openxmlformats.org/markup-compatibility/2006" xmlns:o="urn:schemas-microsoft-com:office:office" xmlns:r="http://schemas.openxmlformats.org/officeDocument/2006/relationships" xmlns:m="http://schemas.openxmlformats.org/officeDocument/2006/math" xmlns:v="urn:schemas-microsoft-com:vml" xmlns:wp14="http://schemas.microsoft.com/office/word/2010/wordprocessingDrawing" xmlns:wp="http://schemas.openxmlformats.org/drawingml/2006/wordprocessingDrawing" xmlns:w10="urn:schemas-microsoft-com:office:word" xmlns:w="http://schemas.openxmlformats.org/wordprocessingml/2006/main" xmlns:w14="http://schemas.microsoft.com/office/word/2010/wordml" xmlns:w15="http://schemas.microsoft.com/office/word/2012/wordml" xmlns:w16se="http://schemas.microsoft.com/office/word/2015/wordml/symex" xmlns:wpg="http://schemas.microsoft.com/office/word/2010/wordprocessingGroup" xmlns:wpi="http://schemas.microsoft.com/office/word/2010/wordprocessingInk" xmlns:wne="http://schemas.microsoft.com/office/word/2006/wordml" xmlns:wps="http://schemas.microsoft.com/office/word/2010/wordprocessingShape" mc:Ignorable="w14 w15 w16se wp14">
+<w:hdr xmlns:wpc="http://schemas.microsoft.com/office/word/2010/wordprocessingCanvas" xmlns:cx="http://schemas.microsoft.com/office/drawing/2014/chartex" xmlns:cx1="http://schemas.microsoft.com/office/drawing/2015/9/8/chartex" xmlns:cx2="http://schemas.microsoft.com/office/drawing/2015/10/21/chartex" xmlns:cx3="http://schemas.microsoft.com/office/drawing/2016/5/9/chartex" xmlns:cx4="http://schemas.microsoft.com/office/drawing/2016/5/10/chartex" xmlns:cx5="http://schemas.microsoft.com/office/drawing/2016/5/11/chartex" xmlns:cx6="http://schemas.microsoft.com/office/drawing/2016/5/12/chartex" xmlns:cx7="http://schemas.microsoft.com/office/drawing/2016/5/13/chartex" xmlns:cx8="http://schemas.microsoft.com/office/drawing/2016/5/14/chartex" xmlns:mc="http://schemas.openxmlformats.org/markup-compatibility/2006" xmlns:aink="http://schemas.microsoft.com/office/drawing/2016/ink" xmlns:am3d="http://schemas.microsoft.com/office/drawing/2017/model3d" xmlns:o="urn:schemas-microsoft-com:office:office" xmlns:r="http://schemas.openxmlformats.org/officeDocument/2006/relationships" xmlns:m="http://schemas.openxmlformats.org/officeDocument/2006/math" xmlns:v="urn:schemas-microsoft-com:vml" xmlns:wp14="http://schemas.microsoft.com/office/word/2010/wordprocessingDrawing" xmlns:wp="http://schemas.openxmlformats.org/drawingml/2006/wordprocessingDrawing" xmlns:w10="urn:schemas-microsoft-com:office:word" xmlns:w="http://schemas.openxmlformats.org/wordprocessingml/2006/main" xmlns:w14="http://schemas.microsoft.com/office/word/2010/wordml" xmlns:w15="http://schemas.microsoft.com/office/word/2012/wordml" xmlns:w16cex="http://schemas.microsoft.com/office/word/2018/wordml/cex" xmlns:w16cid="http://schemas.microsoft.com/office/word/2016/wordml/cid" xmlns:w16="http://schemas.microsoft.com/office/word/2018/wordml" xmlns:w16sdtdh="http://schemas.microsoft.com/office/word/2020/wordml/sdtdatahash" xmlns:w16se="http://schemas.microsoft.com/office/word/2015/wordml/symex" xmlns:wpg="http://schemas.microsoft.com/office/word/2010/wordprocessingGroup" xmlns:wpi="http://schemas.microsoft.com/office/word/2010/wordprocessingInk" xmlns:wne="http://schemas.microsoft.com/office/word/2006/wordml" xmlns:wps="http://schemas.microsoft.com/office/word/2010/wordprocessingShape" mc:Ignorable="w14 w15 w16se w16cid w16 w16cex w16sdtdh wp14">
   <w:p>
     <w:pPr>
       <w:pStyle w:val="Encabezado"/>
@@ -2112,7 +3533,7 @@
 </file>
 
 <file path=word/numbering.xml><?xml version="1.0" encoding="utf-8"?>
-<w:numbering xmlns:wpc="http://schemas.microsoft.com/office/word/2010/wordprocessingCanvas" xmlns:cx="http://schemas.microsoft.com/office/drawing/2014/chartex" xmlns:mc="http://schemas.openxmlformats.org/markup-compatibility/2006" xmlns:o="urn:schemas-microsoft-com:office:office" xmlns:r="http://schemas.openxmlformats.org/officeDocument/2006/relationships" xmlns:m="http://schemas.openxmlformats.org/officeDocument/2006/math" xmlns:v="urn:schemas-microsoft-com:vml" xmlns:wp14="http://schemas.microsoft.com/office/word/2010/wordprocessingDrawing" xmlns:wp="http://schemas.openxmlformats.org/drawingml/2006/wordprocessingDrawing" xmlns:w10="urn:schemas-microsoft-com:office:word" xmlns:w="http://schemas.openxmlformats.org/wordprocessingml/2006/main" xmlns:w14="http://schemas.microsoft.com/office/word/2010/wordml" xmlns:w15="http://schemas.microsoft.com/office/word/2012/wordml" xmlns:w16se="http://schemas.microsoft.com/office/word/2015/wordml/symex" xmlns:wpg="http://schemas.microsoft.com/office/word/2010/wordprocessingGroup" xmlns:wpi="http://schemas.microsoft.com/office/word/2010/wordprocessingInk" xmlns:wne="http://schemas.microsoft.com/office/word/2006/wordml" xmlns:wps="http://schemas.microsoft.com/office/word/2010/wordprocessingShape" mc:Ignorable="w14 w15 w16se wp14">
+<w:numbering xmlns:wpc="http://schemas.microsoft.com/office/word/2010/wordprocessingCanvas" xmlns:cx="http://schemas.microsoft.com/office/drawing/2014/chartex" xmlns:cx1="http://schemas.microsoft.com/office/drawing/2015/9/8/chartex" xmlns:cx2="http://schemas.microsoft.com/office/drawing/2015/10/21/chartex" xmlns:cx3="http://schemas.microsoft.com/office/drawing/2016/5/9/chartex" xmlns:cx4="http://schemas.microsoft.com/office/drawing/2016/5/10/chartex" xmlns:cx5="http://schemas.microsoft.com/office/drawing/2016/5/11/chartex" xmlns:cx6="http://schemas.microsoft.com/office/drawing/2016/5/12/chartex" xmlns:cx7="http://schemas.microsoft.com/office/drawing/2016/5/13/chartex" xmlns:cx8="http://schemas.microsoft.com/office/drawing/2016/5/14/chartex" xmlns:mc="http://schemas.openxmlformats.org/markup-compatibility/2006" xmlns:aink="http://schemas.microsoft.com/office/drawing/2016/ink" xmlns:am3d="http://schemas.microsoft.com/office/drawing/2017/model3d" xmlns:o="urn:schemas-microsoft-com:office:office" xmlns:r="http://schemas.openxmlformats.org/officeDocument/2006/relationships" xmlns:m="http://schemas.openxmlformats.org/officeDocument/2006/math" xmlns:v="urn:schemas-microsoft-com:vml" xmlns:wp14="http://schemas.microsoft.com/office/word/2010/wordprocessingDrawing" xmlns:wp="http://schemas.openxmlformats.org/drawingml/2006/wordprocessingDrawing" xmlns:w10="urn:schemas-microsoft-com:office:word" xmlns:w="http://schemas.openxmlformats.org/wordprocessingml/2006/main" xmlns:w14="http://schemas.microsoft.com/office/word/2010/wordml" xmlns:w15="http://schemas.microsoft.com/office/word/2012/wordml" xmlns:w16cex="http://schemas.microsoft.com/office/word/2018/wordml/cex" xmlns:w16cid="http://schemas.microsoft.com/office/word/2016/wordml/cid" xmlns:w16="http://schemas.microsoft.com/office/word/2018/wordml" xmlns:w16sdtdh="http://schemas.microsoft.com/office/word/2020/wordml/sdtdatahash" xmlns:w16se="http://schemas.microsoft.com/office/word/2015/wordml/symex" xmlns:wpg="http://schemas.microsoft.com/office/word/2010/wordprocessingGroup" xmlns:wpi="http://schemas.microsoft.com/office/word/2010/wordprocessingInk" xmlns:wne="http://schemas.microsoft.com/office/word/2006/wordml" xmlns:wps="http://schemas.microsoft.com/office/word/2010/wordprocessingShape" mc:Ignorable="w14 w15 w16se w16cid w16 w16cex w16sdtdh wp14">
   <w:abstractNum w:abstractNumId="0" w15:restartNumberingAfterBreak="0">
     <w:nsid w:val="1EAD19DE"/>
     <w:multiLevelType w:val="multilevel"/>
@@ -3679,7 +5100,7 @@
 </file>
 
 <file path=word/styles.xml><?xml version="1.0" encoding="utf-8"?>
-<w:styles xmlns:mc="http://schemas.openxmlformats.org/markup-compatibility/2006" xmlns:r="http://schemas.openxmlformats.org/officeDocument/2006/relationships" xmlns:w="http://schemas.openxmlformats.org/wordprocessingml/2006/main" xmlns:w14="http://schemas.microsoft.com/office/word/2010/wordml" xmlns:w15="http://schemas.microsoft.com/office/word/2012/wordml" xmlns:w16se="http://schemas.microsoft.com/office/word/2015/wordml/symex" mc:Ignorable="w14 w15 w16se">
+<w:styles xmlns:mc="http://schemas.openxmlformats.org/markup-compatibility/2006" xmlns:r="http://schemas.openxmlformats.org/officeDocument/2006/relationships" xmlns:w="http://schemas.openxmlformats.org/wordprocessingml/2006/main" xmlns:w14="http://schemas.microsoft.com/office/word/2010/wordml" xmlns:w15="http://schemas.microsoft.com/office/word/2012/wordml" xmlns:w16cex="http://schemas.microsoft.com/office/word/2018/wordml/cex" xmlns:w16cid="http://schemas.microsoft.com/office/word/2016/wordml/cid" xmlns:w16="http://schemas.microsoft.com/office/word/2018/wordml" xmlns:w16sdtdh="http://schemas.microsoft.com/office/word/2020/wordml/sdtdatahash" xmlns:w16se="http://schemas.microsoft.com/office/word/2015/wordml/symex" mc:Ignorable="w14 w15 w16se w16cid w16 w16cex w16sdtdh">
   <w:docDefaults>
     <w:rPrDefault>
       <w:rPr>
@@ -3696,7 +5117,7 @@
       </w:pPr>
     </w:pPrDefault>
   </w:docDefaults>
-  <w:latentStyles w:defLockedState="0" w:defUIPriority="99" w:defSemiHidden="0" w:defUnhideWhenUsed="0" w:defQFormat="0" w:count="371">
+  <w:latentStyles w:defLockedState="0" w:defUIPriority="99" w:defSemiHidden="0" w:defUnhideWhenUsed="0" w:defQFormat="0" w:count="376">
     <w:lsdException w:name="Normal" w:uiPriority="0" w:qFormat="1"/>
     <w:lsdException w:name="heading 1" w:uiPriority="9" w:qFormat="1"/>
     <w:lsdException w:name="heading 2" w:semiHidden="1" w:uiPriority="9" w:unhideWhenUsed="1" w:qFormat="1"/>
@@ -4068,6 +5489,11 @@
     <w:lsdException w:name="List Table 5 Dark Accent 6" w:uiPriority="50"/>
     <w:lsdException w:name="List Table 6 Colorful Accent 6" w:uiPriority="51"/>
     <w:lsdException w:name="List Table 7 Colorful Accent 6" w:uiPriority="52"/>
+    <w:lsdException w:name="Mention" w:semiHidden="1" w:unhideWhenUsed="1"/>
+    <w:lsdException w:name="Smart Hyperlink" w:semiHidden="1" w:unhideWhenUsed="1"/>
+    <w:lsdException w:name="Hashtag" w:semiHidden="1" w:unhideWhenUsed="1"/>
+    <w:lsdException w:name="Unresolved Mention" w:semiHidden="1" w:unhideWhenUsed="1"/>
+    <w:lsdException w:name="Smart Link" w:semiHidden="1" w:unhideWhenUsed="1"/>
   </w:latentStyles>
   <w:style w:type="paragraph" w:default="1" w:styleId="Normal">
     <w:name w:val="Normal"/>
@@ -4883,7 +6309,7 @@
       </w:tblBorders>
     </w:tblPr>
   </w:style>
-  <w:style w:type="table" w:styleId="Cuadrculadetablaclara">
+  <w:style w:type="table" w:styleId="Tablaconcuadrculaclara">
     <w:name w:val="Grid Table Light"/>
     <w:basedOn w:val="Tablanormal"/>
     <w:uiPriority w:val="40"/>
@@ -5979,7 +7405,7 @@
       <w:color w:val="6E6E6E" w:themeColor="accent1" w:themeShade="80"/>
     </w:rPr>
   </w:style>
-  <w:style w:type="table" w:styleId="Tabladecuadrcula4-nfasis4">
+  <w:style w:type="table" w:styleId="Tablaconcuadrcula4-nfasis4">
     <w:name w:val="Grid Table 4 Accent 4"/>
     <w:basedOn w:val="Tablanormal"/>
     <w:uiPriority w:val="49"/>

</xml_diff>

<commit_message>
Lista de clasificación de CI
</commit_message>
<xml_diff>
--- a/Documentos/Planes/Documentación.docx
+++ b/Documentos/Planes/Documentación.docx
@@ -491,7 +491,6 @@
           <w:lang w:val="es-PE"/>
         </w:rPr>
       </w:pPr>
-      <w:proofErr w:type="spellStart"/>
       <w:r>
         <w:rPr>
           <w:rFonts w:asciiTheme="majorHAnsi" w:hAnsiTheme="majorHAnsi" w:cstheme="majorHAnsi"/>
@@ -499,17 +498,7 @@
           <w:szCs w:val="28"/>
           <w:lang w:val="es-PE"/>
         </w:rPr>
-        <w:t>Tumi</w:t>
-      </w:r>
-      <w:proofErr w:type="spellEnd"/>
-      <w:r>
-        <w:rPr>
-          <w:rFonts w:asciiTheme="majorHAnsi" w:hAnsiTheme="majorHAnsi" w:cstheme="majorHAnsi"/>
-          <w:sz w:val="28"/>
-          <w:szCs w:val="28"/>
-          <w:lang w:val="es-PE"/>
-        </w:rPr>
-        <w:t xml:space="preserve"> Mamani, Nicole Gabriela</w:t>
+        <w:t>Tumi Mamani, Nicole Gabriela</w:t>
       </w:r>
     </w:p>
     <w:p>
@@ -555,27 +544,7 @@
           <w:szCs w:val="28"/>
           <w:lang w:val="es-PE"/>
         </w:rPr>
-        <w:t xml:space="preserve">Reyes </w:t>
-      </w:r>
-      <w:proofErr w:type="spellStart"/>
-      <w:r>
-        <w:rPr>
-          <w:rFonts w:asciiTheme="majorHAnsi" w:hAnsiTheme="majorHAnsi" w:cstheme="majorHAnsi"/>
-          <w:sz w:val="28"/>
-          <w:szCs w:val="28"/>
-          <w:lang w:val="es-PE"/>
-        </w:rPr>
-        <w:t>Cordova</w:t>
-      </w:r>
-      <w:proofErr w:type="spellEnd"/>
-      <w:r>
-        <w:rPr>
-          <w:rFonts w:asciiTheme="majorHAnsi" w:hAnsiTheme="majorHAnsi" w:cstheme="majorHAnsi"/>
-          <w:sz w:val="28"/>
-          <w:szCs w:val="28"/>
-          <w:lang w:val="es-PE"/>
-        </w:rPr>
-        <w:t xml:space="preserve"> Rodrigo Manuel</w:t>
+        <w:t>Reyes Cordova Rodrigo Manuel</w:t>
       </w:r>
     </w:p>
     <w:p>
@@ -598,19 +567,8 @@
           <w:szCs w:val="28"/>
           <w:lang w:val="es-PE"/>
         </w:rPr>
-        <w:t xml:space="preserve">Melgarejo Galiano, Nick </w:t>
+        <w:t>Melgarejo Galiano, Nick Wimberr</w:t>
       </w:r>
-      <w:proofErr w:type="spellStart"/>
-      <w:r>
-        <w:rPr>
-          <w:rFonts w:asciiTheme="majorHAnsi" w:hAnsiTheme="majorHAnsi" w:cstheme="majorHAnsi"/>
-          <w:sz w:val="28"/>
-          <w:szCs w:val="28"/>
-          <w:lang w:val="es-PE"/>
-        </w:rPr>
-        <w:t>Wimberr</w:t>
-      </w:r>
-      <w:proofErr w:type="spellEnd"/>
     </w:p>
     <w:p>
       <w:pPr>
@@ -678,59 +636,8 @@
           <w:szCs w:val="28"/>
           <w:lang w:val="es-PE"/>
         </w:rPr>
-        <w:t xml:space="preserve">Torres </w:t>
+        <w:t>Torres Rodriguez, Julian Sebastian</w:t>
       </w:r>
-      <w:proofErr w:type="spellStart"/>
-      <w:r>
-        <w:rPr>
-          <w:rFonts w:asciiTheme="majorHAnsi" w:hAnsiTheme="majorHAnsi" w:cstheme="majorHAnsi"/>
-          <w:sz w:val="28"/>
-          <w:szCs w:val="28"/>
-          <w:lang w:val="es-PE"/>
-        </w:rPr>
-        <w:t>Rodriguez</w:t>
-      </w:r>
-      <w:proofErr w:type="spellEnd"/>
-      <w:r>
-        <w:rPr>
-          <w:rFonts w:asciiTheme="majorHAnsi" w:hAnsiTheme="majorHAnsi" w:cstheme="majorHAnsi"/>
-          <w:sz w:val="28"/>
-          <w:szCs w:val="28"/>
-          <w:lang w:val="es-PE"/>
-        </w:rPr>
-        <w:t xml:space="preserve">, </w:t>
-      </w:r>
-      <w:proofErr w:type="spellStart"/>
-      <w:r>
-        <w:rPr>
-          <w:rFonts w:asciiTheme="majorHAnsi" w:hAnsiTheme="majorHAnsi" w:cstheme="majorHAnsi"/>
-          <w:sz w:val="28"/>
-          <w:szCs w:val="28"/>
-          <w:lang w:val="es-PE"/>
-        </w:rPr>
-        <w:t>Julian</w:t>
-      </w:r>
-      <w:proofErr w:type="spellEnd"/>
-      <w:r>
-        <w:rPr>
-          <w:rFonts w:asciiTheme="majorHAnsi" w:hAnsiTheme="majorHAnsi" w:cstheme="majorHAnsi"/>
-          <w:sz w:val="28"/>
-          <w:szCs w:val="28"/>
-          <w:lang w:val="es-PE"/>
-        </w:rPr>
-        <w:t xml:space="preserve"> </w:t>
-      </w:r>
-      <w:proofErr w:type="spellStart"/>
-      <w:r>
-        <w:rPr>
-          <w:rFonts w:asciiTheme="majorHAnsi" w:hAnsiTheme="majorHAnsi" w:cstheme="majorHAnsi"/>
-          <w:sz w:val="28"/>
-          <w:szCs w:val="28"/>
-          <w:lang w:val="es-PE"/>
-        </w:rPr>
-        <w:t>Sebastian</w:t>
-      </w:r>
-      <w:proofErr w:type="spellEnd"/>
     </w:p>
     <w:p>
       <w:pPr>
@@ -1802,6 +1709,501 @@
         <w:t>Lista de clasificación de CI</w:t>
       </w:r>
     </w:p>
+    <w:tbl>
+      <w:tblPr>
+        <w:tblStyle w:val="Tablaconcuadrcula"/>
+        <w:tblW w:w="0" w:type="auto"/>
+        <w:tblLook w:val="04A0" w:firstRow="1" w:lastRow="0" w:firstColumn="1" w:lastColumn="0" w:noHBand="0" w:noVBand="1"/>
+      </w:tblPr>
+      <w:tblGrid>
+        <w:gridCol w:w="1413"/>
+        <w:gridCol w:w="2835"/>
+        <w:gridCol w:w="1424"/>
+        <w:gridCol w:w="1578"/>
+        <w:gridCol w:w="1578"/>
+      </w:tblGrid>
+      <w:tr>
+        <w:tc>
+          <w:tcPr>
+            <w:tcW w:w="1413" w:type="dxa"/>
+            <w:vAlign w:val="center"/>
+          </w:tcPr>
+          <w:p>
+            <w:pPr>
+              <w:ind w:firstLine="0"/>
+              <w:jc w:val="center"/>
+            </w:pPr>
+            <w:r>
+              <w:t>Tipo</w:t>
+            </w:r>
+          </w:p>
+        </w:tc>
+        <w:tc>
+          <w:tcPr>
+            <w:tcW w:w="2835" w:type="dxa"/>
+            <w:vAlign w:val="center"/>
+          </w:tcPr>
+          <w:p>
+            <w:pPr>
+              <w:ind w:firstLine="0"/>
+              <w:jc w:val="center"/>
+            </w:pPr>
+            <w:r>
+              <w:t>Nombre del Ítem (CI)</w:t>
+            </w:r>
+          </w:p>
+        </w:tc>
+        <w:tc>
+          <w:tcPr>
+            <w:tcW w:w="1424" w:type="dxa"/>
+            <w:vAlign w:val="center"/>
+          </w:tcPr>
+          <w:p>
+            <w:pPr>
+              <w:ind w:firstLine="0"/>
+              <w:jc w:val="center"/>
+            </w:pPr>
+            <w:r>
+              <w:t>Origen</w:t>
+            </w:r>
+          </w:p>
+        </w:tc>
+        <w:tc>
+          <w:tcPr>
+            <w:tcW w:w="1578" w:type="dxa"/>
+            <w:vAlign w:val="center"/>
+          </w:tcPr>
+          <w:p>
+            <w:pPr>
+              <w:ind w:firstLine="0"/>
+              <w:jc w:val="center"/>
+            </w:pPr>
+            <w:r>
+              <w:t>Extensión</w:t>
+            </w:r>
+          </w:p>
+        </w:tc>
+        <w:tc>
+          <w:tcPr>
+            <w:tcW w:w="1578" w:type="dxa"/>
+            <w:vAlign w:val="center"/>
+          </w:tcPr>
+          <w:p>
+            <w:pPr>
+              <w:ind w:firstLine="0"/>
+              <w:jc w:val="center"/>
+            </w:pPr>
+            <w:r>
+              <w:t>Proyecto</w:t>
+            </w:r>
+          </w:p>
+        </w:tc>
+      </w:tr>
+      <w:tr>
+        <w:tc>
+          <w:tcPr>
+            <w:tcW w:w="1413" w:type="dxa"/>
+            <w:vAlign w:val="center"/>
+          </w:tcPr>
+          <w:p>
+            <w:pPr>
+              <w:ind w:firstLine="0"/>
+              <w:jc w:val="center"/>
+            </w:pPr>
+            <w:r>
+              <w:t>E</w:t>
+            </w:r>
+          </w:p>
+        </w:tc>
+        <w:tc>
+          <w:tcPr>
+            <w:tcW w:w="2835" w:type="dxa"/>
+            <w:vAlign w:val="center"/>
+          </w:tcPr>
+          <w:p>
+            <w:pPr>
+              <w:ind w:firstLine="0"/>
+            </w:pPr>
+            <w:r>
+              <w:rPr>
+                <w:rFonts w:ascii="Calibri" w:hAnsi="Calibri" w:cs="Calibri"/>
+              </w:rPr>
+              <w:t>Cronograma</w:t>
+            </w:r>
+          </w:p>
+        </w:tc>
+        <w:tc>
+          <w:tcPr>
+            <w:tcW w:w="1424" w:type="dxa"/>
+            <w:vAlign w:val="center"/>
+          </w:tcPr>
+          <w:p>
+            <w:pPr>
+              <w:ind w:firstLine="0"/>
+              <w:jc w:val="center"/>
+            </w:pPr>
+            <w:r>
+              <w:t>E</w:t>
+            </w:r>
+          </w:p>
+        </w:tc>
+        <w:tc>
+          <w:tcPr>
+            <w:tcW w:w="1578" w:type="dxa"/>
+            <w:vAlign w:val="center"/>
+          </w:tcPr>
+          <w:p>
+            <w:pPr>
+              <w:ind w:firstLine="0"/>
+              <w:jc w:val="center"/>
+            </w:pPr>
+            <w:r>
+              <w:t>XLSX</w:t>
+            </w:r>
+          </w:p>
+        </w:tc>
+        <w:tc>
+          <w:tcPr>
+            <w:tcW w:w="1578" w:type="dxa"/>
+            <w:vAlign w:val="center"/>
+          </w:tcPr>
+          <w:p>
+            <w:pPr>
+              <w:ind w:firstLine="0"/>
+              <w:jc w:val="center"/>
+            </w:pPr>
+            <w:r>
+              <w:t>-</w:t>
+            </w:r>
+          </w:p>
+        </w:tc>
+      </w:tr>
+      <w:tr>
+        <w:tc>
+          <w:tcPr>
+            <w:tcW w:w="1413" w:type="dxa"/>
+            <w:vAlign w:val="center"/>
+          </w:tcPr>
+          <w:p>
+            <w:pPr>
+              <w:ind w:firstLine="0"/>
+              <w:jc w:val="center"/>
+            </w:pPr>
+            <w:r>
+              <w:t>E</w:t>
+            </w:r>
+          </w:p>
+        </w:tc>
+        <w:tc>
+          <w:tcPr>
+            <w:tcW w:w="2835" w:type="dxa"/>
+            <w:vAlign w:val="center"/>
+          </w:tcPr>
+          <w:p>
+            <w:pPr>
+              <w:ind w:firstLine="0"/>
+            </w:pPr>
+            <w:r>
+              <w:rPr>
+                <w:rFonts w:ascii="Calibri" w:hAnsi="Calibri" w:cs="Calibri"/>
+              </w:rPr>
+              <w:t>Documento de Historias de Usuario</w:t>
+            </w:r>
+          </w:p>
+        </w:tc>
+        <w:tc>
+          <w:tcPr>
+            <w:tcW w:w="1424" w:type="dxa"/>
+            <w:vAlign w:val="center"/>
+          </w:tcPr>
+          <w:p>
+            <w:pPr>
+              <w:ind w:firstLine="0"/>
+              <w:jc w:val="center"/>
+            </w:pPr>
+            <w:r>
+              <w:t>P</w:t>
+            </w:r>
+          </w:p>
+        </w:tc>
+        <w:tc>
+          <w:tcPr>
+            <w:tcW w:w="1578" w:type="dxa"/>
+            <w:vAlign w:val="center"/>
+          </w:tcPr>
+          <w:p>
+            <w:pPr>
+              <w:ind w:firstLine="0"/>
+              <w:jc w:val="center"/>
+            </w:pPr>
+            <w:r>
+              <w:t>DOC</w:t>
+            </w:r>
+          </w:p>
+        </w:tc>
+        <w:tc>
+          <w:tcPr>
+            <w:tcW w:w="1578" w:type="dxa"/>
+            <w:vAlign w:val="center"/>
+          </w:tcPr>
+          <w:p>
+            <w:pPr>
+              <w:ind w:firstLine="0"/>
+              <w:jc w:val="center"/>
+            </w:pPr>
+            <w:r>
+              <w:t>-</w:t>
+            </w:r>
+          </w:p>
+        </w:tc>
+      </w:tr>
+      <w:tr>
+        <w:tc>
+          <w:tcPr>
+            <w:tcW w:w="1413" w:type="dxa"/>
+            <w:vAlign w:val="center"/>
+          </w:tcPr>
+          <w:p>
+            <w:pPr>
+              <w:ind w:firstLine="0"/>
+              <w:jc w:val="center"/>
+            </w:pPr>
+            <w:r>
+              <w:t>E</w:t>
+            </w:r>
+          </w:p>
+        </w:tc>
+        <w:tc>
+          <w:tcPr>
+            <w:tcW w:w="2835" w:type="dxa"/>
+            <w:vAlign w:val="center"/>
+          </w:tcPr>
+          <w:p>
+            <w:pPr>
+              <w:ind w:firstLine="0"/>
+            </w:pPr>
+            <w:r>
+              <w:rPr>
+                <w:rFonts w:ascii="Calibri" w:hAnsi="Calibri" w:cs="Calibri"/>
+              </w:rPr>
+              <w:t>Documento de Base de Datos</w:t>
+            </w:r>
+          </w:p>
+        </w:tc>
+        <w:tc>
+          <w:tcPr>
+            <w:tcW w:w="1424" w:type="dxa"/>
+            <w:vAlign w:val="center"/>
+          </w:tcPr>
+          <w:p>
+            <w:pPr>
+              <w:ind w:firstLine="0"/>
+              <w:jc w:val="center"/>
+            </w:pPr>
+            <w:r>
+              <w:t>P</w:t>
+            </w:r>
+          </w:p>
+        </w:tc>
+        <w:tc>
+          <w:tcPr>
+            <w:tcW w:w="1578" w:type="dxa"/>
+            <w:vAlign w:val="center"/>
+          </w:tcPr>
+          <w:p>
+            <w:pPr>
+              <w:ind w:firstLine="0"/>
+              <w:jc w:val="center"/>
+            </w:pPr>
+            <w:r>
+              <w:t>DOC</w:t>
+            </w:r>
+          </w:p>
+        </w:tc>
+        <w:tc>
+          <w:tcPr>
+            <w:tcW w:w="1578" w:type="dxa"/>
+            <w:vAlign w:val="center"/>
+          </w:tcPr>
+          <w:p>
+            <w:pPr>
+              <w:ind w:firstLine="0"/>
+              <w:jc w:val="center"/>
+            </w:pPr>
+            <w:r>
+              <w:t>-</w:t>
+            </w:r>
+          </w:p>
+        </w:tc>
+      </w:tr>
+      <w:tr>
+        <w:tc>
+          <w:tcPr>
+            <w:tcW w:w="1413" w:type="dxa"/>
+            <w:vAlign w:val="center"/>
+          </w:tcPr>
+          <w:p>
+            <w:pPr>
+              <w:ind w:firstLine="0"/>
+              <w:jc w:val="center"/>
+            </w:pPr>
+            <w:r>
+              <w:t>E</w:t>
+            </w:r>
+          </w:p>
+        </w:tc>
+        <w:tc>
+          <w:tcPr>
+            <w:tcW w:w="2835" w:type="dxa"/>
+            <w:vAlign w:val="center"/>
+          </w:tcPr>
+          <w:p>
+            <w:pPr>
+              <w:ind w:firstLine="0"/>
+            </w:pPr>
+            <w:r>
+              <w:rPr>
+                <w:rFonts w:ascii="Calibri" w:hAnsi="Calibri" w:cs="Calibri"/>
+              </w:rPr>
+              <w:t>Documento de Diseño de Interface</w:t>
+            </w:r>
+          </w:p>
+        </w:tc>
+        <w:tc>
+          <w:tcPr>
+            <w:tcW w:w="1424" w:type="dxa"/>
+            <w:vAlign w:val="center"/>
+          </w:tcPr>
+          <w:p>
+            <w:pPr>
+              <w:ind w:firstLine="0"/>
+              <w:jc w:val="center"/>
+              <w:rPr>
+                <w:sz w:val="20"/>
+                <w:szCs w:val="20"/>
+              </w:rPr>
+            </w:pPr>
+            <w:r>
+              <w:rPr>
+                <w:sz w:val="20"/>
+                <w:szCs w:val="20"/>
+              </w:rPr>
+              <w:t>P</w:t>
+            </w:r>
+          </w:p>
+        </w:tc>
+        <w:tc>
+          <w:tcPr>
+            <w:tcW w:w="1578" w:type="dxa"/>
+            <w:vAlign w:val="center"/>
+          </w:tcPr>
+          <w:p>
+            <w:pPr>
+              <w:ind w:firstLine="0"/>
+              <w:jc w:val="center"/>
+            </w:pPr>
+            <w:r>
+              <w:t>PDF</w:t>
+            </w:r>
+          </w:p>
+        </w:tc>
+        <w:tc>
+          <w:tcPr>
+            <w:tcW w:w="1578" w:type="dxa"/>
+            <w:vAlign w:val="center"/>
+          </w:tcPr>
+          <w:p>
+            <w:pPr>
+              <w:ind w:firstLine="0"/>
+              <w:jc w:val="center"/>
+            </w:pPr>
+            <w:r>
+              <w:t>-</w:t>
+            </w:r>
+          </w:p>
+        </w:tc>
+      </w:tr>
+      <w:tr>
+        <w:tc>
+          <w:tcPr>
+            <w:tcW w:w="1413" w:type="dxa"/>
+            <w:vAlign w:val="center"/>
+          </w:tcPr>
+          <w:p>
+            <w:pPr>
+              <w:ind w:firstLine="0"/>
+              <w:jc w:val="center"/>
+            </w:pPr>
+            <w:r>
+              <w:t>E</w:t>
+            </w:r>
+          </w:p>
+        </w:tc>
+        <w:tc>
+          <w:tcPr>
+            <w:tcW w:w="2835" w:type="dxa"/>
+            <w:vAlign w:val="center"/>
+          </w:tcPr>
+          <w:p>
+            <w:pPr>
+              <w:ind w:firstLine="0"/>
+            </w:pPr>
+            <w:r>
+              <w:rPr>
+                <w:rFonts w:ascii="Calibri" w:hAnsi="Calibri" w:cs="Calibri"/>
+              </w:rPr>
+              <w:t>Manual de Configuración</w:t>
+            </w:r>
+          </w:p>
+        </w:tc>
+        <w:tc>
+          <w:tcPr>
+            <w:tcW w:w="1424" w:type="dxa"/>
+            <w:vAlign w:val="center"/>
+          </w:tcPr>
+          <w:p>
+            <w:pPr>
+              <w:ind w:firstLine="0"/>
+              <w:jc w:val="center"/>
+            </w:pPr>
+            <w:r>
+              <w:t>P</w:t>
+            </w:r>
+          </w:p>
+        </w:tc>
+        <w:tc>
+          <w:tcPr>
+            <w:tcW w:w="1578" w:type="dxa"/>
+            <w:vAlign w:val="center"/>
+          </w:tcPr>
+          <w:p>
+            <w:pPr>
+              <w:ind w:firstLine="0"/>
+              <w:jc w:val="center"/>
+            </w:pPr>
+            <w:r>
+              <w:t>DOC</w:t>
+            </w:r>
+          </w:p>
+        </w:tc>
+        <w:tc>
+          <w:tcPr>
+            <w:tcW w:w="1578" w:type="dxa"/>
+            <w:vAlign w:val="center"/>
+          </w:tcPr>
+          <w:p>
+            <w:pPr>
+              <w:ind w:firstLine="0"/>
+              <w:jc w:val="center"/>
+            </w:pPr>
+            <w:r>
+              <w:t>-</w:t>
+            </w:r>
+          </w:p>
+        </w:tc>
+      </w:tr>
+    </w:tbl>
+    <w:p/>
     <w:p>
       <w:pPr>
         <w:pStyle w:val="Ttulo4"/>
@@ -1911,7 +2313,6 @@
           <w:sz w:val="28"/>
           <w:szCs w:val="28"/>
         </w:rPr>
-        <w:lastRenderedPageBreak/>
         <w:t>Lista de ítem con la nomenclatura</w:t>
       </w:r>
     </w:p>
@@ -1965,7 +2366,6 @@
                 <w:lang w:val="es-PE"/>
               </w:rPr>
             </w:pPr>
-            <w:proofErr w:type="spellStart"/>
             <w:r>
               <w:rPr>
                 <w:rFonts w:ascii="Calibri" w:hAnsi="Calibri" w:cs="Calibri"/>
@@ -1977,7 +2377,6 @@
               </w:rPr>
               <w:t>Item</w:t>
             </w:r>
-            <w:proofErr w:type="spellEnd"/>
           </w:p>
         </w:tc>
         <w:tc>
@@ -2492,19 +2891,8 @@
                 <w:szCs w:val="22"/>
                 <w:lang w:val="es-PE"/>
               </w:rPr>
-              <w:t xml:space="preserve">Documento de Diseño de </w:t>
-            </w:r>
-            <w:proofErr w:type="gramStart"/>
-            <w:r>
-              <w:rPr>
-                <w:rFonts w:ascii="Calibri" w:hAnsi="Calibri" w:cs="Calibri"/>
-                <w:sz w:val="22"/>
-                <w:szCs w:val="22"/>
-                <w:lang w:val="es-PE"/>
-              </w:rPr>
-              <w:t>Interface</w:t>
-            </w:r>
-            <w:proofErr w:type="gramEnd"/>
+              <w:t>Documento de Diseño de Interface</w:t>
+            </w:r>
           </w:p>
         </w:tc>
         <w:tc>
@@ -3327,7 +3715,6 @@
           <w:noProof/>
           <w:lang w:val="en-US" w:eastAsia="en-US"/>
         </w:rPr>
-        <w:lastRenderedPageBreak/>
         <w:drawing>
           <wp:anchor distT="0" distB="0" distL="114300" distR="114300" simplePos="0" relativeHeight="251661312" behindDoc="1" locked="0" layoutInCell="1" hidden="0" allowOverlap="1" wp14:anchorId="0F5E7EF0" wp14:editId="334E2264">
             <wp:simplePos x="0" y="0"/>

</xml_diff>

<commit_message>
Control de la configuración de software
</commit_message>
<xml_diff>
--- a/Documentos/Planes/Documentación.docx
+++ b/Documentos/Planes/Documentación.docx
@@ -2349,31 +2349,6 @@
     </w:p>
     <w:p>
       <w:pPr>
-        <w:ind w:left="504"/>
-      </w:pPr>
-    </w:p>
-    <w:p>
-      <w:pPr>
-        <w:ind w:left="504"/>
-      </w:pPr>
-    </w:p>
-    <w:p>
-      <w:pPr>
-        <w:ind w:left="504"/>
-      </w:pPr>
-    </w:p>
-    <w:p>
-      <w:pPr>
-        <w:ind w:left="504"/>
-      </w:pPr>
-    </w:p>
-    <w:p>
-      <w:pPr>
-        <w:ind w:left="504"/>
-      </w:pPr>
-    </w:p>
-    <w:p>
-      <w:pPr>
         <w:pStyle w:val="Ttulo4"/>
         <w:numPr>
           <w:ilvl w:val="2"/>
@@ -3143,7 +3118,6 @@
                 <w:szCs w:val="22"/>
                 <w:lang w:val="es-PE"/>
               </w:rPr>
-              <w:lastRenderedPageBreak/>
               <w:t>Manual de Configuración</w:t>
             </w:r>
           </w:p>
@@ -3569,6 +3543,7 @@
                 <w:szCs w:val="22"/>
                 <w:lang w:val="es-PE"/>
               </w:rPr>
+              <w:lastRenderedPageBreak/>
               <w:t>Módulo Registro</w:t>
             </w:r>
           </w:p>
@@ -3785,73 +3760,286 @@
         </w:tc>
       </w:tr>
     </w:tbl>
-    <w:p/>
-    <w:p/>
-    <w:p/>
-    <w:p/>
-    <w:p/>
-    <w:p/>
     <w:p>
-      <w:r>
-        <w:rPr>
-          <w:rFonts w:asciiTheme="majorHAnsi" w:hAnsiTheme="majorHAnsi" w:cstheme="majorHAnsi"/>
-          <w:noProof/>
-          <w:lang w:val="en-US" w:eastAsia="en-US"/>
-        </w:rPr>
-        <w:drawing>
-          <wp:anchor distT="0" distB="0" distL="114300" distR="114300" simplePos="0" relativeHeight="251661312" behindDoc="1" locked="0" layoutInCell="1" hidden="0" allowOverlap="1" wp14:anchorId="0F5E7EF0" wp14:editId="334E2264">
-            <wp:simplePos x="0" y="0"/>
-            <wp:positionH relativeFrom="margin">
-              <wp:posOffset>0</wp:posOffset>
-            </wp:positionH>
-            <wp:positionV relativeFrom="margin">
-              <wp:posOffset>2803525</wp:posOffset>
-            </wp:positionV>
-            <wp:extent cx="5933735" cy="7518083"/>
-            <wp:effectExtent l="0" t="0" r="0" b="0"/>
-            <wp:wrapNone/>
-            <wp:docPr id="3" name="image3.png" descr="Imagen que contiene Logotipo&#10;&#10;Descripción generada automáticamente"/>
-            <wp:cNvGraphicFramePr/>
-            <a:graphic xmlns:a="http://schemas.openxmlformats.org/drawingml/2006/main">
-              <a:graphicData uri="http://schemas.openxmlformats.org/drawingml/2006/picture">
-                <pic:pic xmlns:pic="http://schemas.openxmlformats.org/drawingml/2006/picture">
-                  <pic:nvPicPr>
-                    <pic:cNvPr id="3" name="image3.png" descr="Imagen que contiene Logotipo&#10;&#10;Descripción generada automáticamente"/>
-                    <pic:cNvPicPr preferRelativeResize="0"/>
-                  </pic:nvPicPr>
-                  <pic:blipFill>
-                    <a:blip r:embed="rId10">
-                      <a:alphaModFix amt="6000"/>
-                    </a:blip>
-                    <a:srcRect l="10662" r="10417"/>
-                    <a:stretch>
-                      <a:fillRect/>
-                    </a:stretch>
-                  </pic:blipFill>
-                  <pic:spPr>
-                    <a:xfrm>
-                      <a:off x="0" y="0"/>
-                      <a:ext cx="5933735" cy="7518083"/>
-                    </a:xfrm>
-                    <a:prstGeom prst="rect">
-                      <a:avLst/>
-                    </a:prstGeom>
-                    <a:ln/>
-                  </pic:spPr>
-                </pic:pic>
-              </a:graphicData>
-            </a:graphic>
-          </wp:anchor>
-        </w:drawing>
-      </w:r>
+      <w:pPr>
+        <w:ind w:firstLine="0"/>
+      </w:pPr>
+    </w:p>
+    <w:p>
+      <w:pPr>
+        <w:pStyle w:val="Ttulo4"/>
+        <w:numPr>
+          <w:ilvl w:val="1"/>
+          <w:numId w:val="13"/>
+        </w:numPr>
+        <w:rPr>
+          <w:rFonts w:cstheme="majorHAnsi"/>
+          <w:i w:val="0"/>
+          <w:iCs w:val="0"/>
+          <w:sz w:val="28"/>
+          <w:szCs w:val="28"/>
+        </w:rPr>
+      </w:pPr>
+      <w:r>
+        <w:rPr>
+          <w:rFonts w:cstheme="majorHAnsi"/>
+          <w:i w:val="0"/>
+          <w:iCs w:val="0"/>
+          <w:sz w:val="28"/>
+          <w:szCs w:val="28"/>
+        </w:rPr>
+        <w:t xml:space="preserve"> Control de la </w:t>
+      </w:r>
+      <w:r>
+        <w:rPr>
+          <w:rFonts w:cstheme="majorHAnsi"/>
+          <w:i w:val="0"/>
+          <w:iCs w:val="0"/>
+          <w:sz w:val="28"/>
+          <w:szCs w:val="28"/>
+        </w:rPr>
+        <w:t>gestión</w:t>
+      </w:r>
+      <w:r>
+        <w:rPr>
+          <w:rFonts w:cstheme="majorHAnsi"/>
+          <w:i w:val="0"/>
+          <w:iCs w:val="0"/>
+          <w:sz w:val="28"/>
+          <w:szCs w:val="28"/>
+        </w:rPr>
+        <w:t xml:space="preserve"> de la configuración de software</w:t>
+      </w:r>
+    </w:p>
+    <w:p>
+      <w:r>
+        <w:t>(Cada tabla debe poseer un párrafo de explicación)</w:t>
+      </w:r>
+    </w:p>
+    <w:p>
+      <w:pPr>
+        <w:pStyle w:val="Ttulo4"/>
+        <w:numPr>
+          <w:ilvl w:val="2"/>
+          <w:numId w:val="13"/>
+        </w:numPr>
+        <w:rPr>
+          <w:rFonts w:cstheme="majorHAnsi"/>
+          <w:i w:val="0"/>
+          <w:iCs w:val="0"/>
+          <w:sz w:val="28"/>
+          <w:szCs w:val="28"/>
+        </w:rPr>
+      </w:pPr>
+      <w:r>
+        <w:rPr>
+          <w:rFonts w:cstheme="majorHAnsi"/>
+          <w:i w:val="0"/>
+          <w:iCs w:val="0"/>
+          <w:sz w:val="28"/>
+          <w:szCs w:val="28"/>
+        </w:rPr>
+        <w:t>Definición de líneas base</w:t>
+      </w:r>
+    </w:p>
+    <w:p>
+      <w:r>
+        <w:t>Tabla</w:t>
+      </w:r>
+      <w:r>
+        <w:t xml:space="preserve"> (de 3 columnas)</w:t>
+      </w:r>
+      <w:r>
+        <w:t xml:space="preserve"> </w:t>
+      </w:r>
+      <w:r>
+        <w:t>de líneas</w:t>
+      </w:r>
+      <w:r>
+        <w:t xml:space="preserve"> base</w:t>
+      </w:r>
+      <w:r>
+        <w:t>,</w:t>
+      </w:r>
+      <w:r>
+        <w:t xml:space="preserve"> hitos y entregables</w:t>
+      </w:r>
+      <w:r>
+        <w:t xml:space="preserve"> (de un solo proyecto)</w:t>
+      </w:r>
+    </w:p>
+    <w:p>
+      <w:pPr>
+        <w:pStyle w:val="Ttulo4"/>
+        <w:numPr>
+          <w:ilvl w:val="2"/>
+          <w:numId w:val="13"/>
+        </w:numPr>
+        <w:rPr>
+          <w:rFonts w:cstheme="majorHAnsi"/>
+          <w:i w:val="0"/>
+          <w:iCs w:val="0"/>
+          <w:sz w:val="28"/>
+          <w:szCs w:val="28"/>
+        </w:rPr>
+      </w:pPr>
+      <w:r>
+        <w:rPr>
+          <w:rFonts w:cstheme="majorHAnsi"/>
+          <w:i w:val="0"/>
+          <w:iCs w:val="0"/>
+          <w:sz w:val="28"/>
+          <w:szCs w:val="28"/>
+        </w:rPr>
+        <w:t>L</w:t>
+      </w:r>
+      <w:r>
+        <w:rPr>
+          <w:rFonts w:cstheme="majorHAnsi"/>
+          <w:i w:val="0"/>
+          <w:iCs w:val="0"/>
+          <w:sz w:val="28"/>
+          <w:szCs w:val="28"/>
+        </w:rPr>
+        <w:t>ibrerías</w:t>
+      </w:r>
+      <w:r>
+        <w:rPr>
+          <w:rFonts w:cstheme="majorHAnsi"/>
+          <w:i w:val="0"/>
+          <w:iCs w:val="0"/>
+          <w:sz w:val="28"/>
+          <w:szCs w:val="28"/>
+        </w:rPr>
+        <w:t xml:space="preserve"> controladas</w:t>
+      </w:r>
+    </w:p>
+    <w:p>
+      <w:r>
+        <w:t>Diagrama de repositorio (explicación de gráfico)</w:t>
+      </w:r>
+    </w:p>
+    <w:p>
+      <w:pPr>
+        <w:pStyle w:val="Ttulo4"/>
+        <w:numPr>
+          <w:ilvl w:val="3"/>
+          <w:numId w:val="13"/>
+        </w:numPr>
+        <w:rPr>
+          <w:rFonts w:cstheme="majorHAnsi"/>
+          <w:i w:val="0"/>
+          <w:iCs w:val="0"/>
+          <w:sz w:val="28"/>
+          <w:szCs w:val="28"/>
+        </w:rPr>
+      </w:pPr>
+      <w:r>
+        <w:rPr>
+          <w:rFonts w:cstheme="majorHAnsi"/>
+          <w:i w:val="0"/>
+          <w:iCs w:val="0"/>
+          <w:sz w:val="28"/>
+          <w:szCs w:val="28"/>
+        </w:rPr>
+        <w:t>Documentos</w:t>
+      </w:r>
+    </w:p>
+    <w:p>
+      <w:r>
+        <w:t>(contenido de la carpeta, accesibilidad, manejo de la misma)</w:t>
+      </w:r>
+    </w:p>
+    <w:p>
+      <w:pPr>
+        <w:pStyle w:val="Ttulo4"/>
+        <w:numPr>
+          <w:ilvl w:val="3"/>
+          <w:numId w:val="13"/>
+        </w:numPr>
+        <w:rPr>
+          <w:rFonts w:cstheme="majorHAnsi"/>
+          <w:i w:val="0"/>
+          <w:iCs w:val="0"/>
+          <w:sz w:val="28"/>
+          <w:szCs w:val="28"/>
+        </w:rPr>
+      </w:pPr>
+      <w:r>
+        <w:rPr>
+          <w:rFonts w:cstheme="majorHAnsi"/>
+          <w:i w:val="0"/>
+          <w:iCs w:val="0"/>
+          <w:sz w:val="28"/>
+          <w:szCs w:val="28"/>
+        </w:rPr>
+        <w:t xml:space="preserve">Desarrollo </w:t>
+      </w:r>
+    </w:p>
+    <w:p>
+      <w:pPr>
+        <w:pStyle w:val="Ttulo4"/>
+        <w:numPr>
+          <w:ilvl w:val="3"/>
+          <w:numId w:val="13"/>
+        </w:numPr>
+        <w:rPr>
+          <w:rFonts w:cstheme="majorHAnsi"/>
+          <w:i w:val="0"/>
+          <w:iCs w:val="0"/>
+          <w:sz w:val="28"/>
+          <w:szCs w:val="28"/>
+        </w:rPr>
+      </w:pPr>
+      <w:r>
+        <w:rPr>
+          <w:rFonts w:cstheme="majorHAnsi"/>
+          <w:i w:val="0"/>
+          <w:iCs w:val="0"/>
+          <w:sz w:val="28"/>
+          <w:szCs w:val="28"/>
+        </w:rPr>
+        <w:t>Líneas Base</w:t>
+      </w:r>
+    </w:p>
+    <w:p>
+      <w:pPr>
+        <w:pStyle w:val="Ttulo4"/>
+        <w:numPr>
+          <w:ilvl w:val="3"/>
+          <w:numId w:val="13"/>
+        </w:numPr>
+        <w:rPr>
+          <w:rFonts w:cstheme="majorHAnsi"/>
+          <w:i w:val="0"/>
+          <w:iCs w:val="0"/>
+          <w:sz w:val="28"/>
+          <w:szCs w:val="28"/>
+        </w:rPr>
+      </w:pPr>
+      <w:r>
+        <w:rPr>
+          <w:rFonts w:cstheme="majorHAnsi"/>
+          <w:i w:val="0"/>
+          <w:iCs w:val="0"/>
+          <w:sz w:val="28"/>
+          <w:szCs w:val="28"/>
+        </w:rPr>
+        <w:t>Clientes</w:t>
+      </w:r>
+    </w:p>
+    <w:p>
+      <w:pPr>
+        <w:ind w:firstLine="0"/>
+      </w:pPr>
     </w:p>
     <w:sectPr>
-      <w:headerReference w:type="even" r:id="rId11"/>
-      <w:headerReference w:type="default" r:id="rId12"/>
-      <w:footerReference w:type="even" r:id="rId13"/>
-      <w:footerReference w:type="default" r:id="rId14"/>
-      <w:headerReference w:type="first" r:id="rId15"/>
-      <w:footerReference w:type="first" r:id="rId16"/>
+      <w:headerReference w:type="even" r:id="rId10"/>
+      <w:headerReference w:type="default" r:id="rId11"/>
+      <w:footerReference w:type="even" r:id="rId12"/>
+      <w:footerReference w:type="default" r:id="rId13"/>
+      <w:headerReference w:type="first" r:id="rId14"/>
+      <w:footerReference w:type="first" r:id="rId15"/>
       <w:pgSz w:w="11906" w:h="16838"/>
       <w:pgMar w:top="1440" w:right="1440" w:bottom="1440" w:left="1440" w:header="720" w:footer="720" w:gutter="0"/>
       <w:pgNumType w:start="1"/>
@@ -5410,6 +5598,118 @@
     </w:lvl>
   </w:abstractNum>
   <w:abstractNum w:abstractNumId="13" w15:restartNumberingAfterBreak="0">
+    <w:nsid w:val="6DDE2254"/>
+    <w:multiLevelType w:val="hybridMultilevel"/>
+    <w:tmpl w:val="BCDAAEEC"/>
+    <w:lvl w:ilvl="0" w:tplc="25546A2E">
+      <w:numFmt w:val="bullet"/>
+      <w:lvlText w:val="-"/>
+      <w:lvlJc w:val="left"/>
+      <w:pPr>
+        <w:ind w:left="720" w:hanging="360"/>
+      </w:pPr>
+      <w:rPr>
+        <w:rFonts w:ascii="Times New Roman" w:eastAsia="Times New Roman" w:hAnsi="Times New Roman" w:cs="Times New Roman" w:hint="default"/>
+      </w:rPr>
+    </w:lvl>
+    <w:lvl w:ilvl="1" w:tplc="280A0003" w:tentative="1">
+      <w:start w:val="1"/>
+      <w:numFmt w:val="bullet"/>
+      <w:lvlText w:val="o"/>
+      <w:lvlJc w:val="left"/>
+      <w:pPr>
+        <w:ind w:left="1440" w:hanging="360"/>
+      </w:pPr>
+      <w:rPr>
+        <w:rFonts w:ascii="Courier New" w:hAnsi="Courier New" w:cs="Courier New" w:hint="default"/>
+      </w:rPr>
+    </w:lvl>
+    <w:lvl w:ilvl="2" w:tplc="280A0005" w:tentative="1">
+      <w:start w:val="1"/>
+      <w:numFmt w:val="bullet"/>
+      <w:lvlText w:val=""/>
+      <w:lvlJc w:val="left"/>
+      <w:pPr>
+        <w:ind w:left="2160" w:hanging="360"/>
+      </w:pPr>
+      <w:rPr>
+        <w:rFonts w:ascii="Wingdings" w:hAnsi="Wingdings" w:hint="default"/>
+      </w:rPr>
+    </w:lvl>
+    <w:lvl w:ilvl="3" w:tplc="280A0001" w:tentative="1">
+      <w:start w:val="1"/>
+      <w:numFmt w:val="bullet"/>
+      <w:lvlText w:val=""/>
+      <w:lvlJc w:val="left"/>
+      <w:pPr>
+        <w:ind w:left="2880" w:hanging="360"/>
+      </w:pPr>
+      <w:rPr>
+        <w:rFonts w:ascii="Symbol" w:hAnsi="Symbol" w:hint="default"/>
+      </w:rPr>
+    </w:lvl>
+    <w:lvl w:ilvl="4" w:tplc="280A0003" w:tentative="1">
+      <w:start w:val="1"/>
+      <w:numFmt w:val="bullet"/>
+      <w:lvlText w:val="o"/>
+      <w:lvlJc w:val="left"/>
+      <w:pPr>
+        <w:ind w:left="3600" w:hanging="360"/>
+      </w:pPr>
+      <w:rPr>
+        <w:rFonts w:ascii="Courier New" w:hAnsi="Courier New" w:cs="Courier New" w:hint="default"/>
+      </w:rPr>
+    </w:lvl>
+    <w:lvl w:ilvl="5" w:tplc="280A0005" w:tentative="1">
+      <w:start w:val="1"/>
+      <w:numFmt w:val="bullet"/>
+      <w:lvlText w:val=""/>
+      <w:lvlJc w:val="left"/>
+      <w:pPr>
+        <w:ind w:left="4320" w:hanging="360"/>
+      </w:pPr>
+      <w:rPr>
+        <w:rFonts w:ascii="Wingdings" w:hAnsi="Wingdings" w:hint="default"/>
+      </w:rPr>
+    </w:lvl>
+    <w:lvl w:ilvl="6" w:tplc="280A0001" w:tentative="1">
+      <w:start w:val="1"/>
+      <w:numFmt w:val="bullet"/>
+      <w:lvlText w:val=""/>
+      <w:lvlJc w:val="left"/>
+      <w:pPr>
+        <w:ind w:left="5040" w:hanging="360"/>
+      </w:pPr>
+      <w:rPr>
+        <w:rFonts w:ascii="Symbol" w:hAnsi="Symbol" w:hint="default"/>
+      </w:rPr>
+    </w:lvl>
+    <w:lvl w:ilvl="7" w:tplc="280A0003" w:tentative="1">
+      <w:start w:val="1"/>
+      <w:numFmt w:val="bullet"/>
+      <w:lvlText w:val="o"/>
+      <w:lvlJc w:val="left"/>
+      <w:pPr>
+        <w:ind w:left="5760" w:hanging="360"/>
+      </w:pPr>
+      <w:rPr>
+        <w:rFonts w:ascii="Courier New" w:hAnsi="Courier New" w:cs="Courier New" w:hint="default"/>
+      </w:rPr>
+    </w:lvl>
+    <w:lvl w:ilvl="8" w:tplc="280A0005" w:tentative="1">
+      <w:start w:val="1"/>
+      <w:numFmt w:val="bullet"/>
+      <w:lvlText w:val=""/>
+      <w:lvlJc w:val="left"/>
+      <w:pPr>
+        <w:ind w:left="6480" w:hanging="360"/>
+      </w:pPr>
+      <w:rPr>
+        <w:rFonts w:ascii="Wingdings" w:hAnsi="Wingdings" w:hint="default"/>
+      </w:rPr>
+    </w:lvl>
+  </w:abstractNum>
+  <w:abstractNum w:abstractNumId="14" w15:restartNumberingAfterBreak="0">
     <w:nsid w:val="6F1F370B"/>
     <w:multiLevelType w:val="multilevel"/>
     <w:tmpl w:val="99F0F5E2"/>
@@ -5523,7 +5823,96 @@
       </w:rPr>
     </w:lvl>
   </w:abstractNum>
-  <w:abstractNum w:abstractNumId="14" w15:restartNumberingAfterBreak="0">
+  <w:abstractNum w:abstractNumId="15" w15:restartNumberingAfterBreak="0">
+    <w:nsid w:val="78BF10B5"/>
+    <w:multiLevelType w:val="multilevel"/>
+    <w:tmpl w:val="280A001F"/>
+    <w:lvl w:ilvl="0">
+      <w:start w:val="1"/>
+      <w:numFmt w:val="decimal"/>
+      <w:lvlText w:val="%1."/>
+      <w:lvlJc w:val="left"/>
+      <w:pPr>
+        <w:ind w:left="360" w:hanging="360"/>
+      </w:pPr>
+    </w:lvl>
+    <w:lvl w:ilvl="1">
+      <w:start w:val="1"/>
+      <w:numFmt w:val="decimal"/>
+      <w:lvlText w:val="%1.%2."/>
+      <w:lvlJc w:val="left"/>
+      <w:pPr>
+        <w:ind w:left="792" w:hanging="432"/>
+      </w:pPr>
+      <w:rPr>
+        <w:rFonts w:hint="default"/>
+      </w:rPr>
+    </w:lvl>
+    <w:lvl w:ilvl="2">
+      <w:start w:val="1"/>
+      <w:numFmt w:val="decimal"/>
+      <w:lvlText w:val="%1.%2.%3."/>
+      <w:lvlJc w:val="left"/>
+      <w:pPr>
+        <w:ind w:left="1224" w:hanging="504"/>
+      </w:pPr>
+    </w:lvl>
+    <w:lvl w:ilvl="3">
+      <w:start w:val="1"/>
+      <w:numFmt w:val="decimal"/>
+      <w:lvlText w:val="%1.%2.%3.%4."/>
+      <w:lvlJc w:val="left"/>
+      <w:pPr>
+        <w:ind w:left="1728" w:hanging="648"/>
+      </w:pPr>
+    </w:lvl>
+    <w:lvl w:ilvl="4">
+      <w:start w:val="1"/>
+      <w:numFmt w:val="decimal"/>
+      <w:lvlText w:val="%1.%2.%3.%4.%5."/>
+      <w:lvlJc w:val="left"/>
+      <w:pPr>
+        <w:ind w:left="2232" w:hanging="792"/>
+      </w:pPr>
+    </w:lvl>
+    <w:lvl w:ilvl="5">
+      <w:start w:val="1"/>
+      <w:numFmt w:val="decimal"/>
+      <w:lvlText w:val="%1.%2.%3.%4.%5.%6."/>
+      <w:lvlJc w:val="left"/>
+      <w:pPr>
+        <w:ind w:left="2736" w:hanging="936"/>
+      </w:pPr>
+    </w:lvl>
+    <w:lvl w:ilvl="6">
+      <w:start w:val="1"/>
+      <w:numFmt w:val="decimal"/>
+      <w:lvlText w:val="%1.%2.%3.%4.%5.%6.%7."/>
+      <w:lvlJc w:val="left"/>
+      <w:pPr>
+        <w:ind w:left="3240" w:hanging="1080"/>
+      </w:pPr>
+    </w:lvl>
+    <w:lvl w:ilvl="7">
+      <w:start w:val="1"/>
+      <w:numFmt w:val="decimal"/>
+      <w:lvlText w:val="%1.%2.%3.%4.%5.%6.%7.%8."/>
+      <w:lvlJc w:val="left"/>
+      <w:pPr>
+        <w:ind w:left="3744" w:hanging="1224"/>
+      </w:pPr>
+    </w:lvl>
+    <w:lvl w:ilvl="8">
+      <w:start w:val="1"/>
+      <w:numFmt w:val="decimal"/>
+      <w:lvlText w:val="%1.%2.%3.%4.%5.%6.%7.%8.%9."/>
+      <w:lvlJc w:val="left"/>
+      <w:pPr>
+        <w:ind w:left="4320" w:hanging="1440"/>
+      </w:pPr>
+    </w:lvl>
+  </w:abstractNum>
+  <w:abstractNum w:abstractNumId="16" w15:restartNumberingAfterBreak="0">
     <w:nsid w:val="7C0A4BFC"/>
     <w:multiLevelType w:val="multilevel"/>
     <w:tmpl w:val="767E5F60"/>
@@ -5650,7 +6039,7 @@
     <w:abstractNumId w:val="5"/>
   </w:num>
   <w:num w:numId="5">
-    <w:abstractNumId w:val="14"/>
+    <w:abstractNumId w:val="16"/>
   </w:num>
   <w:num w:numId="6">
     <w:abstractNumId w:val="0"/>
@@ -5659,7 +6048,7 @@
     <w:abstractNumId w:val="4"/>
   </w:num>
   <w:num w:numId="8">
-    <w:abstractNumId w:val="13"/>
+    <w:abstractNumId w:val="14"/>
   </w:num>
   <w:num w:numId="9">
     <w:abstractNumId w:val="9"/>
@@ -5681,6 +6070,12 @@
   </w:num>
   <w:num w:numId="15">
     <w:abstractNumId w:val="6"/>
+  </w:num>
+  <w:num w:numId="16">
+    <w:abstractNumId w:val="15"/>
+  </w:num>
+  <w:num w:numId="17">
+    <w:abstractNumId w:val="13"/>
   </w:num>
 </w:numbering>
 </file>

</xml_diff>